<commit_message>
Updated solution up to Q4-a
</commit_message>
<xml_diff>
--- a/hw3/hw3.docx
+++ b/hw3/hw3.docx
@@ -7,6 +7,7 @@
         <w:bidi/>
         <w:jc w:val="center"/>
         <w:rPr>
+          <w:rFonts w:hint="cs"/>
           <w:sz w:val="52"/>
           <w:szCs w:val="52"/>
           <w:rtl/>
@@ -353,7 +354,6 @@
       <w:pPr>
         <w:bidi/>
         <w:rPr>
-          <w:rFonts w:hint="cs"/>
           <w:rtl/>
         </w:rPr>
       </w:pPr>
@@ -409,6 +409,7 @@
         <w:bidi/>
         <w:rPr>
           <w:rFonts w:asciiTheme="majorBidi" w:hAnsiTheme="majorBidi"/>
+          <w:rtl/>
         </w:rPr>
       </w:pPr>
       <w:r>
@@ -421,6 +422,18 @@
     </w:p>
     <w:p>
       <w:pPr>
+        <w:bidi/>
+      </w:pPr>
+      <w:r>
+        <w:rPr>
+          <w:rFonts w:hint="cs"/>
+          <w:rtl/>
+        </w:rPr>
+        <w:t>בקוד</w:t>
+      </w:r>
+    </w:p>
+    <w:p>
+      <w:pPr>
         <w:pStyle w:val="1"/>
         <w:bidi/>
         <w:rPr>
@@ -451,10 +464,27 @@
     </w:p>
     <w:p>
       <w:pPr>
+        <w:bidi/>
+        <w:rPr>
+          <w:rFonts w:hint="cs"/>
+          <w:rtl/>
+        </w:rPr>
+      </w:pPr>
+      <w:r>
+        <w:rPr>
+          <w:rFonts w:hint="cs"/>
+          <w:rtl/>
+        </w:rPr>
+        <w:t>בקוד</w:t>
+      </w:r>
+    </w:p>
+    <w:p>
+      <w:pPr>
         <w:pStyle w:val="1"/>
         <w:bidi/>
         <w:rPr>
           <w:rFonts w:asciiTheme="majorBidi" w:hAnsiTheme="majorBidi"/>
+          <w:rtl/>
         </w:rPr>
       </w:pPr>
       <w:r>
@@ -480,6 +510,207 @@
     </w:p>
     <w:p>
       <w:pPr>
+        <w:bidi/>
+        <w:spacing w:line="276" w:lineRule="auto"/>
+        <w:rPr>
+          <w:rtl/>
+        </w:rPr>
+      </w:pPr>
+      <w:r>
+        <w:rPr>
+          <w:rFonts w:hint="cs"/>
+          <w:rtl/>
+        </w:rPr>
+        <w:t xml:space="preserve">מדד המרחק </w:t>
+      </w:r>
+      <w:proofErr w:type="spellStart"/>
+      <w:r>
+        <w:rPr>
+          <w:rFonts w:hint="cs"/>
+          <w:rtl/>
+        </w:rPr>
+        <w:t>האוקלידי</w:t>
+      </w:r>
+      <w:proofErr w:type="spellEnd"/>
+      <w:r>
+        <w:rPr>
+          <w:rFonts w:hint="cs"/>
+          <w:rtl/>
+        </w:rPr>
+        <w:t xml:space="preserve"> מתייחס לכל אחת מהתכונות </w:t>
+      </w:r>
+      <w:r>
+        <w:rPr>
+          <w:rFonts w:hint="cs"/>
+          <w:rtl/>
+        </w:rPr>
+        <w:t>בווקטו</w:t>
+      </w:r>
+      <w:r>
+        <w:rPr>
+          <w:rFonts w:hint="eastAsia"/>
+          <w:rtl/>
+        </w:rPr>
+        <w:t>ר</w:t>
+      </w:r>
+      <w:r>
+        <w:rPr>
+          <w:rFonts w:hint="cs"/>
+          <w:rtl/>
+        </w:rPr>
+        <w:t xml:space="preserve"> התכונות כעל ממד במרחב. כלומר, ההשפעה של כל אחת מהתכונות הללו שוות ערך לגודלה</w:t>
+      </w:r>
+      <w:r>
+        <w:rPr>
+          <w:rFonts w:hint="cs"/>
+          <w:rtl/>
+        </w:rPr>
+        <w:t xml:space="preserve"> ביחס לאחרות גם אם בפועל היחס הפוך</w:t>
+      </w:r>
+      <w:r>
+        <w:rPr>
+          <w:rFonts w:hint="cs"/>
+          <w:rtl/>
+        </w:rPr>
+        <w:t xml:space="preserve">. </w:t>
+      </w:r>
+      <w:r>
+        <w:rPr>
+          <w:rFonts w:hint="cs"/>
+          <w:rtl/>
+        </w:rPr>
+        <w:t xml:space="preserve">למשל, </w:t>
+      </w:r>
+      <w:r>
+        <w:rPr>
+          <w:rFonts w:hint="cs"/>
+          <w:rtl/>
+        </w:rPr>
+        <w:t>בעי</w:t>
+      </w:r>
+      <w:r>
+        <w:rPr>
+          <w:rFonts w:hint="cs"/>
+          <w:rtl/>
+        </w:rPr>
+        <w:t>ית</w:t>
+      </w:r>
+      <w:r>
+        <w:rPr>
+          <w:rFonts w:hint="cs"/>
+          <w:rtl/>
+        </w:rPr>
+        <w:t xml:space="preserve"> סיווג קשה תיווצר אם הנתונים מכילים שתי תכונות: "מעשן" / "לא מעשן" </w:t>
+      </w:r>
+      <w:r>
+        <w:rPr>
+          <w:rtl/>
+        </w:rPr>
+        <w:t>–</w:t>
+      </w:r>
+      <w:r>
+        <w:rPr>
+          <w:rFonts w:hint="cs"/>
+          <w:rtl/>
+        </w:rPr>
+        <w:t xml:space="preserve"> </w:t>
+      </w:r>
+      <w:r>
+        <w:t>{0,1}</w:t>
+      </w:r>
+      <w:r>
+        <w:rPr>
+          <w:rFonts w:hint="cs"/>
+          <w:rtl/>
+        </w:rPr>
+        <w:t xml:space="preserve"> (לצורך הדוגמה תכונה מכרעת הקובעת כמעט לבדה את הסיווג),</w:t>
+      </w:r>
+      <w:r>
+        <w:rPr>
+          <w:rFonts w:hint="cs"/>
+          <w:rtl/>
+        </w:rPr>
+        <w:t xml:space="preserve"> ו-"לחץ דם" של האדם </w:t>
+      </w:r>
+      <w:r>
+        <w:t>{80-180}</w:t>
+      </w:r>
+      <w:r>
+        <w:rPr>
+          <w:rFonts w:hint="cs"/>
+          <w:rtl/>
+        </w:rPr>
+        <w:t xml:space="preserve"> </w:t>
+      </w:r>
+      <w:r>
+        <w:rPr>
+          <w:rFonts w:hint="cs"/>
+          <w:rtl/>
+        </w:rPr>
+        <w:t xml:space="preserve">(לצורך הדוגמה בעל השפעה זניחה). במקרה זה מדד המרחק </w:t>
+      </w:r>
+      <w:proofErr w:type="spellStart"/>
+      <w:r>
+        <w:rPr>
+          <w:rFonts w:hint="cs"/>
+          <w:rtl/>
+        </w:rPr>
+        <w:t>האוקלידי</w:t>
+      </w:r>
+      <w:proofErr w:type="spellEnd"/>
+      <w:r>
+        <w:rPr>
+          <w:rFonts w:hint="cs"/>
+          <w:rtl/>
+        </w:rPr>
+        <w:t xml:space="preserve"> יסווג את האנשים כמעט אך ורק על פי לחץ הדם מה שבפועל יביא לסיווג שגוי. בעיה זו ממחישה את החשיבות העליונה של ביצוע</w:t>
+      </w:r>
+      <w:r>
+        <w:rPr>
+          <w:rFonts w:hint="cs"/>
+          <w:rtl/>
+        </w:rPr>
+        <w:t xml:space="preserve"> עיבוד מקדים</w:t>
+      </w:r>
+      <w:r>
+        <w:rPr>
+          <w:rFonts w:hint="cs"/>
+          <w:rtl/>
+        </w:rPr>
+        <w:t xml:space="preserve"> לכל </w:t>
+      </w:r>
+      <w:r>
+        <w:t>dataset</w:t>
+      </w:r>
+      <w:r>
+        <w:rPr>
+          <w:rFonts w:hint="cs"/>
+          <w:rtl/>
+        </w:rPr>
+        <w:t xml:space="preserve"> עליו עובדים.</w:t>
+      </w:r>
+    </w:p>
+    <w:p>
+      <w:pPr>
+        <w:bidi/>
+        <w:spacing w:line="276" w:lineRule="auto"/>
+        <w:rPr>
+          <w:rFonts w:hint="cs"/>
+          <w:color w:val="FF0000"/>
+          <w:rtl/>
+        </w:rPr>
+      </w:pPr>
+      <w:r>
+        <w:rPr>
+          <w:rFonts w:hint="cs"/>
+          <w:color w:val="FF0000"/>
+          <w:rtl/>
+        </w:rPr>
+        <w:t>האם להתייחס לנושא תכונות רציפות מול בדידות (לדעתי בעל חשיבות נמוכה בשאלה הזו)</w:t>
+      </w:r>
+    </w:p>
+    <w:p>
+      <w:pPr>
         <w:pStyle w:val="1"/>
         <w:bidi/>
         <w:rPr>
@@ -507,6 +738,40 @@
         </w:rPr>
         <w:t>:</w:t>
       </w:r>
+    </w:p>
+    <w:p>
+      <w:pPr>
+        <w:pStyle w:val="a3"/>
+        <w:numPr>
+          <w:ilvl w:val="0"/>
+          <w:numId w:val="31"/>
+        </w:numPr>
+        <w:bidi/>
+        <w:spacing w:after="0"/>
+      </w:pPr>
+      <w:r>
+        <w:rPr>
+          <w:rFonts w:hint="cs"/>
+          <w:rtl/>
+        </w:rPr>
+        <w:t>בקוד</w:t>
+      </w:r>
+    </w:p>
+    <w:p>
+      <w:pPr>
+        <w:pStyle w:val="a3"/>
+        <w:numPr>
+          <w:ilvl w:val="0"/>
+          <w:numId w:val="31"/>
+        </w:numPr>
+        <w:bidi/>
+        <w:rPr>
+          <w:rFonts w:hint="cs"/>
+          <w:rtl/>
+        </w:rPr>
+      </w:pPr>
+      <w:bookmarkStart w:id="1" w:name="_GoBack"/>
+      <w:bookmarkEnd w:id="1"/>
     </w:p>
     <w:p>
       <w:pPr>
@@ -641,8 +906,6 @@
           <w:rtl/>
         </w:rPr>
       </w:pPr>
-      <w:bookmarkStart w:id="1" w:name="_GoBack"/>
-      <w:bookmarkEnd w:id="1"/>
     </w:p>
     <w:sectPr>
       <w:pgSz w:w="12240" w:h="15840"/>
@@ -2548,6 +2811,95 @@
     </w:lvl>
   </w:abstractNum>
   <w:abstractNum w:abstractNumId="18" w15:restartNumberingAfterBreak="0">
+    <w:nsid w:val="4C4114D8"/>
+    <w:multiLevelType w:val="hybridMultilevel"/>
+    <w:tmpl w:val="327AF0E6"/>
+    <w:lvl w:ilvl="0" w:tplc="74AEA09C">
+      <w:start w:val="1"/>
+      <w:numFmt w:val="hebrew1"/>
+      <w:lvlText w:val="%1."/>
+      <w:lvlJc w:val="left"/>
+      <w:pPr>
+        <w:ind w:left="720" w:hanging="360"/>
+      </w:pPr>
+      <w:rPr>
+        <w:rFonts w:hint="default"/>
+      </w:rPr>
+    </w:lvl>
+    <w:lvl w:ilvl="1" w:tplc="04090019" w:tentative="1">
+      <w:start w:val="1"/>
+      <w:numFmt w:val="lowerLetter"/>
+      <w:lvlText w:val="%2."/>
+      <w:lvlJc w:val="left"/>
+      <w:pPr>
+        <w:ind w:left="1440" w:hanging="360"/>
+      </w:pPr>
+    </w:lvl>
+    <w:lvl w:ilvl="2" w:tplc="0409001B" w:tentative="1">
+      <w:start w:val="1"/>
+      <w:numFmt w:val="lowerRoman"/>
+      <w:lvlText w:val="%3."/>
+      <w:lvlJc w:val="right"/>
+      <w:pPr>
+        <w:ind w:left="2160" w:hanging="180"/>
+      </w:pPr>
+    </w:lvl>
+    <w:lvl w:ilvl="3" w:tplc="0409000F" w:tentative="1">
+      <w:start w:val="1"/>
+      <w:numFmt w:val="decimal"/>
+      <w:lvlText w:val="%4."/>
+      <w:lvlJc w:val="left"/>
+      <w:pPr>
+        <w:ind w:left="2880" w:hanging="360"/>
+      </w:pPr>
+    </w:lvl>
+    <w:lvl w:ilvl="4" w:tplc="04090019" w:tentative="1">
+      <w:start w:val="1"/>
+      <w:numFmt w:val="lowerLetter"/>
+      <w:lvlText w:val="%5."/>
+      <w:lvlJc w:val="left"/>
+      <w:pPr>
+        <w:ind w:left="3600" w:hanging="360"/>
+      </w:pPr>
+    </w:lvl>
+    <w:lvl w:ilvl="5" w:tplc="0409001B" w:tentative="1">
+      <w:start w:val="1"/>
+      <w:numFmt w:val="lowerRoman"/>
+      <w:lvlText w:val="%6."/>
+      <w:lvlJc w:val="right"/>
+      <w:pPr>
+        <w:ind w:left="4320" w:hanging="180"/>
+      </w:pPr>
+    </w:lvl>
+    <w:lvl w:ilvl="6" w:tplc="0409000F" w:tentative="1">
+      <w:start w:val="1"/>
+      <w:numFmt w:val="decimal"/>
+      <w:lvlText w:val="%7."/>
+      <w:lvlJc w:val="left"/>
+      <w:pPr>
+        <w:ind w:left="5040" w:hanging="360"/>
+      </w:pPr>
+    </w:lvl>
+    <w:lvl w:ilvl="7" w:tplc="04090019" w:tentative="1">
+      <w:start w:val="1"/>
+      <w:numFmt w:val="lowerLetter"/>
+      <w:lvlText w:val="%8."/>
+      <w:lvlJc w:val="left"/>
+      <w:pPr>
+        <w:ind w:left="5760" w:hanging="360"/>
+      </w:pPr>
+    </w:lvl>
+    <w:lvl w:ilvl="8" w:tplc="0409001B" w:tentative="1">
+      <w:start w:val="1"/>
+      <w:numFmt w:val="lowerRoman"/>
+      <w:lvlText w:val="%9."/>
+      <w:lvlJc w:val="right"/>
+      <w:pPr>
+        <w:ind w:left="6480" w:hanging="180"/>
+      </w:pPr>
+    </w:lvl>
+  </w:abstractNum>
+  <w:abstractNum w:abstractNumId="19" w15:restartNumberingAfterBreak="0">
     <w:nsid w:val="4F97288F"/>
     <w:multiLevelType w:val="hybridMultilevel"/>
     <w:tmpl w:val="60B0A1FA"/>
@@ -2636,7 +2988,7 @@
       </w:pPr>
     </w:lvl>
   </w:abstractNum>
-  <w:abstractNum w:abstractNumId="19" w15:restartNumberingAfterBreak="0">
+  <w:abstractNum w:abstractNumId="20" w15:restartNumberingAfterBreak="0">
     <w:nsid w:val="55A74252"/>
     <w:multiLevelType w:val="hybridMultilevel"/>
     <w:tmpl w:val="2384CB64"/>
@@ -2749,7 +3101,7 @@
       </w:rPr>
     </w:lvl>
   </w:abstractNum>
-  <w:abstractNum w:abstractNumId="20" w15:restartNumberingAfterBreak="0">
+  <w:abstractNum w:abstractNumId="21" w15:restartNumberingAfterBreak="0">
     <w:nsid w:val="55F90AAA"/>
     <w:multiLevelType w:val="hybridMultilevel"/>
     <w:tmpl w:val="D4CC11F2"/>
@@ -2838,7 +3190,7 @@
       </w:pPr>
     </w:lvl>
   </w:abstractNum>
-  <w:abstractNum w:abstractNumId="21" w15:restartNumberingAfterBreak="0">
+  <w:abstractNum w:abstractNumId="22" w15:restartNumberingAfterBreak="0">
     <w:nsid w:val="5B8372D4"/>
     <w:multiLevelType w:val="hybridMultilevel"/>
     <w:tmpl w:val="7F787CB4"/>
@@ -2927,7 +3279,7 @@
       </w:pPr>
     </w:lvl>
   </w:abstractNum>
-  <w:abstractNum w:abstractNumId="22" w15:restartNumberingAfterBreak="0">
+  <w:abstractNum w:abstractNumId="23" w15:restartNumberingAfterBreak="0">
     <w:nsid w:val="64346E05"/>
     <w:multiLevelType w:val="hybridMultilevel"/>
     <w:tmpl w:val="F8BE490C"/>
@@ -3039,7 +3391,7 @@
       </w:rPr>
     </w:lvl>
   </w:abstractNum>
-  <w:abstractNum w:abstractNumId="23" w15:restartNumberingAfterBreak="0">
+  <w:abstractNum w:abstractNumId="24" w15:restartNumberingAfterBreak="0">
     <w:nsid w:val="69EE3096"/>
     <w:multiLevelType w:val="hybridMultilevel"/>
     <w:tmpl w:val="272E79DC"/>
@@ -3152,7 +3504,7 @@
       </w:rPr>
     </w:lvl>
   </w:abstractNum>
-  <w:abstractNum w:abstractNumId="24" w15:restartNumberingAfterBreak="0">
+  <w:abstractNum w:abstractNumId="25" w15:restartNumberingAfterBreak="0">
     <w:nsid w:val="71255B54"/>
     <w:multiLevelType w:val="hybridMultilevel"/>
     <w:tmpl w:val="806E70E2"/>
@@ -3241,7 +3593,7 @@
       </w:pPr>
     </w:lvl>
   </w:abstractNum>
-  <w:abstractNum w:abstractNumId="25" w15:restartNumberingAfterBreak="0">
+  <w:abstractNum w:abstractNumId="26" w15:restartNumberingAfterBreak="0">
     <w:nsid w:val="722D6BED"/>
     <w:multiLevelType w:val="hybridMultilevel"/>
     <w:tmpl w:val="6E32D840"/>
@@ -3354,7 +3706,7 @@
       </w:rPr>
     </w:lvl>
   </w:abstractNum>
-  <w:abstractNum w:abstractNumId="26" w15:restartNumberingAfterBreak="0">
+  <w:abstractNum w:abstractNumId="27" w15:restartNumberingAfterBreak="0">
     <w:nsid w:val="72713058"/>
     <w:multiLevelType w:val="hybridMultilevel"/>
     <w:tmpl w:val="A6FECB00"/>
@@ -3467,7 +3819,7 @@
       </w:rPr>
     </w:lvl>
   </w:abstractNum>
-  <w:abstractNum w:abstractNumId="27" w15:restartNumberingAfterBreak="0">
+  <w:abstractNum w:abstractNumId="28" w15:restartNumberingAfterBreak="0">
     <w:nsid w:val="764A46FD"/>
     <w:multiLevelType w:val="hybridMultilevel"/>
     <w:tmpl w:val="DB9EC55E"/>
@@ -3580,7 +3932,7 @@
       </w:rPr>
     </w:lvl>
   </w:abstractNum>
-  <w:abstractNum w:abstractNumId="28" w15:restartNumberingAfterBreak="0">
+  <w:abstractNum w:abstractNumId="29" w15:restartNumberingAfterBreak="0">
     <w:nsid w:val="79C834B1"/>
     <w:multiLevelType w:val="hybridMultilevel"/>
     <w:tmpl w:val="5CEE80D6"/>
@@ -3693,7 +4045,7 @@
       </w:rPr>
     </w:lvl>
   </w:abstractNum>
-  <w:abstractNum w:abstractNumId="29" w15:restartNumberingAfterBreak="0">
+  <w:abstractNum w:abstractNumId="30" w15:restartNumberingAfterBreak="0">
     <w:nsid w:val="7F0F317B"/>
     <w:multiLevelType w:val="hybridMultilevel"/>
     <w:tmpl w:val="35CA065C"/>
@@ -3787,7 +4139,7 @@
     <w:abstractNumId w:val="16"/>
   </w:num>
   <w:num w:numId="2">
-    <w:abstractNumId w:val="29"/>
+    <w:abstractNumId w:val="30"/>
   </w:num>
   <w:num w:numId="3">
     <w:abstractNumId w:val="6"/>
@@ -3808,7 +4160,7 @@
     <w:abstractNumId w:val="17"/>
   </w:num>
   <w:num w:numId="9">
-    <w:abstractNumId w:val="24"/>
+    <w:abstractNumId w:val="25"/>
   </w:num>
   <w:num w:numId="10">
     <w:abstractNumId w:val="11"/>
@@ -3817,28 +4169,28 @@
     <w:abstractNumId w:val="8"/>
   </w:num>
   <w:num w:numId="12">
-    <w:abstractNumId w:val="27"/>
+    <w:abstractNumId w:val="28"/>
   </w:num>
   <w:num w:numId="13">
     <w:abstractNumId w:val="5"/>
   </w:num>
   <w:num w:numId="14">
-    <w:abstractNumId w:val="23"/>
+    <w:abstractNumId w:val="24"/>
   </w:num>
   <w:num w:numId="15">
-    <w:abstractNumId w:val="25"/>
+    <w:abstractNumId w:val="26"/>
   </w:num>
   <w:num w:numId="16">
-    <w:abstractNumId w:val="26"/>
+    <w:abstractNumId w:val="27"/>
   </w:num>
   <w:num w:numId="17">
     <w:abstractNumId w:val="2"/>
   </w:num>
   <w:num w:numId="18">
-    <w:abstractNumId w:val="19"/>
+    <w:abstractNumId w:val="20"/>
   </w:num>
   <w:num w:numId="19">
-    <w:abstractNumId w:val="21"/>
+    <w:abstractNumId w:val="22"/>
   </w:num>
   <w:num w:numId="20">
     <w:abstractNumId w:val="4"/>
@@ -3850,7 +4202,7 @@
     <w:abstractNumId w:val="13"/>
   </w:num>
   <w:num w:numId="23">
-    <w:abstractNumId w:val="22"/>
+    <w:abstractNumId w:val="23"/>
   </w:num>
   <w:num w:numId="24">
     <w:abstractNumId w:val="12"/>
@@ -3859,19 +4211,22 @@
     <w:abstractNumId w:val="1"/>
   </w:num>
   <w:num w:numId="26">
-    <w:abstractNumId w:val="18"/>
+    <w:abstractNumId w:val="19"/>
   </w:num>
   <w:num w:numId="27">
-    <w:abstractNumId w:val="20"/>
+    <w:abstractNumId w:val="21"/>
   </w:num>
   <w:num w:numId="28">
     <w:abstractNumId w:val="9"/>
   </w:num>
   <w:num w:numId="29">
-    <w:abstractNumId w:val="28"/>
+    <w:abstractNumId w:val="29"/>
   </w:num>
   <w:num w:numId="30">
     <w:abstractNumId w:val="14"/>
+  </w:num>
+  <w:num w:numId="31">
+    <w:abstractNumId w:val="18"/>
   </w:num>
 </w:numbering>
 </file>
@@ -4776,7 +5131,7 @@
 </file>
 
 <file path=customXml/itemProps1.xml><?xml version="1.0" encoding="utf-8"?>
-<ds:datastoreItem xmlns:ds="http://schemas.openxmlformats.org/officeDocument/2006/customXml" ds:itemID="{6FC95327-BC45-4FB3-9489-44EC2EA17379}">
+<ds:datastoreItem xmlns:ds="http://schemas.openxmlformats.org/officeDocument/2006/customXml" ds:itemID="{E1B23A77-1848-4C15-8197-0CB48162307A}">
   <ds:schemaRefs>
     <ds:schemaRef ds:uri="http://schemas.openxmlformats.org/officeDocument/2006/bibliography"/>
   </ds:schemaRefs>

</xml_diff>

<commit_message>
Removed some code duplications.
Also added some comments and FIXMEs, in my opinion some of the function
signature will change.

Signed-off-by: Yoni Bettan <ybettan@redhat.com>
</commit_message>
<xml_diff>
--- a/hw3/hw3.docx
+++ b/hw3/hw3.docx
@@ -7,7 +7,6 @@
         <w:bidi/>
         <w:jc w:val="center"/>
         <w:rPr>
-          <w:rFonts w:hint="cs"/>
           <w:sz w:val="52"/>
           <w:szCs w:val="52"/>
           <w:rtl/>
@@ -466,7 +465,6 @@
       <w:pPr>
         <w:bidi/>
         <w:rPr>
-          <w:rFonts w:hint="cs"/>
           <w:rtl/>
         </w:rPr>
       </w:pPr>
@@ -695,18 +693,57 @@
         <w:bidi/>
         <w:spacing w:line="276" w:lineRule="auto"/>
         <w:rPr>
+          <w:color w:val="FF0000"/>
+          <w:rtl/>
+        </w:rPr>
+      </w:pPr>
+      <w:r>
+        <w:rPr>
           <w:rFonts w:hint="cs"/>
           <w:color w:val="FF0000"/>
           <w:rtl/>
         </w:rPr>
-      </w:pPr>
-      <w:r>
+        <w:t>האם להתייחס לנושא תכונות רציפות מול בדידות (לדעתי בעל חשיבות נמוכה בשאלה הזו)</w:t>
+      </w:r>
+      <w:r>
+        <w:rPr>
+          <w:color w:val="FF0000"/>
+        </w:rPr>
+        <w:t xml:space="preserve"> </w:t>
+      </w:r>
+      <w:bookmarkStart w:id="1" w:name="_GoBack"/>
+      <w:bookmarkEnd w:id="1"/>
+    </w:p>
+    <w:p>
+      <w:pPr>
+        <w:pStyle w:val="a3"/>
+        <w:numPr>
+          <w:ilvl w:val="0"/>
+          <w:numId w:val="32"/>
+        </w:numPr>
+        <w:bidi/>
+        <w:spacing w:line="276" w:lineRule="auto"/>
         <w:rPr>
           <w:rFonts w:hint="cs"/>
           <w:color w:val="FF0000"/>
           <w:rtl/>
         </w:rPr>
-        <w:t>האם להתייחס לנושא תכונות רציפות מול בדידות (לדעתי בעל חשיבות נמוכה בשאלה הזו)</w:t>
+      </w:pPr>
+      <w:r>
+        <w:rPr>
+          <w:rFonts w:hint="cs"/>
+          <w:color w:val="00B050"/>
+          <w:rtl/>
+        </w:rPr>
+        <w:t>לדעתי אין צורך</w:t>
+      </w:r>
+      <w:r>
+        <w:rPr>
+          <w:rFonts w:hint="cs"/>
+          <w:color w:val="00B050"/>
+          <w:rtl/>
+        </w:rPr>
+        <w:t>, אני השתכנעתי מהתשובה</w:t>
       </w:r>
     </w:p>
     <w:p>
@@ -766,12 +803,9 @@
         </w:numPr>
         <w:bidi/>
         <w:rPr>
-          <w:rFonts w:hint="cs"/>
-          <w:rtl/>
-        </w:rPr>
-      </w:pPr>
-      <w:bookmarkStart w:id="1" w:name="_GoBack"/>
-      <w:bookmarkEnd w:id="1"/>
+          <w:rtl/>
+        </w:rPr>
+      </w:pPr>
     </w:p>
     <w:p>
       <w:pPr>
@@ -3392,6 +3426,119 @@
     </w:lvl>
   </w:abstractNum>
   <w:abstractNum w:abstractNumId="24" w15:restartNumberingAfterBreak="0">
+    <w:nsid w:val="67533821"/>
+    <w:multiLevelType w:val="hybridMultilevel"/>
+    <w:tmpl w:val="F96E78E2"/>
+    <w:lvl w:ilvl="0" w:tplc="FA809C6A">
+      <w:numFmt w:val="bullet"/>
+      <w:lvlText w:val="-"/>
+      <w:lvlJc w:val="left"/>
+      <w:pPr>
+        <w:ind w:left="720" w:hanging="360"/>
+      </w:pPr>
+      <w:rPr>
+        <w:rFonts w:ascii="Arial" w:eastAsiaTheme="minorHAnsi" w:hAnsi="Arial" w:cs="Arial" w:hint="default"/>
+        <w:color w:val="00B050"/>
+      </w:rPr>
+    </w:lvl>
+    <w:lvl w:ilvl="1" w:tplc="04090003" w:tentative="1">
+      <w:start w:val="1"/>
+      <w:numFmt w:val="bullet"/>
+      <w:lvlText w:val="o"/>
+      <w:lvlJc w:val="left"/>
+      <w:pPr>
+        <w:ind w:left="1440" w:hanging="360"/>
+      </w:pPr>
+      <w:rPr>
+        <w:rFonts w:ascii="Courier New" w:hAnsi="Courier New" w:cs="Courier New" w:hint="default"/>
+      </w:rPr>
+    </w:lvl>
+    <w:lvl w:ilvl="2" w:tplc="04090005" w:tentative="1">
+      <w:start w:val="1"/>
+      <w:numFmt w:val="bullet"/>
+      <w:lvlText w:val=""/>
+      <w:lvlJc w:val="left"/>
+      <w:pPr>
+        <w:ind w:left="2160" w:hanging="360"/>
+      </w:pPr>
+      <w:rPr>
+        <w:rFonts w:ascii="Wingdings" w:hAnsi="Wingdings" w:hint="default"/>
+      </w:rPr>
+    </w:lvl>
+    <w:lvl w:ilvl="3" w:tplc="04090001" w:tentative="1">
+      <w:start w:val="1"/>
+      <w:numFmt w:val="bullet"/>
+      <w:lvlText w:val=""/>
+      <w:lvlJc w:val="left"/>
+      <w:pPr>
+        <w:ind w:left="2880" w:hanging="360"/>
+      </w:pPr>
+      <w:rPr>
+        <w:rFonts w:ascii="Symbol" w:hAnsi="Symbol" w:hint="default"/>
+      </w:rPr>
+    </w:lvl>
+    <w:lvl w:ilvl="4" w:tplc="04090003" w:tentative="1">
+      <w:start w:val="1"/>
+      <w:numFmt w:val="bullet"/>
+      <w:lvlText w:val="o"/>
+      <w:lvlJc w:val="left"/>
+      <w:pPr>
+        <w:ind w:left="3600" w:hanging="360"/>
+      </w:pPr>
+      <w:rPr>
+        <w:rFonts w:ascii="Courier New" w:hAnsi="Courier New" w:cs="Courier New" w:hint="default"/>
+      </w:rPr>
+    </w:lvl>
+    <w:lvl w:ilvl="5" w:tplc="04090005" w:tentative="1">
+      <w:start w:val="1"/>
+      <w:numFmt w:val="bullet"/>
+      <w:lvlText w:val=""/>
+      <w:lvlJc w:val="left"/>
+      <w:pPr>
+        <w:ind w:left="4320" w:hanging="360"/>
+      </w:pPr>
+      <w:rPr>
+        <w:rFonts w:ascii="Wingdings" w:hAnsi="Wingdings" w:hint="default"/>
+      </w:rPr>
+    </w:lvl>
+    <w:lvl w:ilvl="6" w:tplc="04090001" w:tentative="1">
+      <w:start w:val="1"/>
+      <w:numFmt w:val="bullet"/>
+      <w:lvlText w:val=""/>
+      <w:lvlJc w:val="left"/>
+      <w:pPr>
+        <w:ind w:left="5040" w:hanging="360"/>
+      </w:pPr>
+      <w:rPr>
+        <w:rFonts w:ascii="Symbol" w:hAnsi="Symbol" w:hint="default"/>
+      </w:rPr>
+    </w:lvl>
+    <w:lvl w:ilvl="7" w:tplc="04090003" w:tentative="1">
+      <w:start w:val="1"/>
+      <w:numFmt w:val="bullet"/>
+      <w:lvlText w:val="o"/>
+      <w:lvlJc w:val="left"/>
+      <w:pPr>
+        <w:ind w:left="5760" w:hanging="360"/>
+      </w:pPr>
+      <w:rPr>
+        <w:rFonts w:ascii="Courier New" w:hAnsi="Courier New" w:cs="Courier New" w:hint="default"/>
+      </w:rPr>
+    </w:lvl>
+    <w:lvl w:ilvl="8" w:tplc="04090005" w:tentative="1">
+      <w:start w:val="1"/>
+      <w:numFmt w:val="bullet"/>
+      <w:lvlText w:val=""/>
+      <w:lvlJc w:val="left"/>
+      <w:pPr>
+        <w:ind w:left="6480" w:hanging="360"/>
+      </w:pPr>
+      <w:rPr>
+        <w:rFonts w:ascii="Wingdings" w:hAnsi="Wingdings" w:hint="default"/>
+      </w:rPr>
+    </w:lvl>
+  </w:abstractNum>
+  <w:abstractNum w:abstractNumId="25" w15:restartNumberingAfterBreak="0">
     <w:nsid w:val="69EE3096"/>
     <w:multiLevelType w:val="hybridMultilevel"/>
     <w:tmpl w:val="272E79DC"/>
@@ -3504,7 +3651,7 @@
       </w:rPr>
     </w:lvl>
   </w:abstractNum>
-  <w:abstractNum w:abstractNumId="25" w15:restartNumberingAfterBreak="0">
+  <w:abstractNum w:abstractNumId="26" w15:restartNumberingAfterBreak="0">
     <w:nsid w:val="71255B54"/>
     <w:multiLevelType w:val="hybridMultilevel"/>
     <w:tmpl w:val="806E70E2"/>
@@ -3593,7 +3740,7 @@
       </w:pPr>
     </w:lvl>
   </w:abstractNum>
-  <w:abstractNum w:abstractNumId="26" w15:restartNumberingAfterBreak="0">
+  <w:abstractNum w:abstractNumId="27" w15:restartNumberingAfterBreak="0">
     <w:nsid w:val="722D6BED"/>
     <w:multiLevelType w:val="hybridMultilevel"/>
     <w:tmpl w:val="6E32D840"/>
@@ -3706,7 +3853,7 @@
       </w:rPr>
     </w:lvl>
   </w:abstractNum>
-  <w:abstractNum w:abstractNumId="27" w15:restartNumberingAfterBreak="0">
+  <w:abstractNum w:abstractNumId="28" w15:restartNumberingAfterBreak="0">
     <w:nsid w:val="72713058"/>
     <w:multiLevelType w:val="hybridMultilevel"/>
     <w:tmpl w:val="A6FECB00"/>
@@ -3819,7 +3966,7 @@
       </w:rPr>
     </w:lvl>
   </w:abstractNum>
-  <w:abstractNum w:abstractNumId="28" w15:restartNumberingAfterBreak="0">
+  <w:abstractNum w:abstractNumId="29" w15:restartNumberingAfterBreak="0">
     <w:nsid w:val="764A46FD"/>
     <w:multiLevelType w:val="hybridMultilevel"/>
     <w:tmpl w:val="DB9EC55E"/>
@@ -3932,7 +4079,7 @@
       </w:rPr>
     </w:lvl>
   </w:abstractNum>
-  <w:abstractNum w:abstractNumId="29" w15:restartNumberingAfterBreak="0">
+  <w:abstractNum w:abstractNumId="30" w15:restartNumberingAfterBreak="0">
     <w:nsid w:val="79C834B1"/>
     <w:multiLevelType w:val="hybridMultilevel"/>
     <w:tmpl w:val="5CEE80D6"/>
@@ -4045,7 +4192,7 @@
       </w:rPr>
     </w:lvl>
   </w:abstractNum>
-  <w:abstractNum w:abstractNumId="30" w15:restartNumberingAfterBreak="0">
+  <w:abstractNum w:abstractNumId="31" w15:restartNumberingAfterBreak="0">
     <w:nsid w:val="7F0F317B"/>
     <w:multiLevelType w:val="hybridMultilevel"/>
     <w:tmpl w:val="35CA065C"/>
@@ -4139,7 +4286,7 @@
     <w:abstractNumId w:val="16"/>
   </w:num>
   <w:num w:numId="2">
-    <w:abstractNumId w:val="30"/>
+    <w:abstractNumId w:val="31"/>
   </w:num>
   <w:num w:numId="3">
     <w:abstractNumId w:val="6"/>
@@ -4160,7 +4307,7 @@
     <w:abstractNumId w:val="17"/>
   </w:num>
   <w:num w:numId="9">
-    <w:abstractNumId w:val="25"/>
+    <w:abstractNumId w:val="26"/>
   </w:num>
   <w:num w:numId="10">
     <w:abstractNumId w:val="11"/>
@@ -4169,19 +4316,19 @@
     <w:abstractNumId w:val="8"/>
   </w:num>
   <w:num w:numId="12">
-    <w:abstractNumId w:val="28"/>
+    <w:abstractNumId w:val="29"/>
   </w:num>
   <w:num w:numId="13">
     <w:abstractNumId w:val="5"/>
   </w:num>
   <w:num w:numId="14">
-    <w:abstractNumId w:val="24"/>
+    <w:abstractNumId w:val="25"/>
   </w:num>
   <w:num w:numId="15">
-    <w:abstractNumId w:val="26"/>
+    <w:abstractNumId w:val="27"/>
   </w:num>
   <w:num w:numId="16">
-    <w:abstractNumId w:val="27"/>
+    <w:abstractNumId w:val="28"/>
   </w:num>
   <w:num w:numId="17">
     <w:abstractNumId w:val="2"/>
@@ -4220,13 +4367,16 @@
     <w:abstractNumId w:val="9"/>
   </w:num>
   <w:num w:numId="29">
-    <w:abstractNumId w:val="29"/>
+    <w:abstractNumId w:val="30"/>
   </w:num>
   <w:num w:numId="30">
     <w:abstractNumId w:val="14"/>
   </w:num>
   <w:num w:numId="31">
     <w:abstractNumId w:val="18"/>
+  </w:num>
+  <w:num w:numId="32">
+    <w:abstractNumId w:val="24"/>
   </w:num>
 </w:numbering>
 </file>
@@ -5131,7 +5281,7 @@
 </file>
 
 <file path=customXml/itemProps1.xml><?xml version="1.0" encoding="utf-8"?>
-<ds:datastoreItem xmlns:ds="http://schemas.openxmlformats.org/officeDocument/2006/customXml" ds:itemID="{E1B23A77-1848-4C15-8197-0CB48162307A}">
+<ds:datastoreItem xmlns:ds="http://schemas.openxmlformats.org/officeDocument/2006/customXml" ds:itemID="{0410D5FB-0A6C-4CE1-8950-59C5569163B9}">
   <ds:schemaRefs>
     <ds:schemaRef ds:uri="http://schemas.openxmlformats.org/officeDocument/2006/bibliography"/>
   </ds:schemaRefs>

</xml_diff>

<commit_message>
Updated all of part B Added the 2_folds data files Added the experiments csv files
</commit_message>
<xml_diff>
--- a/hw3/hw3.docx
+++ b/hw3/hw3.docx
@@ -9,7 +9,6 @@
         <w:rPr>
           <w:sz w:val="52"/>
           <w:szCs w:val="52"/>
-          <w:rtl/>
         </w:rPr>
       </w:pPr>
       <w:bookmarkStart w:id="0" w:name="_Hlk530761138"/>
@@ -463,317 +462,20 @@
     </w:p>
     <w:p>
       <w:pPr>
-        <w:bidi/>
-        <w:rPr>
-          <w:rtl/>
-        </w:rPr>
-      </w:pPr>
-      <w:r>
-        <w:rPr>
-          <w:rFonts w:hint="cs"/>
-          <w:rtl/>
-        </w:rPr>
-        <w:t>בקוד</w:t>
-      </w:r>
-    </w:p>
-    <w:p>
-      <w:pPr>
-        <w:pStyle w:val="1"/>
-        <w:bidi/>
-        <w:rPr>
-          <w:rFonts w:asciiTheme="majorBidi" w:hAnsiTheme="majorBidi"/>
-          <w:rtl/>
-        </w:rPr>
-      </w:pPr>
-      <w:r>
-        <w:rPr>
-          <w:rFonts w:asciiTheme="majorBidi" w:hAnsiTheme="majorBidi"/>
-          <w:rtl/>
-        </w:rPr>
-        <w:t xml:space="preserve">סעיף </w:t>
-      </w:r>
-      <w:r>
-        <w:rPr>
-          <w:rFonts w:asciiTheme="majorBidi" w:hAnsiTheme="majorBidi"/>
-        </w:rPr>
-        <w:t>3</w:t>
-      </w:r>
-      <w:r>
-        <w:rPr>
-          <w:rFonts w:asciiTheme="majorBidi" w:hAnsiTheme="majorBidi"/>
-          <w:rtl/>
-        </w:rPr>
-        <w:t>:</w:t>
-      </w:r>
-    </w:p>
-    <w:p>
-      <w:pPr>
-        <w:bidi/>
-        <w:spacing w:line="276" w:lineRule="auto"/>
-        <w:rPr>
-          <w:rtl/>
-        </w:rPr>
-      </w:pPr>
-      <w:r>
-        <w:rPr>
-          <w:rFonts w:hint="cs"/>
-          <w:rtl/>
-        </w:rPr>
-        <w:t xml:space="preserve">מדד המרחק </w:t>
-      </w:r>
-      <w:proofErr w:type="spellStart"/>
-      <w:r>
-        <w:rPr>
-          <w:rFonts w:hint="cs"/>
-          <w:rtl/>
-        </w:rPr>
-        <w:t>האוקלידי</w:t>
-      </w:r>
-      <w:proofErr w:type="spellEnd"/>
-      <w:r>
-        <w:rPr>
-          <w:rFonts w:hint="cs"/>
-          <w:rtl/>
-        </w:rPr>
-        <w:t xml:space="preserve"> מתייחס לכל אחת מהתכונות </w:t>
-      </w:r>
-      <w:r>
-        <w:rPr>
-          <w:rFonts w:hint="cs"/>
-          <w:rtl/>
-        </w:rPr>
-        <w:t>בווקטו</w:t>
-      </w:r>
-      <w:r>
-        <w:rPr>
-          <w:rFonts w:hint="eastAsia"/>
-          <w:rtl/>
-        </w:rPr>
-        <w:t>ר</w:t>
-      </w:r>
-      <w:r>
-        <w:rPr>
-          <w:rFonts w:hint="cs"/>
-          <w:rtl/>
-        </w:rPr>
-        <w:t xml:space="preserve"> התכונות כעל ממד במרחב. כלומר, ההשפעה של כל אחת מהתכונות הללו שוות ערך לגודלה</w:t>
-      </w:r>
-      <w:r>
-        <w:rPr>
-          <w:rFonts w:hint="cs"/>
-          <w:rtl/>
-        </w:rPr>
-        <w:t xml:space="preserve"> ביחס לאחרות גם אם בפועל היחס הפוך</w:t>
-      </w:r>
-      <w:r>
-        <w:rPr>
-          <w:rFonts w:hint="cs"/>
-          <w:rtl/>
-        </w:rPr>
-        <w:t xml:space="preserve">. </w:t>
-      </w:r>
-      <w:r>
-        <w:rPr>
-          <w:rFonts w:hint="cs"/>
-          <w:rtl/>
-        </w:rPr>
-        <w:t xml:space="preserve">למשל, </w:t>
-      </w:r>
-      <w:r>
-        <w:rPr>
-          <w:rFonts w:hint="cs"/>
-          <w:rtl/>
-        </w:rPr>
-        <w:t>בעי</w:t>
-      </w:r>
-      <w:r>
-        <w:rPr>
-          <w:rFonts w:hint="cs"/>
-          <w:rtl/>
-        </w:rPr>
-        <w:t>ית</w:t>
-      </w:r>
-      <w:r>
-        <w:rPr>
-          <w:rFonts w:hint="cs"/>
-          <w:rtl/>
-        </w:rPr>
-        <w:t xml:space="preserve"> סיווג קשה תיווצר אם הנתונים מכילים שתי תכונות: "מעשן" / "לא מעשן" </w:t>
-      </w:r>
-      <w:r>
-        <w:rPr>
-          <w:rtl/>
-        </w:rPr>
-        <w:t>–</w:t>
-      </w:r>
-      <w:r>
-        <w:rPr>
-          <w:rFonts w:hint="cs"/>
-          <w:rtl/>
-        </w:rPr>
-        <w:t xml:space="preserve"> </w:t>
-      </w:r>
-      <w:r>
-        <w:t>{0,1}</w:t>
-      </w:r>
-      <w:r>
-        <w:rPr>
-          <w:rFonts w:hint="cs"/>
-          <w:rtl/>
-        </w:rPr>
-        <w:t xml:space="preserve"> (לצורך הדוגמה תכונה מכרעת הקובעת כמעט לבדה את הסיווג),</w:t>
-      </w:r>
-      <w:r>
-        <w:rPr>
-          <w:rFonts w:hint="cs"/>
-          <w:rtl/>
-        </w:rPr>
-        <w:t xml:space="preserve"> ו-"לחץ דם" של האדם </w:t>
-      </w:r>
-      <w:r>
-        <w:t>{80-180}</w:t>
-      </w:r>
-      <w:r>
-        <w:rPr>
-          <w:rFonts w:hint="cs"/>
-          <w:rtl/>
-        </w:rPr>
-        <w:t xml:space="preserve"> </w:t>
-      </w:r>
-      <w:r>
-        <w:rPr>
-          <w:rFonts w:hint="cs"/>
-          <w:rtl/>
-        </w:rPr>
-        <w:t xml:space="preserve">(לצורך הדוגמה בעל השפעה זניחה). במקרה זה מדד המרחק </w:t>
-      </w:r>
-      <w:proofErr w:type="spellStart"/>
-      <w:r>
-        <w:rPr>
-          <w:rFonts w:hint="cs"/>
-          <w:rtl/>
-        </w:rPr>
-        <w:t>האוקלידי</w:t>
-      </w:r>
-      <w:proofErr w:type="spellEnd"/>
-      <w:r>
-        <w:rPr>
-          <w:rFonts w:hint="cs"/>
-          <w:rtl/>
-        </w:rPr>
-        <w:t xml:space="preserve"> יסווג את האנשים כמעט אך ורק על פי לחץ הדם מה שבפועל יביא לסיווג שגוי. בעיה זו ממחישה את החשיבות העליונה של ביצוע</w:t>
-      </w:r>
-      <w:r>
-        <w:rPr>
-          <w:rFonts w:hint="cs"/>
-          <w:rtl/>
-        </w:rPr>
-        <w:t xml:space="preserve"> עיבוד מקדים</w:t>
-      </w:r>
-      <w:r>
-        <w:rPr>
-          <w:rFonts w:hint="cs"/>
-          <w:rtl/>
-        </w:rPr>
-        <w:t xml:space="preserve"> לכל </w:t>
-      </w:r>
-      <w:r>
-        <w:t>dataset</w:t>
-      </w:r>
-      <w:r>
-        <w:rPr>
-          <w:rFonts w:hint="cs"/>
-          <w:rtl/>
-        </w:rPr>
-        <w:t xml:space="preserve"> עליו עובדים.</w:t>
-      </w:r>
-    </w:p>
-    <w:p>
-      <w:pPr>
-        <w:bidi/>
-        <w:spacing w:line="276" w:lineRule="auto"/>
-        <w:rPr>
-          <w:color w:val="FF0000"/>
-          <w:rtl/>
-        </w:rPr>
-      </w:pPr>
-      <w:r>
-        <w:rPr>
-          <w:rFonts w:hint="cs"/>
-          <w:color w:val="FF0000"/>
-          <w:rtl/>
-        </w:rPr>
-        <w:t>האם להתייחס לנושא תכונות רציפות מול בדידות (לדעתי בעל חשיבות נמוכה בשאלה הזו)</w:t>
-      </w:r>
-      <w:r>
-        <w:rPr>
-          <w:color w:val="FF0000"/>
-        </w:rPr>
-        <w:t xml:space="preserve"> </w:t>
-      </w:r>
-      <w:bookmarkStart w:id="1" w:name="_GoBack"/>
-      <w:bookmarkEnd w:id="1"/>
-    </w:p>
-    <w:p>
-      <w:pPr>
         <w:pStyle w:val="a3"/>
         <w:numPr>
           <w:ilvl w:val="0"/>
-          <w:numId w:val="32"/>
+          <w:numId w:val="34"/>
         </w:numPr>
         <w:bidi/>
-        <w:spacing w:line="276" w:lineRule="auto"/>
-        <w:rPr>
-          <w:rFonts w:hint="cs"/>
-          <w:color w:val="FF0000"/>
-          <w:rtl/>
-        </w:rPr>
-      </w:pPr>
-      <w:r>
-        <w:rPr>
-          <w:rFonts w:hint="cs"/>
-          <w:color w:val="00B050"/>
-          <w:rtl/>
-        </w:rPr>
-        <w:t>לדעתי אין צורך</w:t>
-      </w:r>
-      <w:r>
-        <w:rPr>
-          <w:rFonts w:hint="cs"/>
-          <w:color w:val="00B050"/>
-          <w:rtl/>
-        </w:rPr>
-        <w:t>, אני השתכנעתי מהתשובה</w:t>
-      </w:r>
-    </w:p>
-    <w:p>
-      <w:pPr>
-        <w:pStyle w:val="1"/>
-        <w:bidi/>
-        <w:rPr>
-          <w:rFonts w:asciiTheme="majorBidi" w:hAnsiTheme="majorBidi"/>
-        </w:rPr>
-      </w:pPr>
-      <w:r>
-        <w:rPr>
-          <w:rFonts w:asciiTheme="majorBidi" w:hAnsiTheme="majorBidi"/>
-          <w:rtl/>
-        </w:rPr>
-        <w:t xml:space="preserve">סעיף </w:t>
-      </w:r>
-      <w:r>
-        <w:rPr>
-          <w:rFonts w:asciiTheme="majorBidi" w:hAnsiTheme="majorBidi" w:hint="cs"/>
-          <w:rtl/>
-        </w:rPr>
-        <w:t>4</w:t>
-      </w:r>
-      <w:r>
-        <w:rPr>
-          <w:rFonts w:asciiTheme="majorBidi" w:hAnsiTheme="majorBidi"/>
-          <w:rtl/>
-        </w:rPr>
-        <w:t>:</w:t>
+        <w:spacing w:after="0" w:line="480" w:lineRule="auto"/>
+      </w:pPr>
+      <w:r>
+        <w:rPr>
+          <w:rFonts w:hint="cs"/>
+          <w:rtl/>
+        </w:rPr>
+        <w:t>בקוד</w:t>
       </w:r>
     </w:p>
     <w:p>
@@ -781,10 +483,12 @@
         <w:pStyle w:val="a3"/>
         <w:numPr>
           <w:ilvl w:val="0"/>
-          <w:numId w:val="31"/>
+          <w:numId w:val="34"/>
         </w:numPr>
         <w:bidi/>
-        <w:spacing w:after="0"/>
+        <w:rPr>
+          <w:rtl/>
+        </w:rPr>
       </w:pPr>
       <w:r>
         <w:rPr>
@@ -792,6 +496,36 @@
           <w:rtl/>
         </w:rPr>
         <w:t>בקוד</w:t>
+      </w:r>
+    </w:p>
+    <w:p>
+      <w:pPr>
+        <w:pStyle w:val="1"/>
+        <w:bidi/>
+        <w:rPr>
+          <w:rFonts w:asciiTheme="majorBidi" w:hAnsiTheme="majorBidi"/>
+          <w:rtl/>
+        </w:rPr>
+      </w:pPr>
+      <w:r>
+        <w:rPr>
+          <w:rFonts w:asciiTheme="majorBidi" w:hAnsiTheme="majorBidi"/>
+          <w:rtl/>
+        </w:rPr>
+        <w:t xml:space="preserve">סעיף </w:t>
+      </w:r>
+      <w:r>
+        <w:rPr>
+          <w:rFonts w:asciiTheme="majorBidi" w:hAnsiTheme="majorBidi"/>
+        </w:rPr>
+        <w:t>3</w:t>
+      </w:r>
+      <w:r>
+        <w:rPr>
+          <w:rFonts w:asciiTheme="majorBidi" w:hAnsiTheme="majorBidi"/>
+          <w:rtl/>
+        </w:rPr>
+        <w:t>:</w:t>
       </w:r>
     </w:p>
     <w:p>
@@ -799,16 +533,127 @@
         <w:pStyle w:val="a3"/>
         <w:numPr>
           <w:ilvl w:val="0"/>
-          <w:numId w:val="31"/>
+          <w:numId w:val="33"/>
         </w:numPr>
         <w:bidi/>
-        <w:rPr>
-          <w:rtl/>
-        </w:rPr>
-      </w:pPr>
+        <w:spacing w:after="0" w:line="480" w:lineRule="auto"/>
+      </w:pPr>
+      <w:r>
+        <w:rPr>
+          <w:rFonts w:hint="cs"/>
+          <w:rtl/>
+        </w:rPr>
+        <w:t>בקוד</w:t>
+      </w:r>
     </w:p>
     <w:p>
       <w:pPr>
+        <w:pStyle w:val="a3"/>
+        <w:numPr>
+          <w:ilvl w:val="0"/>
+          <w:numId w:val="33"/>
+        </w:numPr>
+        <w:bidi/>
+        <w:spacing w:after="0" w:line="276" w:lineRule="auto"/>
+      </w:pPr>
+      <w:r>
+        <w:rPr>
+          <w:rFonts w:hint="cs"/>
+          <w:rtl/>
+        </w:rPr>
+        <w:t>יצרנו חלוקה ל-</w:t>
+      </w:r>
+      <w:r>
+        <w:t>2_folds</w:t>
+      </w:r>
+      <w:r>
+        <w:rPr>
+          <w:rFonts w:hint="cs"/>
+          <w:rtl/>
+        </w:rPr>
+        <w:t xml:space="preserve"> כפי שהתבקשנו, שמרנו אותם במדריך הראשי תחת השמות </w:t>
+      </w:r>
+      <w:proofErr w:type="spellStart"/>
+      <w:r>
+        <w:t>ecg_fold</w:t>
+      </w:r>
+      <w:proofErr w:type="spellEnd"/>
+      <w:r>
+        <w:t>_&lt;</w:t>
+      </w:r>
+      <w:proofErr w:type="spellStart"/>
+      <w:r>
+        <w:t>i</w:t>
+      </w:r>
+      <w:proofErr w:type="spellEnd"/>
+      <w:r>
+        <w:t>&gt;.data</w:t>
+      </w:r>
+    </w:p>
+    <w:p>
+      <w:pPr>
+        <w:pStyle w:val="a3"/>
+        <w:bidi/>
+        <w:spacing w:after="0" w:line="276" w:lineRule="auto"/>
+        <w:rPr>
+          <w:rtl/>
+        </w:rPr>
+      </w:pPr>
+      <w:r>
+        <w:rPr>
+          <w:rFonts w:hint="cs"/>
+          <w:rtl/>
+        </w:rPr>
+        <w:t xml:space="preserve">כמו כן, כתבנו פונקציית עזר בשם </w:t>
+      </w:r>
+      <w:proofErr w:type="spellStart"/>
+      <w:r>
+        <w:t>load_k_fold_data</w:t>
+      </w:r>
+      <w:proofErr w:type="spellEnd"/>
+      <w:r>
+        <w:rPr>
+          <w:rFonts w:hint="cs"/>
+          <w:rtl/>
+        </w:rPr>
+        <w:t xml:space="preserve"> הטוענת את הדוגמאות </w:t>
+      </w:r>
+      <w:proofErr w:type="spellStart"/>
+      <w:r>
+        <w:rPr>
+          <w:rFonts w:hint="cs"/>
+          <w:rtl/>
+        </w:rPr>
+        <w:t>המתוייגות</w:t>
+      </w:r>
+      <w:proofErr w:type="spellEnd"/>
+      <w:r>
+        <w:rPr>
+          <w:rFonts w:hint="cs"/>
+          <w:rtl/>
+        </w:rPr>
+        <w:t xml:space="preserve"> כמתבקש.</w:t>
+      </w:r>
+    </w:p>
+    <w:p>
+      <w:pPr>
+        <w:pStyle w:val="a3"/>
+        <w:bidi/>
+        <w:spacing w:after="0" w:line="276" w:lineRule="auto"/>
+        <w:rPr>
+          <w:rtl/>
+        </w:rPr>
+      </w:pPr>
+      <w:r>
+        <w:rPr>
+          <w:rFonts w:hint="cs"/>
+          <w:rtl/>
+        </w:rPr>
+        <w:t>אנו מעוניינים להשוות בין מסווגים שונים. מכיוון שאין לנו תיוגים עבור סט המבחן, אנו מחלקים את דוגמאות האימון לדוגמאות עליהם נאמן בפועל את המסווג ודוגמאות עליהן נבחן אותו. חשוב מאוד לשמור על אותה החלוקה לאורך ההשוואה מהסיבה הפשוטה שבחירה שונה של דוגמאות תשפיע מאוד על תוצאות המסווג ואנו רוצים לבודד משתנים (במקרה זה המסווג) כך שלא יהיה תלוי בחלוקה כזו או אחרת.</w:t>
+      </w:r>
+    </w:p>
+    <w:p>
+      <w:pPr>
         <w:pStyle w:val="1"/>
         <w:bidi/>
         <w:rPr>
@@ -827,7 +672,7 @@
           <w:rFonts w:asciiTheme="majorBidi" w:hAnsiTheme="majorBidi" w:hint="cs"/>
           <w:rtl/>
         </w:rPr>
-        <w:t>5</w:t>
+        <w:t>4</w:t>
       </w:r>
       <w:r>
         <w:rPr>
@@ -839,10 +684,27 @@
     </w:p>
     <w:p>
       <w:pPr>
+        <w:bidi/>
+        <w:spacing w:after="0"/>
+        <w:rPr>
+          <w:rtl/>
+        </w:rPr>
+      </w:pPr>
+      <w:r>
+        <w:rPr>
+          <w:rFonts w:hint="cs"/>
+          <w:rtl/>
+        </w:rPr>
+        <w:t>בקוד</w:t>
+      </w:r>
+    </w:p>
+    <w:p>
+      <w:pPr>
         <w:pStyle w:val="1"/>
         <w:bidi/>
         <w:rPr>
           <w:rFonts w:asciiTheme="majorBidi" w:hAnsiTheme="majorBidi"/>
+          <w:rtl/>
         </w:rPr>
       </w:pPr>
       <w:r>
@@ -857,7 +719,7 @@
           <w:rFonts w:asciiTheme="majorBidi" w:hAnsiTheme="majorBidi" w:hint="cs"/>
           <w:rtl/>
         </w:rPr>
-        <w:t>6</w:t>
+        <w:t>5</w:t>
       </w:r>
       <w:r>
         <w:rPr>
@@ -869,10 +731,394 @@
     </w:p>
     <w:p>
       <w:pPr>
+        <w:pStyle w:val="a3"/>
+        <w:numPr>
+          <w:ilvl w:val="0"/>
+          <w:numId w:val="35"/>
+        </w:numPr>
+        <w:bidi/>
+        <w:spacing w:line="480" w:lineRule="auto"/>
+      </w:pPr>
+      <w:r>
+        <w:rPr>
+          <w:rFonts w:hint="cs"/>
+          <w:rtl/>
+        </w:rPr>
+        <w:t xml:space="preserve">הקובץ </w:t>
+      </w:r>
+      <w:r>
+        <w:t>experiment3.csv</w:t>
+      </w:r>
+      <w:r>
+        <w:rPr>
+          <w:rFonts w:hint="cs"/>
+          <w:rtl/>
+        </w:rPr>
+        <w:t xml:space="preserve"> מצורף </w:t>
+      </w:r>
+    </w:p>
+    <w:p>
+      <w:pPr>
+        <w:pStyle w:val="a3"/>
+        <w:numPr>
+          <w:ilvl w:val="0"/>
+          <w:numId w:val="35"/>
+        </w:numPr>
+        <w:bidi/>
+      </w:pPr>
+      <w:r>
+        <w:rPr>
+          <w:rFonts w:hint="cs"/>
+          <w:rtl/>
+        </w:rPr>
+        <w:t>מצורף גרף של הדיוק הממוצע של מסווג ה-</w:t>
+      </w:r>
+      <w:proofErr w:type="spellStart"/>
+      <w:r>
+        <w:t>Knn</w:t>
+      </w:r>
+      <w:proofErr w:type="spellEnd"/>
+      <w:r>
+        <w:rPr>
+          <w:rFonts w:hint="cs"/>
+          <w:rtl/>
+        </w:rPr>
+        <w:t xml:space="preserve"> </w:t>
+      </w:r>
+      <w:r>
+        <w:t>(Accuracy)</w:t>
+      </w:r>
+      <w:r>
+        <w:rPr>
+          <w:rFonts w:hint="cs"/>
+          <w:rtl/>
+        </w:rPr>
+        <w:t xml:space="preserve"> עבור ערכי </w:t>
+      </w:r>
+      <w:r>
+        <w:t>k</w:t>
+      </w:r>
+      <w:r>
+        <w:rPr>
+          <w:rFonts w:hint="cs"/>
+          <w:rtl/>
+        </w:rPr>
+        <w:t xml:space="preserve"> שונים:</w:t>
+      </w:r>
+    </w:p>
+    <w:p>
+      <w:pPr>
+        <w:pStyle w:val="a3"/>
+        <w:bidi/>
+        <w:jc w:val="center"/>
+        <w:rPr>
+          <w:rtl/>
+        </w:rPr>
+      </w:pPr>
+      <w:r>
+        <w:rPr>
+          <w:noProof/>
+        </w:rPr>
+        <w:drawing>
+          <wp:inline distT="0" distB="0" distL="0" distR="0" wp14:anchorId="45CA7597" wp14:editId="6D7E483E">
+            <wp:extent cx="4163177" cy="3109374"/>
+            <wp:effectExtent l="0" t="0" r="8890" b="0"/>
+            <wp:docPr id="1" name="תמונה 1"/>
+            <wp:cNvGraphicFramePr>
+              <a:graphicFrameLocks xmlns:a="http://schemas.openxmlformats.org/drawingml/2006/main" noChangeAspect="1"/>
+            </wp:cNvGraphicFramePr>
+            <a:graphic xmlns:a="http://schemas.openxmlformats.org/drawingml/2006/main">
+              <a:graphicData uri="http://schemas.openxmlformats.org/drawingml/2006/picture">
+                <pic:pic xmlns:pic="http://schemas.openxmlformats.org/drawingml/2006/picture">
+                  <pic:nvPicPr>
+                    <pic:cNvPr id="1" name="Accuracy_vs_K.png"/>
+                    <pic:cNvPicPr/>
+                  </pic:nvPicPr>
+                  <pic:blipFill>
+                    <a:blip r:embed="rId10">
+                      <a:extLst>
+                        <a:ext uri="{28A0092B-C50C-407E-A947-70E740481C1C}">
+                          <a14:useLocalDpi xmlns:a14="http://schemas.microsoft.com/office/drawing/2010/main" val="0"/>
+                        </a:ext>
+                      </a:extLst>
+                    </a:blip>
+                    <a:stretch>
+                      <a:fillRect/>
+                    </a:stretch>
+                  </pic:blipFill>
+                  <pic:spPr>
+                    <a:xfrm>
+                      <a:off x="0" y="0"/>
+                      <a:ext cx="4212935" cy="3146537"/>
+                    </a:xfrm>
+                    <a:prstGeom prst="rect">
+                      <a:avLst/>
+                    </a:prstGeom>
+                  </pic:spPr>
+                </pic:pic>
+              </a:graphicData>
+            </a:graphic>
+          </wp:inline>
+        </w:drawing>
+      </w:r>
+    </w:p>
+    <w:p>
+      <w:pPr>
+        <w:pStyle w:val="a3"/>
+        <w:bidi/>
+        <w:rPr>
+          <w:color w:val="FF0000"/>
+        </w:rPr>
+      </w:pPr>
+      <w:r>
+        <w:rPr>
+          <w:rFonts w:hint="cs"/>
+          <w:color w:val="FF0000"/>
+          <w:rtl/>
+        </w:rPr>
+        <w:t xml:space="preserve">השתמשתי בקובץ נוסף כדי לצייר את הגרף (כדי לא לכלול את </w:t>
+      </w:r>
+      <w:r>
+        <w:rPr>
+          <w:color w:val="FF0000"/>
+        </w:rPr>
+        <w:t>matplotlib</w:t>
+      </w:r>
+      <w:r>
+        <w:rPr>
+          <w:rFonts w:hint="cs"/>
+          <w:color w:val="FF0000"/>
+          <w:rtl/>
+        </w:rPr>
+        <w:t xml:space="preserve">) אפשר באקסל במקום </w:t>
+      </w:r>
+      <w:r>
+        <w:rPr>
+          <w:color w:val="FF0000"/>
+          <w:rtl/>
+        </w:rPr>
+        <w:t>–</w:t>
+      </w:r>
+      <w:r>
+        <w:rPr>
+          <w:rFonts w:hint="cs"/>
+          <w:color w:val="FF0000"/>
+          <w:rtl/>
+        </w:rPr>
+        <w:t xml:space="preserve"> מה אומר?</w:t>
+      </w:r>
+    </w:p>
+    <w:p>
+      <w:pPr>
+        <w:pStyle w:val="a3"/>
+        <w:numPr>
+          <w:ilvl w:val="0"/>
+          <w:numId w:val="35"/>
+        </w:numPr>
+        <w:bidi/>
+        <w:spacing w:line="480" w:lineRule="auto"/>
+      </w:pPr>
+      <w:r>
+        <w:rPr>
+          <w:rFonts w:hint="cs"/>
+          <w:rtl/>
+        </w:rPr>
+        <w:lastRenderedPageBreak/>
+        <w:t xml:space="preserve">ניתן לראות שהדיוק הגבוה ביותר </w:t>
+      </w:r>
+      <w:r>
+        <w:t>accuracy = 0.957</w:t>
+      </w:r>
+      <w:r>
+        <w:rPr>
+          <w:rFonts w:hint="cs"/>
+          <w:rtl/>
+        </w:rPr>
+        <w:t xml:space="preserve"> מתקבל דווקא עבור שכן קרוב יחיד </w:t>
+      </w:r>
+      <w:r>
+        <w:t>k=1</w:t>
+      </w:r>
+    </w:p>
+    <w:p>
+      <w:pPr>
+        <w:pStyle w:val="a3"/>
+        <w:numPr>
+          <w:ilvl w:val="0"/>
+          <w:numId w:val="35"/>
+        </w:numPr>
+        <w:bidi/>
+      </w:pPr>
+      <w:r>
+        <w:rPr>
+          <w:rFonts w:hint="cs"/>
+          <w:rtl/>
+        </w:rPr>
+        <w:t xml:space="preserve">למעט עליה קלה עבור </w:t>
+      </w:r>
+      <w:r>
+        <w:t>K=7</w:t>
+      </w:r>
+      <w:r>
+        <w:rPr>
+          <w:rFonts w:hint="cs"/>
+          <w:rtl/>
+        </w:rPr>
+        <w:t xml:space="preserve"> ביחס ל- </w:t>
+      </w:r>
+      <w:r>
+        <w:t>k=5</w:t>
+      </w:r>
+      <w:r>
+        <w:rPr>
+          <w:rFonts w:hint="cs"/>
+          <w:rtl/>
+        </w:rPr>
+        <w:t xml:space="preserve"> ניתן לראות מגמה ברור של ירידה בביצועיי המסווג ככל שמספר השכנים גדל. הערך המינימלי מתקבל כאמור עבור מספר השכנים הגדול ביותר </w:t>
+      </w:r>
+      <w:r>
+        <w:rPr>
+          <w:rtl/>
+        </w:rPr>
+        <w:t>–</w:t>
+      </w:r>
+      <w:r>
+        <w:rPr>
+          <w:rFonts w:hint="cs"/>
+          <w:rtl/>
+        </w:rPr>
+        <w:t xml:space="preserve"> </w:t>
+      </w:r>
+      <w:r>
+        <w:t>accuracy=0.933</w:t>
+      </w:r>
+      <w:r>
+        <w:rPr>
+          <w:rFonts w:hint="cs"/>
+          <w:rtl/>
+        </w:rPr>
+        <w:t xml:space="preserve"> </w:t>
+      </w:r>
+      <w:r>
+        <w:rPr>
+          <w:rFonts w:hint="cs"/>
+          <w:rtl/>
+        </w:rPr>
+        <w:t>כאשר</w:t>
+      </w:r>
+      <w:r>
+        <w:rPr>
+          <w:rFonts w:hint="cs"/>
+          <w:rtl/>
+        </w:rPr>
+        <w:t xml:space="preserve"> </w:t>
+      </w:r>
+      <w:r>
+        <w:t>k=13</w:t>
+      </w:r>
+      <w:r>
+        <w:rPr>
+          <w:rFonts w:hint="cs"/>
+          <w:rtl/>
+        </w:rPr>
+        <w:t>.</w:t>
+      </w:r>
+    </w:p>
+    <w:p>
+      <w:pPr>
+        <w:pStyle w:val="a3"/>
+        <w:bidi/>
+        <w:rPr>
+          <w:rFonts w:hint="cs"/>
+          <w:rtl/>
+        </w:rPr>
+      </w:pPr>
+      <w:r>
+        <w:rPr>
+          <w:rFonts w:hint="cs"/>
+          <w:rtl/>
+        </w:rPr>
+        <w:t xml:space="preserve">הסבר לכך יכול להיות השימוש במדד המרחק </w:t>
+      </w:r>
+      <w:proofErr w:type="spellStart"/>
+      <w:r>
+        <w:rPr>
+          <w:rFonts w:hint="cs"/>
+          <w:rtl/>
+        </w:rPr>
+        <w:t>האוקלידי</w:t>
+      </w:r>
+      <w:proofErr w:type="spellEnd"/>
+      <w:r>
+        <w:rPr>
+          <w:rFonts w:hint="cs"/>
+          <w:rtl/>
+        </w:rPr>
+        <w:t xml:space="preserve"> לסיווג השכנים הקרובים ביותר </w:t>
+      </w:r>
+      <w:r>
+        <w:rPr>
+          <w:rtl/>
+        </w:rPr>
+        <w:t>–</w:t>
+      </w:r>
+      <w:r>
+        <w:rPr>
+          <w:rFonts w:hint="cs"/>
+          <w:rtl/>
+        </w:rPr>
+        <w:t xml:space="preserve"> מדד זה נותן משקל שווה לכל אחת מהתכונות בין אם מפולגת בתחום גדול מאוד ובין אם היא תכונה בינארית המקבלת ערכי 0/1. כאשר מדובר בשכן בודד, עובדה זו פחות מורגשת ולכן התוצאות טובות יחסית אך כאשר מספר השכנים גדל אנו מתרחקים יותר ויותר מהסיווג הקרוב ומתקרבים לסיווג רוב כך שרוב הדוגמאות </w:t>
+      </w:r>
+      <w:proofErr w:type="spellStart"/>
+      <w:r>
+        <w:rPr>
+          <w:rFonts w:hint="cs"/>
+          <w:rtl/>
+        </w:rPr>
+        <w:t>יתוייגו</w:t>
+      </w:r>
+      <w:proofErr w:type="spellEnd"/>
+      <w:r>
+        <w:rPr>
+          <w:rFonts w:hint="cs"/>
+          <w:rtl/>
+        </w:rPr>
+        <w:t xml:space="preserve"> 1 במקרה שלנו. אם נגדיל את מספר השכנים עוד ועוד, בגבול נסווג תמיד 1 (זה תיוג רוב הדוגמאות) ולכן הדיוק ישאף לאחוז הדוגמאות </w:t>
+      </w:r>
+      <w:proofErr w:type="spellStart"/>
+      <w:r>
+        <w:rPr>
+          <w:rFonts w:hint="cs"/>
+          <w:rtl/>
+        </w:rPr>
+        <w:t>המתוייגות</w:t>
+      </w:r>
+      <w:proofErr w:type="spellEnd"/>
+      <w:r>
+        <w:rPr>
+          <w:rFonts w:hint="cs"/>
+          <w:rtl/>
+        </w:rPr>
+        <w:t xml:space="preserve"> 1 (כ-</w:t>
+      </w:r>
+      <w:r>
+        <w:t>0.881</w:t>
+      </w:r>
+      <w:r>
+        <w:rPr>
+          <w:rFonts w:hint="cs"/>
+          <w:rtl/>
+        </w:rPr>
+        <w:t xml:space="preserve"> בסט האימון)</w:t>
+      </w:r>
+    </w:p>
+    <w:p>
+      <w:pPr>
         <w:pStyle w:val="1"/>
         <w:bidi/>
         <w:rPr>
           <w:rFonts w:asciiTheme="majorBidi" w:hAnsiTheme="majorBidi"/>
+          <w:rtl/>
         </w:rPr>
       </w:pPr>
       <w:r>
@@ -887,7 +1133,7 @@
           <w:rFonts w:asciiTheme="majorBidi" w:hAnsiTheme="majorBidi" w:hint="cs"/>
           <w:rtl/>
         </w:rPr>
-        <w:t>7</w:t>
+        <w:t>6</w:t>
       </w:r>
       <w:r>
         <w:rPr>
@@ -901,15 +1147,278 @@
       <w:pPr>
         <w:bidi/>
         <w:rPr>
-          <w:rtl/>
-        </w:rPr>
-      </w:pPr>
+          <w:color w:val="FF0000"/>
+        </w:rPr>
+      </w:pPr>
+      <w:r>
+        <w:rPr>
+          <w:rFonts w:hint="cs"/>
+          <w:color w:val="FF0000"/>
+          <w:rtl/>
+        </w:rPr>
+        <w:t xml:space="preserve">השאלה </w:t>
+      </w:r>
+      <w:r>
+        <w:rPr>
+          <w:rFonts w:hint="cs"/>
+          <w:color w:val="FF0000"/>
+          <w:rtl/>
+        </w:rPr>
+        <w:t>נעלמה..</w:t>
+      </w:r>
     </w:p>
     <w:p>
       <w:pPr>
         <w:pStyle w:val="1"/>
         <w:bidi/>
         <w:rPr>
+          <w:rFonts w:asciiTheme="majorBidi" w:hAnsiTheme="majorBidi"/>
+          <w:rtl/>
+        </w:rPr>
+      </w:pPr>
+      <w:r>
+        <w:rPr>
+          <w:rFonts w:asciiTheme="majorBidi" w:hAnsiTheme="majorBidi"/>
+          <w:rtl/>
+        </w:rPr>
+        <w:t xml:space="preserve">סעיף </w:t>
+      </w:r>
+      <w:r>
+        <w:rPr>
+          <w:rFonts w:asciiTheme="majorBidi" w:hAnsiTheme="majorBidi" w:hint="cs"/>
+          <w:rtl/>
+        </w:rPr>
+        <w:t>7</w:t>
+      </w:r>
+      <w:r>
+        <w:rPr>
+          <w:rFonts w:asciiTheme="majorBidi" w:hAnsiTheme="majorBidi"/>
+          <w:rtl/>
+        </w:rPr>
+        <w:t>:</w:t>
+      </w:r>
+    </w:p>
+    <w:p>
+      <w:pPr>
+        <w:pStyle w:val="a3"/>
+        <w:numPr>
+          <w:ilvl w:val="0"/>
+          <w:numId w:val="36"/>
+        </w:numPr>
+        <w:bidi/>
+      </w:pPr>
+      <w:r>
+        <w:rPr>
+          <w:rFonts w:hint="cs"/>
+          <w:rtl/>
+        </w:rPr>
+        <w:t>בקוד</w:t>
+      </w:r>
+    </w:p>
+    <w:p>
+      <w:pPr>
+        <w:pStyle w:val="a3"/>
+        <w:bidi/>
+        <w:spacing w:line="480" w:lineRule="auto"/>
+        <w:rPr>
+          <w:rFonts w:hint="cs"/>
+          <w:color w:val="FF0000"/>
+          <w:rtl/>
+        </w:rPr>
+      </w:pPr>
+      <w:r>
+        <w:rPr>
+          <w:rFonts w:hint="cs"/>
+          <w:color w:val="FF0000"/>
+          <w:rtl/>
+        </w:rPr>
+        <w:t xml:space="preserve">השתמשתי בעץ החלטה של </w:t>
+      </w:r>
+      <w:proofErr w:type="spellStart"/>
+      <w:r>
+        <w:rPr>
+          <w:color w:val="FF0000"/>
+        </w:rPr>
+        <w:t>sklearn</w:t>
+      </w:r>
+      <w:proofErr w:type="spellEnd"/>
+      <w:r>
+        <w:rPr>
+          <w:rFonts w:hint="cs"/>
+          <w:color w:val="FF0000"/>
+          <w:rtl/>
+        </w:rPr>
+        <w:t xml:space="preserve"> עם מדד אנטרופיה (למרות שהוא לא באמת משתמש ב</w:t>
+      </w:r>
+      <w:r>
+        <w:rPr>
+          <w:color w:val="FF0000"/>
+        </w:rPr>
+        <w:t>ID3</w:t>
+      </w:r>
+      <w:r>
+        <w:rPr>
+          <w:rFonts w:hint="cs"/>
+          <w:color w:val="FF0000"/>
+          <w:rtl/>
+        </w:rPr>
+        <w:t>) נדבר על זה</w:t>
+      </w:r>
+    </w:p>
+    <w:p>
+      <w:pPr>
+        <w:pStyle w:val="a3"/>
+        <w:numPr>
+          <w:ilvl w:val="0"/>
+          <w:numId w:val="36"/>
+        </w:numPr>
+        <w:bidi/>
+        <w:spacing w:line="480" w:lineRule="auto"/>
+      </w:pPr>
+      <w:r>
+        <w:rPr>
+          <w:rFonts w:hint="cs"/>
+          <w:rtl/>
+        </w:rPr>
+        <w:t>בקוד</w:t>
+      </w:r>
+    </w:p>
+    <w:p>
+      <w:pPr>
+        <w:pStyle w:val="a3"/>
+        <w:numPr>
+          <w:ilvl w:val="0"/>
+          <w:numId w:val="36"/>
+        </w:numPr>
+        <w:bidi/>
+        <w:spacing w:line="480" w:lineRule="auto"/>
+      </w:pPr>
+      <w:r>
+        <w:rPr>
+          <w:rFonts w:hint="cs"/>
+          <w:rtl/>
+        </w:rPr>
+        <w:t xml:space="preserve">מצורף קובץ </w:t>
+      </w:r>
+      <w:r>
+        <w:t>experiment12.csv</w:t>
+      </w:r>
+      <w:r>
+        <w:rPr>
+          <w:rFonts w:hint="cs"/>
+          <w:rtl/>
+        </w:rPr>
+        <w:t xml:space="preserve"> הכולל את מספר הניסוי, הדיוק והשגיאה עבור שני הניסויים.</w:t>
+      </w:r>
+    </w:p>
+    <w:p>
+      <w:pPr>
+        <w:pStyle w:val="a3"/>
+        <w:numPr>
+          <w:ilvl w:val="0"/>
+          <w:numId w:val="36"/>
+        </w:numPr>
+        <w:bidi/>
+      </w:pPr>
+      <w:r>
+        <w:rPr>
+          <w:rFonts w:hint="cs"/>
+          <w:rtl/>
+        </w:rPr>
+        <w:t xml:space="preserve">התוצאה הטובה ביותר מתקבלת עבור מסווג </w:t>
+      </w:r>
+      <w:r>
+        <w:t>KNN</w:t>
+      </w:r>
+      <w:r>
+        <w:rPr>
+          <w:rFonts w:hint="cs"/>
+          <w:rtl/>
+        </w:rPr>
+        <w:t xml:space="preserve"> עם שכן יחיד. אני מניח שניתן לקבל תוצאות טובות יותר בכל אחד מהמסווגים במידה ונעבד את המידע (עיבוד מקדים) לפני השימוש במסווגים </w:t>
+      </w:r>
+      <w:r>
+        <w:rPr>
+          <w:rtl/>
+        </w:rPr>
+        <w:t>–</w:t>
+      </w:r>
+      <w:r>
+        <w:rPr>
+          <w:rFonts w:hint="cs"/>
+          <w:rtl/>
+        </w:rPr>
+        <w:t xml:space="preserve"> ככל הנראה </w:t>
+      </w:r>
+      <w:r>
+        <w:rPr>
+          <w:rFonts w:hint="cs"/>
+        </w:rPr>
+        <w:t>KNN</w:t>
+      </w:r>
+      <w:r>
+        <w:rPr>
+          <w:rFonts w:hint="cs"/>
+          <w:rtl/>
+        </w:rPr>
+        <w:t xml:space="preserve"> מתמודד עם מידע לא אחיד בצורה הטובה ביותר מבין שלושתם.</w:t>
+      </w:r>
+    </w:p>
+    <w:p>
+      <w:pPr>
+        <w:pStyle w:val="a3"/>
+        <w:bidi/>
+        <w:rPr>
+          <w:rFonts w:hint="cs"/>
+          <w:color w:val="FF0000"/>
+          <w:rtl/>
+        </w:rPr>
+      </w:pPr>
+      <w:r>
+        <w:rPr>
+          <w:rFonts w:hint="cs"/>
+          <w:color w:val="FF0000"/>
+          <w:rtl/>
+        </w:rPr>
+        <w:t xml:space="preserve">לא באמת </w:t>
+      </w:r>
+      <w:bookmarkStart w:id="1" w:name="_GoBack"/>
+      <w:bookmarkEnd w:id="1"/>
+      <w:r>
+        <w:rPr>
+          <w:rFonts w:hint="cs"/>
+          <w:color w:val="FF0000"/>
+          <w:rtl/>
+        </w:rPr>
+        <w:t xml:space="preserve">יודע להסביר את זה, בדרך כלל </w:t>
+      </w:r>
+      <w:proofErr w:type="spellStart"/>
+      <w:r>
+        <w:rPr>
+          <w:color w:val="FF0000"/>
+        </w:rPr>
+        <w:t>knn</w:t>
+      </w:r>
+      <w:proofErr w:type="spellEnd"/>
+      <w:r>
+        <w:rPr>
+          <w:rFonts w:hint="cs"/>
+          <w:color w:val="FF0000"/>
+          <w:rtl/>
+        </w:rPr>
+        <w:t xml:space="preserve"> זה דיי חרא (לפחות בלומדות הוא נתן תוצאות על הפרצוף)</w:t>
+      </w:r>
+    </w:p>
+    <w:p>
+      <w:pPr>
+        <w:bidi/>
+      </w:pPr>
+    </w:p>
+    <w:p>
+      <w:pPr>
+        <w:pStyle w:val="1"/>
+        <w:bidi/>
+        <w:rPr>
           <w:b/>
           <w:bCs/>
           <w:rtl/>
@@ -932,6 +1441,210 @@
           <w:rtl/>
         </w:rPr>
       </w:pPr>
+    </w:p>
+    <w:p>
+      <w:pPr>
+        <w:bidi/>
+        <w:rPr>
+          <w:rtl/>
+        </w:rPr>
+      </w:pPr>
+    </w:p>
+    <w:p>
+      <w:pPr>
+        <w:bidi/>
+        <w:rPr>
+          <w:rtl/>
+        </w:rPr>
+      </w:pPr>
+    </w:p>
+    <w:p>
+      <w:pPr>
+        <w:bidi/>
+        <w:rPr>
+          <w:rtl/>
+        </w:rPr>
+      </w:pPr>
+    </w:p>
+    <w:p>
+      <w:pPr>
+        <w:bidi/>
+        <w:rPr>
+          <w:rtl/>
+        </w:rPr>
+      </w:pPr>
+    </w:p>
+    <w:p>
+      <w:pPr>
+        <w:bidi/>
+        <w:spacing w:line="276" w:lineRule="auto"/>
+        <w:rPr>
+          <w:color w:val="FF0000"/>
+          <w:rtl/>
+        </w:rPr>
+      </w:pPr>
+      <w:r>
+        <w:rPr>
+          <w:rFonts w:hint="cs"/>
+          <w:color w:val="FF0000"/>
+          <w:rtl/>
+        </w:rPr>
+        <w:t xml:space="preserve">בינתיים משאיר את זה כאן אם ייזכרו אבל </w:t>
+      </w:r>
+      <w:r>
+        <w:rPr>
+          <w:rFonts w:hint="cs"/>
+          <w:color w:val="FF0000"/>
+          <w:rtl/>
+        </w:rPr>
+        <w:t xml:space="preserve">נראה כאילו הורידו את זה.. </w:t>
+      </w:r>
+      <w:r>
+        <w:rPr>
+          <mc:AlternateContent>
+            <mc:Choice Requires="w16se"/>
+            <mc:Fallback>
+              <w:rFonts w:ascii="Segoe UI Emoji" w:eastAsia="Segoe UI Emoji" w:hAnsi="Segoe UI Emoji" w:cs="Segoe UI Emoji"/>
+            </mc:Fallback>
+          </mc:AlternateContent>
+          <w:color w:val="FF0000"/>
+          <w:rtl/>
+        </w:rPr>
+        <mc:AlternateContent>
+          <mc:Choice Requires="w16se">
+            <w16se:symEx w16se:font="Segoe UI Emoji" w16se:char="2639"/>
+          </mc:Choice>
+          <mc:Fallback>
+            <w:t>☹</w:t>
+          </mc:Fallback>
+        </mc:AlternateContent>
+      </w:r>
+    </w:p>
+    <w:p>
+      <w:pPr>
+        <w:bidi/>
+        <w:spacing w:line="276" w:lineRule="auto"/>
+        <w:rPr>
+          <w:rtl/>
+        </w:rPr>
+      </w:pPr>
+      <w:r>
+        <w:rPr>
+          <w:rFonts w:hint="cs"/>
+          <w:highlight w:val="yellow"/>
+          <w:rtl/>
+        </w:rPr>
+        <w:t xml:space="preserve">מדד המרחק </w:t>
+      </w:r>
+      <w:proofErr w:type="spellStart"/>
+      <w:r>
+        <w:rPr>
+          <w:rFonts w:hint="cs"/>
+          <w:highlight w:val="yellow"/>
+          <w:rtl/>
+        </w:rPr>
+        <w:t>האוקלידי</w:t>
+      </w:r>
+      <w:proofErr w:type="spellEnd"/>
+      <w:r>
+        <w:rPr>
+          <w:rFonts w:hint="cs"/>
+          <w:highlight w:val="yellow"/>
+          <w:rtl/>
+        </w:rPr>
+        <w:t xml:space="preserve"> מתייחס לכל אחת מהתכונות בווקטו</w:t>
+      </w:r>
+      <w:r>
+        <w:rPr>
+          <w:rFonts w:hint="eastAsia"/>
+          <w:highlight w:val="yellow"/>
+          <w:rtl/>
+        </w:rPr>
+        <w:t>ר</w:t>
+      </w:r>
+      <w:r>
+        <w:rPr>
+          <w:rFonts w:hint="cs"/>
+          <w:highlight w:val="yellow"/>
+          <w:rtl/>
+        </w:rPr>
+        <w:t xml:space="preserve"> התכונות כעל ממד במרחב. כלומר, ההשפעה של כל אחת מהתכונות הללו שוות ערך לגודלה ביחס לאחרות גם אם בפועל היחס הפוך. למשל, בעיית סיווג קשה תיווצר אם הנתונים מכילים שתי תכונות: "מעשן" / "לא מעשן" </w:t>
+      </w:r>
+      <w:r>
+        <w:rPr>
+          <w:highlight w:val="yellow"/>
+          <w:rtl/>
+        </w:rPr>
+        <w:t>–</w:t>
+      </w:r>
+      <w:r>
+        <w:rPr>
+          <w:rFonts w:hint="cs"/>
+          <w:highlight w:val="yellow"/>
+          <w:rtl/>
+        </w:rPr>
+        <w:t xml:space="preserve"> </w:t>
+      </w:r>
+      <w:r>
+        <w:rPr>
+          <w:highlight w:val="yellow"/>
+        </w:rPr>
+        <w:t>{0,1}</w:t>
+      </w:r>
+      <w:r>
+        <w:rPr>
+          <w:rFonts w:hint="cs"/>
+          <w:highlight w:val="yellow"/>
+          <w:rtl/>
+        </w:rPr>
+        <w:t xml:space="preserve"> (לצורך הדוגמה תכונה מכרעת הקובעת כמעט לבדה את הסיווג), ו-"לחץ דם" של האדם </w:t>
+      </w:r>
+      <w:r>
+        <w:rPr>
+          <w:highlight w:val="yellow"/>
+        </w:rPr>
+        <w:t>{80-180}</w:t>
+      </w:r>
+      <w:r>
+        <w:rPr>
+          <w:rFonts w:hint="cs"/>
+          <w:highlight w:val="yellow"/>
+          <w:rtl/>
+        </w:rPr>
+        <w:t xml:space="preserve"> (לצורך הדוגמה בעל השפעה זניחה). במקרה זה מדד המרחק </w:t>
+      </w:r>
+      <w:proofErr w:type="spellStart"/>
+      <w:r>
+        <w:rPr>
+          <w:rFonts w:hint="cs"/>
+          <w:highlight w:val="yellow"/>
+          <w:rtl/>
+        </w:rPr>
+        <w:t>האוקלידי</w:t>
+      </w:r>
+      <w:proofErr w:type="spellEnd"/>
+      <w:r>
+        <w:rPr>
+          <w:rFonts w:hint="cs"/>
+          <w:highlight w:val="yellow"/>
+          <w:rtl/>
+        </w:rPr>
+        <w:t xml:space="preserve"> יסווג את האנשים כמעט אך ורק על פי לחץ הדם מה שבפועל יביא לסיווג שגוי. בעיה זו ממחישה את החשיבות העליונה של ביצוע עיבוד מקדים לכל </w:t>
+      </w:r>
+      <w:r>
+        <w:rPr>
+          <w:highlight w:val="yellow"/>
+        </w:rPr>
+        <w:t>dataset</w:t>
+      </w:r>
+      <w:r>
+        <w:rPr>
+          <w:rFonts w:hint="cs"/>
+          <w:highlight w:val="yellow"/>
+          <w:rtl/>
+        </w:rPr>
+        <w:t xml:space="preserve"> עליו עובדים.</w:t>
+      </w:r>
     </w:p>
     <w:p>
       <w:pPr>
@@ -1949,6 +2662,95 @@
     </w:lvl>
   </w:abstractNum>
   <w:abstractNum w:abstractNumId="9" w15:restartNumberingAfterBreak="0">
+    <w:nsid w:val="288F21C9"/>
+    <w:multiLevelType w:val="hybridMultilevel"/>
+    <w:tmpl w:val="6FE63326"/>
+    <w:lvl w:ilvl="0" w:tplc="0409000F">
+      <w:start w:val="1"/>
+      <w:numFmt w:val="decimal"/>
+      <w:lvlText w:val="%1."/>
+      <w:lvlJc w:val="left"/>
+      <w:pPr>
+        <w:ind w:left="720" w:hanging="360"/>
+      </w:pPr>
+      <w:rPr>
+        <w:rFonts w:hint="default"/>
+      </w:rPr>
+    </w:lvl>
+    <w:lvl w:ilvl="1" w:tplc="04090019" w:tentative="1">
+      <w:start w:val="1"/>
+      <w:numFmt w:val="lowerLetter"/>
+      <w:lvlText w:val="%2."/>
+      <w:lvlJc w:val="left"/>
+      <w:pPr>
+        <w:ind w:left="1440" w:hanging="360"/>
+      </w:pPr>
+    </w:lvl>
+    <w:lvl w:ilvl="2" w:tplc="0409001B" w:tentative="1">
+      <w:start w:val="1"/>
+      <w:numFmt w:val="lowerRoman"/>
+      <w:lvlText w:val="%3."/>
+      <w:lvlJc w:val="right"/>
+      <w:pPr>
+        <w:ind w:left="2160" w:hanging="180"/>
+      </w:pPr>
+    </w:lvl>
+    <w:lvl w:ilvl="3" w:tplc="0409000F" w:tentative="1">
+      <w:start w:val="1"/>
+      <w:numFmt w:val="decimal"/>
+      <w:lvlText w:val="%4."/>
+      <w:lvlJc w:val="left"/>
+      <w:pPr>
+        <w:ind w:left="2880" w:hanging="360"/>
+      </w:pPr>
+    </w:lvl>
+    <w:lvl w:ilvl="4" w:tplc="04090019" w:tentative="1">
+      <w:start w:val="1"/>
+      <w:numFmt w:val="lowerLetter"/>
+      <w:lvlText w:val="%5."/>
+      <w:lvlJc w:val="left"/>
+      <w:pPr>
+        <w:ind w:left="3600" w:hanging="360"/>
+      </w:pPr>
+    </w:lvl>
+    <w:lvl w:ilvl="5" w:tplc="0409001B" w:tentative="1">
+      <w:start w:val="1"/>
+      <w:numFmt w:val="lowerRoman"/>
+      <w:lvlText w:val="%6."/>
+      <w:lvlJc w:val="right"/>
+      <w:pPr>
+        <w:ind w:left="4320" w:hanging="180"/>
+      </w:pPr>
+    </w:lvl>
+    <w:lvl w:ilvl="6" w:tplc="0409000F" w:tentative="1">
+      <w:start w:val="1"/>
+      <w:numFmt w:val="decimal"/>
+      <w:lvlText w:val="%7."/>
+      <w:lvlJc w:val="left"/>
+      <w:pPr>
+        <w:ind w:left="5040" w:hanging="360"/>
+      </w:pPr>
+    </w:lvl>
+    <w:lvl w:ilvl="7" w:tplc="04090019" w:tentative="1">
+      <w:start w:val="1"/>
+      <w:numFmt w:val="lowerLetter"/>
+      <w:lvlText w:val="%8."/>
+      <w:lvlJc w:val="left"/>
+      <w:pPr>
+        <w:ind w:left="5760" w:hanging="360"/>
+      </w:pPr>
+    </w:lvl>
+    <w:lvl w:ilvl="8" w:tplc="0409001B" w:tentative="1">
+      <w:start w:val="1"/>
+      <w:numFmt w:val="lowerRoman"/>
+      <w:lvlText w:val="%9."/>
+      <w:lvlJc w:val="right"/>
+      <w:pPr>
+        <w:ind w:left="6480" w:hanging="180"/>
+      </w:pPr>
+    </w:lvl>
+  </w:abstractNum>
+  <w:abstractNum w:abstractNumId="10" w15:restartNumberingAfterBreak="0">
     <w:nsid w:val="29E855A0"/>
     <w:multiLevelType w:val="hybridMultilevel"/>
     <w:tmpl w:val="40A216F2"/>
@@ -2061,7 +2863,7 @@
       </w:rPr>
     </w:lvl>
   </w:abstractNum>
-  <w:abstractNum w:abstractNumId="10" w15:restartNumberingAfterBreak="0">
+  <w:abstractNum w:abstractNumId="11" w15:restartNumberingAfterBreak="0">
     <w:nsid w:val="32483EB0"/>
     <w:multiLevelType w:val="hybridMultilevel"/>
     <w:tmpl w:val="422C1818"/>
@@ -2150,7 +2952,96 @@
       </w:pPr>
     </w:lvl>
   </w:abstractNum>
-  <w:abstractNum w:abstractNumId="11" w15:restartNumberingAfterBreak="0">
+  <w:abstractNum w:abstractNumId="12" w15:restartNumberingAfterBreak="0">
+    <w:nsid w:val="325D583A"/>
+    <w:multiLevelType w:val="hybridMultilevel"/>
+    <w:tmpl w:val="7502586C"/>
+    <w:lvl w:ilvl="0" w:tplc="0409000F">
+      <w:start w:val="1"/>
+      <w:numFmt w:val="decimal"/>
+      <w:lvlText w:val="%1."/>
+      <w:lvlJc w:val="left"/>
+      <w:pPr>
+        <w:ind w:left="720" w:hanging="360"/>
+      </w:pPr>
+      <w:rPr>
+        <w:rFonts w:hint="default"/>
+      </w:rPr>
+    </w:lvl>
+    <w:lvl w:ilvl="1" w:tplc="04090019" w:tentative="1">
+      <w:start w:val="1"/>
+      <w:numFmt w:val="lowerLetter"/>
+      <w:lvlText w:val="%2."/>
+      <w:lvlJc w:val="left"/>
+      <w:pPr>
+        <w:ind w:left="1440" w:hanging="360"/>
+      </w:pPr>
+    </w:lvl>
+    <w:lvl w:ilvl="2" w:tplc="0409001B" w:tentative="1">
+      <w:start w:val="1"/>
+      <w:numFmt w:val="lowerRoman"/>
+      <w:lvlText w:val="%3."/>
+      <w:lvlJc w:val="right"/>
+      <w:pPr>
+        <w:ind w:left="2160" w:hanging="180"/>
+      </w:pPr>
+    </w:lvl>
+    <w:lvl w:ilvl="3" w:tplc="0409000F" w:tentative="1">
+      <w:start w:val="1"/>
+      <w:numFmt w:val="decimal"/>
+      <w:lvlText w:val="%4."/>
+      <w:lvlJc w:val="left"/>
+      <w:pPr>
+        <w:ind w:left="2880" w:hanging="360"/>
+      </w:pPr>
+    </w:lvl>
+    <w:lvl w:ilvl="4" w:tplc="04090019" w:tentative="1">
+      <w:start w:val="1"/>
+      <w:numFmt w:val="lowerLetter"/>
+      <w:lvlText w:val="%5."/>
+      <w:lvlJc w:val="left"/>
+      <w:pPr>
+        <w:ind w:left="3600" w:hanging="360"/>
+      </w:pPr>
+    </w:lvl>
+    <w:lvl w:ilvl="5" w:tplc="0409001B" w:tentative="1">
+      <w:start w:val="1"/>
+      <w:numFmt w:val="lowerRoman"/>
+      <w:lvlText w:val="%6."/>
+      <w:lvlJc w:val="right"/>
+      <w:pPr>
+        <w:ind w:left="4320" w:hanging="180"/>
+      </w:pPr>
+    </w:lvl>
+    <w:lvl w:ilvl="6" w:tplc="0409000F" w:tentative="1">
+      <w:start w:val="1"/>
+      <w:numFmt w:val="decimal"/>
+      <w:lvlText w:val="%7."/>
+      <w:lvlJc w:val="left"/>
+      <w:pPr>
+        <w:ind w:left="5040" w:hanging="360"/>
+      </w:pPr>
+    </w:lvl>
+    <w:lvl w:ilvl="7" w:tplc="04090019" w:tentative="1">
+      <w:start w:val="1"/>
+      <w:numFmt w:val="lowerLetter"/>
+      <w:lvlText w:val="%8."/>
+      <w:lvlJc w:val="left"/>
+      <w:pPr>
+        <w:ind w:left="5760" w:hanging="360"/>
+      </w:pPr>
+    </w:lvl>
+    <w:lvl w:ilvl="8" w:tplc="0409001B" w:tentative="1">
+      <w:start w:val="1"/>
+      <w:numFmt w:val="lowerRoman"/>
+      <w:lvlText w:val="%9."/>
+      <w:lvlJc w:val="right"/>
+      <w:pPr>
+        <w:ind w:left="6480" w:hanging="180"/>
+      </w:pPr>
+    </w:lvl>
+  </w:abstractNum>
+  <w:abstractNum w:abstractNumId="13" w15:restartNumberingAfterBreak="0">
     <w:nsid w:val="3346326D"/>
     <w:multiLevelType w:val="hybridMultilevel"/>
     <w:tmpl w:val="0F989D60"/>
@@ -2239,7 +3130,96 @@
       </w:pPr>
     </w:lvl>
   </w:abstractNum>
-  <w:abstractNum w:abstractNumId="12" w15:restartNumberingAfterBreak="0">
+  <w:abstractNum w:abstractNumId="14" w15:restartNumberingAfterBreak="0">
+    <w:nsid w:val="35250C0A"/>
+    <w:multiLevelType w:val="hybridMultilevel"/>
+    <w:tmpl w:val="7A2A1AA2"/>
+    <w:lvl w:ilvl="0" w:tplc="0409000F">
+      <w:start w:val="1"/>
+      <w:numFmt w:val="decimal"/>
+      <w:lvlText w:val="%1."/>
+      <w:lvlJc w:val="left"/>
+      <w:pPr>
+        <w:ind w:left="720" w:hanging="360"/>
+      </w:pPr>
+      <w:rPr>
+        <w:rFonts w:hint="default"/>
+      </w:rPr>
+    </w:lvl>
+    <w:lvl w:ilvl="1" w:tplc="04090019" w:tentative="1">
+      <w:start w:val="1"/>
+      <w:numFmt w:val="lowerLetter"/>
+      <w:lvlText w:val="%2."/>
+      <w:lvlJc w:val="left"/>
+      <w:pPr>
+        <w:ind w:left="1440" w:hanging="360"/>
+      </w:pPr>
+    </w:lvl>
+    <w:lvl w:ilvl="2" w:tplc="0409001B" w:tentative="1">
+      <w:start w:val="1"/>
+      <w:numFmt w:val="lowerRoman"/>
+      <w:lvlText w:val="%3."/>
+      <w:lvlJc w:val="right"/>
+      <w:pPr>
+        <w:ind w:left="2160" w:hanging="180"/>
+      </w:pPr>
+    </w:lvl>
+    <w:lvl w:ilvl="3" w:tplc="0409000F" w:tentative="1">
+      <w:start w:val="1"/>
+      <w:numFmt w:val="decimal"/>
+      <w:lvlText w:val="%4."/>
+      <w:lvlJc w:val="left"/>
+      <w:pPr>
+        <w:ind w:left="2880" w:hanging="360"/>
+      </w:pPr>
+    </w:lvl>
+    <w:lvl w:ilvl="4" w:tplc="04090019" w:tentative="1">
+      <w:start w:val="1"/>
+      <w:numFmt w:val="lowerLetter"/>
+      <w:lvlText w:val="%5."/>
+      <w:lvlJc w:val="left"/>
+      <w:pPr>
+        <w:ind w:left="3600" w:hanging="360"/>
+      </w:pPr>
+    </w:lvl>
+    <w:lvl w:ilvl="5" w:tplc="0409001B" w:tentative="1">
+      <w:start w:val="1"/>
+      <w:numFmt w:val="lowerRoman"/>
+      <w:lvlText w:val="%6."/>
+      <w:lvlJc w:val="right"/>
+      <w:pPr>
+        <w:ind w:left="4320" w:hanging="180"/>
+      </w:pPr>
+    </w:lvl>
+    <w:lvl w:ilvl="6" w:tplc="0409000F" w:tentative="1">
+      <w:start w:val="1"/>
+      <w:numFmt w:val="decimal"/>
+      <w:lvlText w:val="%7."/>
+      <w:lvlJc w:val="left"/>
+      <w:pPr>
+        <w:ind w:left="5040" w:hanging="360"/>
+      </w:pPr>
+    </w:lvl>
+    <w:lvl w:ilvl="7" w:tplc="04090019" w:tentative="1">
+      <w:start w:val="1"/>
+      <w:numFmt w:val="lowerLetter"/>
+      <w:lvlText w:val="%8."/>
+      <w:lvlJc w:val="left"/>
+      <w:pPr>
+        <w:ind w:left="5760" w:hanging="360"/>
+      </w:pPr>
+    </w:lvl>
+    <w:lvl w:ilvl="8" w:tplc="0409001B" w:tentative="1">
+      <w:start w:val="1"/>
+      <w:numFmt w:val="lowerRoman"/>
+      <w:lvlText w:val="%9."/>
+      <w:lvlJc w:val="right"/>
+      <w:pPr>
+        <w:ind w:left="6480" w:hanging="180"/>
+      </w:pPr>
+    </w:lvl>
+  </w:abstractNum>
+  <w:abstractNum w:abstractNumId="15" w15:restartNumberingAfterBreak="0">
     <w:nsid w:val="373775C2"/>
     <w:multiLevelType w:val="hybridMultilevel"/>
     <w:tmpl w:val="3AA88FDA"/>
@@ -2351,7 +3331,7 @@
       </w:rPr>
     </w:lvl>
   </w:abstractNum>
-  <w:abstractNum w:abstractNumId="13" w15:restartNumberingAfterBreak="0">
+  <w:abstractNum w:abstractNumId="16" w15:restartNumberingAfterBreak="0">
     <w:nsid w:val="3DA7620E"/>
     <w:multiLevelType w:val="hybridMultilevel"/>
     <w:tmpl w:val="170C64BE"/>
@@ -2464,7 +3444,7 @@
       </w:rPr>
     </w:lvl>
   </w:abstractNum>
-  <w:abstractNum w:abstractNumId="14" w15:restartNumberingAfterBreak="0">
+  <w:abstractNum w:abstractNumId="17" w15:restartNumberingAfterBreak="0">
     <w:nsid w:val="3F94428E"/>
     <w:multiLevelType w:val="hybridMultilevel"/>
     <w:tmpl w:val="1A6CE382"/>
@@ -2577,7 +3557,7 @@
       </w:rPr>
     </w:lvl>
   </w:abstractNum>
-  <w:abstractNum w:abstractNumId="15" w15:restartNumberingAfterBreak="0">
+  <w:abstractNum w:abstractNumId="18" w15:restartNumberingAfterBreak="0">
     <w:nsid w:val="40E728C8"/>
     <w:multiLevelType w:val="hybridMultilevel"/>
     <w:tmpl w:val="B1BE584E"/>
@@ -2666,7 +3646,7 @@
       </w:pPr>
     </w:lvl>
   </w:abstractNum>
-  <w:abstractNum w:abstractNumId="16" w15:restartNumberingAfterBreak="0">
+  <w:abstractNum w:abstractNumId="19" w15:restartNumberingAfterBreak="0">
     <w:nsid w:val="473A3B4C"/>
     <w:multiLevelType w:val="hybridMultilevel"/>
     <w:tmpl w:val="3F923F1A"/>
@@ -2755,7 +3735,7 @@
       </w:pPr>
     </w:lvl>
   </w:abstractNum>
-  <w:abstractNum w:abstractNumId="17" w15:restartNumberingAfterBreak="0">
+  <w:abstractNum w:abstractNumId="20" w15:restartNumberingAfterBreak="0">
     <w:nsid w:val="49B85B09"/>
     <w:multiLevelType w:val="hybridMultilevel"/>
     <w:tmpl w:val="732E4A24"/>
@@ -2844,7 +3824,7 @@
       </w:pPr>
     </w:lvl>
   </w:abstractNum>
-  <w:abstractNum w:abstractNumId="18" w15:restartNumberingAfterBreak="0">
+  <w:abstractNum w:abstractNumId="21" w15:restartNumberingAfterBreak="0">
     <w:nsid w:val="4C4114D8"/>
     <w:multiLevelType w:val="hybridMultilevel"/>
     <w:tmpl w:val="327AF0E6"/>
@@ -2933,7 +3913,7 @@
       </w:pPr>
     </w:lvl>
   </w:abstractNum>
-  <w:abstractNum w:abstractNumId="19" w15:restartNumberingAfterBreak="0">
+  <w:abstractNum w:abstractNumId="22" w15:restartNumberingAfterBreak="0">
     <w:nsid w:val="4F97288F"/>
     <w:multiLevelType w:val="hybridMultilevel"/>
     <w:tmpl w:val="60B0A1FA"/>
@@ -3022,7 +4002,7 @@
       </w:pPr>
     </w:lvl>
   </w:abstractNum>
-  <w:abstractNum w:abstractNumId="20" w15:restartNumberingAfterBreak="0">
+  <w:abstractNum w:abstractNumId="23" w15:restartNumberingAfterBreak="0">
     <w:nsid w:val="55A74252"/>
     <w:multiLevelType w:val="hybridMultilevel"/>
     <w:tmpl w:val="2384CB64"/>
@@ -3135,7 +4115,7 @@
       </w:rPr>
     </w:lvl>
   </w:abstractNum>
-  <w:abstractNum w:abstractNumId="21" w15:restartNumberingAfterBreak="0">
+  <w:abstractNum w:abstractNumId="24" w15:restartNumberingAfterBreak="0">
     <w:nsid w:val="55F90AAA"/>
     <w:multiLevelType w:val="hybridMultilevel"/>
     <w:tmpl w:val="D4CC11F2"/>
@@ -3224,7 +4204,7 @@
       </w:pPr>
     </w:lvl>
   </w:abstractNum>
-  <w:abstractNum w:abstractNumId="22" w15:restartNumberingAfterBreak="0">
+  <w:abstractNum w:abstractNumId="25" w15:restartNumberingAfterBreak="0">
     <w:nsid w:val="5B8372D4"/>
     <w:multiLevelType w:val="hybridMultilevel"/>
     <w:tmpl w:val="7F787CB4"/>
@@ -3313,7 +4293,96 @@
       </w:pPr>
     </w:lvl>
   </w:abstractNum>
-  <w:abstractNum w:abstractNumId="23" w15:restartNumberingAfterBreak="0">
+  <w:abstractNum w:abstractNumId="26" w15:restartNumberingAfterBreak="0">
+    <w:nsid w:val="60241E9A"/>
+    <w:multiLevelType w:val="hybridMultilevel"/>
+    <w:tmpl w:val="C73A9F26"/>
+    <w:lvl w:ilvl="0" w:tplc="0409000F">
+      <w:start w:val="1"/>
+      <w:numFmt w:val="decimal"/>
+      <w:lvlText w:val="%1."/>
+      <w:lvlJc w:val="left"/>
+      <w:pPr>
+        <w:ind w:left="720" w:hanging="360"/>
+      </w:pPr>
+      <w:rPr>
+        <w:rFonts w:hint="default"/>
+      </w:rPr>
+    </w:lvl>
+    <w:lvl w:ilvl="1" w:tplc="04090019" w:tentative="1">
+      <w:start w:val="1"/>
+      <w:numFmt w:val="lowerLetter"/>
+      <w:lvlText w:val="%2."/>
+      <w:lvlJc w:val="left"/>
+      <w:pPr>
+        <w:ind w:left="1440" w:hanging="360"/>
+      </w:pPr>
+    </w:lvl>
+    <w:lvl w:ilvl="2" w:tplc="0409001B" w:tentative="1">
+      <w:start w:val="1"/>
+      <w:numFmt w:val="lowerRoman"/>
+      <w:lvlText w:val="%3."/>
+      <w:lvlJc w:val="right"/>
+      <w:pPr>
+        <w:ind w:left="2160" w:hanging="180"/>
+      </w:pPr>
+    </w:lvl>
+    <w:lvl w:ilvl="3" w:tplc="0409000F" w:tentative="1">
+      <w:start w:val="1"/>
+      <w:numFmt w:val="decimal"/>
+      <w:lvlText w:val="%4."/>
+      <w:lvlJc w:val="left"/>
+      <w:pPr>
+        <w:ind w:left="2880" w:hanging="360"/>
+      </w:pPr>
+    </w:lvl>
+    <w:lvl w:ilvl="4" w:tplc="04090019" w:tentative="1">
+      <w:start w:val="1"/>
+      <w:numFmt w:val="lowerLetter"/>
+      <w:lvlText w:val="%5."/>
+      <w:lvlJc w:val="left"/>
+      <w:pPr>
+        <w:ind w:left="3600" w:hanging="360"/>
+      </w:pPr>
+    </w:lvl>
+    <w:lvl w:ilvl="5" w:tplc="0409001B" w:tentative="1">
+      <w:start w:val="1"/>
+      <w:numFmt w:val="lowerRoman"/>
+      <w:lvlText w:val="%6."/>
+      <w:lvlJc w:val="right"/>
+      <w:pPr>
+        <w:ind w:left="4320" w:hanging="180"/>
+      </w:pPr>
+    </w:lvl>
+    <w:lvl w:ilvl="6" w:tplc="0409000F" w:tentative="1">
+      <w:start w:val="1"/>
+      <w:numFmt w:val="decimal"/>
+      <w:lvlText w:val="%7."/>
+      <w:lvlJc w:val="left"/>
+      <w:pPr>
+        <w:ind w:left="5040" w:hanging="360"/>
+      </w:pPr>
+    </w:lvl>
+    <w:lvl w:ilvl="7" w:tplc="04090019" w:tentative="1">
+      <w:start w:val="1"/>
+      <w:numFmt w:val="lowerLetter"/>
+      <w:lvlText w:val="%8."/>
+      <w:lvlJc w:val="left"/>
+      <w:pPr>
+        <w:ind w:left="5760" w:hanging="360"/>
+      </w:pPr>
+    </w:lvl>
+    <w:lvl w:ilvl="8" w:tplc="0409001B" w:tentative="1">
+      <w:start w:val="1"/>
+      <w:numFmt w:val="lowerRoman"/>
+      <w:lvlText w:val="%9."/>
+      <w:lvlJc w:val="right"/>
+      <w:pPr>
+        <w:ind w:left="6480" w:hanging="180"/>
+      </w:pPr>
+    </w:lvl>
+  </w:abstractNum>
+  <w:abstractNum w:abstractNumId="27" w15:restartNumberingAfterBreak="0">
     <w:nsid w:val="64346E05"/>
     <w:multiLevelType w:val="hybridMultilevel"/>
     <w:tmpl w:val="F8BE490C"/>
@@ -3425,7 +4494,7 @@
       </w:rPr>
     </w:lvl>
   </w:abstractNum>
-  <w:abstractNum w:abstractNumId="24" w15:restartNumberingAfterBreak="0">
+  <w:abstractNum w:abstractNumId="28" w15:restartNumberingAfterBreak="0">
     <w:nsid w:val="67533821"/>
     <w:multiLevelType w:val="hybridMultilevel"/>
     <w:tmpl w:val="F96E78E2"/>
@@ -3538,7 +4607,7 @@
       </w:rPr>
     </w:lvl>
   </w:abstractNum>
-  <w:abstractNum w:abstractNumId="25" w15:restartNumberingAfterBreak="0">
+  <w:abstractNum w:abstractNumId="29" w15:restartNumberingAfterBreak="0">
     <w:nsid w:val="69EE3096"/>
     <w:multiLevelType w:val="hybridMultilevel"/>
     <w:tmpl w:val="272E79DC"/>
@@ -3651,7 +4720,7 @@
       </w:rPr>
     </w:lvl>
   </w:abstractNum>
-  <w:abstractNum w:abstractNumId="26" w15:restartNumberingAfterBreak="0">
+  <w:abstractNum w:abstractNumId="30" w15:restartNumberingAfterBreak="0">
     <w:nsid w:val="71255B54"/>
     <w:multiLevelType w:val="hybridMultilevel"/>
     <w:tmpl w:val="806E70E2"/>
@@ -3740,7 +4809,7 @@
       </w:pPr>
     </w:lvl>
   </w:abstractNum>
-  <w:abstractNum w:abstractNumId="27" w15:restartNumberingAfterBreak="0">
+  <w:abstractNum w:abstractNumId="31" w15:restartNumberingAfterBreak="0">
     <w:nsid w:val="722D6BED"/>
     <w:multiLevelType w:val="hybridMultilevel"/>
     <w:tmpl w:val="6E32D840"/>
@@ -3853,7 +4922,7 @@
       </w:rPr>
     </w:lvl>
   </w:abstractNum>
-  <w:abstractNum w:abstractNumId="28" w15:restartNumberingAfterBreak="0">
+  <w:abstractNum w:abstractNumId="32" w15:restartNumberingAfterBreak="0">
     <w:nsid w:val="72713058"/>
     <w:multiLevelType w:val="hybridMultilevel"/>
     <w:tmpl w:val="A6FECB00"/>
@@ -3966,7 +5035,7 @@
       </w:rPr>
     </w:lvl>
   </w:abstractNum>
-  <w:abstractNum w:abstractNumId="29" w15:restartNumberingAfterBreak="0">
+  <w:abstractNum w:abstractNumId="33" w15:restartNumberingAfterBreak="0">
     <w:nsid w:val="764A46FD"/>
     <w:multiLevelType w:val="hybridMultilevel"/>
     <w:tmpl w:val="DB9EC55E"/>
@@ -4079,7 +5148,7 @@
       </w:rPr>
     </w:lvl>
   </w:abstractNum>
-  <w:abstractNum w:abstractNumId="30" w15:restartNumberingAfterBreak="0">
+  <w:abstractNum w:abstractNumId="34" w15:restartNumberingAfterBreak="0">
     <w:nsid w:val="79C834B1"/>
     <w:multiLevelType w:val="hybridMultilevel"/>
     <w:tmpl w:val="5CEE80D6"/>
@@ -4192,7 +5261,7 @@
       </w:rPr>
     </w:lvl>
   </w:abstractNum>
-  <w:abstractNum w:abstractNumId="31" w15:restartNumberingAfterBreak="0">
+  <w:abstractNum w:abstractNumId="35" w15:restartNumberingAfterBreak="0">
     <w:nsid w:val="7F0F317B"/>
     <w:multiLevelType w:val="hybridMultilevel"/>
     <w:tmpl w:val="35CA065C"/>
@@ -4283,61 +5352,61 @@
     </w:lvl>
   </w:abstractNum>
   <w:num w:numId="1">
-    <w:abstractNumId w:val="16"/>
+    <w:abstractNumId w:val="19"/>
   </w:num>
   <w:num w:numId="2">
-    <w:abstractNumId w:val="31"/>
+    <w:abstractNumId w:val="35"/>
   </w:num>
   <w:num w:numId="3">
     <w:abstractNumId w:val="6"/>
   </w:num>
   <w:num w:numId="4">
-    <w:abstractNumId w:val="15"/>
+    <w:abstractNumId w:val="18"/>
   </w:num>
   <w:num w:numId="5">
     <w:abstractNumId w:val="7"/>
   </w:num>
   <w:num w:numId="6">
-    <w:abstractNumId w:val="10"/>
+    <w:abstractNumId w:val="11"/>
   </w:num>
   <w:num w:numId="7">
     <w:abstractNumId w:val="0"/>
   </w:num>
   <w:num w:numId="8">
-    <w:abstractNumId w:val="17"/>
+    <w:abstractNumId w:val="20"/>
   </w:num>
   <w:num w:numId="9">
-    <w:abstractNumId w:val="26"/>
+    <w:abstractNumId w:val="30"/>
   </w:num>
   <w:num w:numId="10">
-    <w:abstractNumId w:val="11"/>
+    <w:abstractNumId w:val="13"/>
   </w:num>
   <w:num w:numId="11">
     <w:abstractNumId w:val="8"/>
   </w:num>
   <w:num w:numId="12">
-    <w:abstractNumId w:val="29"/>
+    <w:abstractNumId w:val="33"/>
   </w:num>
   <w:num w:numId="13">
     <w:abstractNumId w:val="5"/>
   </w:num>
   <w:num w:numId="14">
-    <w:abstractNumId w:val="25"/>
+    <w:abstractNumId w:val="29"/>
   </w:num>
   <w:num w:numId="15">
-    <w:abstractNumId w:val="27"/>
+    <w:abstractNumId w:val="31"/>
   </w:num>
   <w:num w:numId="16">
-    <w:abstractNumId w:val="28"/>
+    <w:abstractNumId w:val="32"/>
   </w:num>
   <w:num w:numId="17">
     <w:abstractNumId w:val="2"/>
   </w:num>
   <w:num w:numId="18">
-    <w:abstractNumId w:val="20"/>
+    <w:abstractNumId w:val="23"/>
   </w:num>
   <w:num w:numId="19">
-    <w:abstractNumId w:val="22"/>
+    <w:abstractNumId w:val="25"/>
   </w:num>
   <w:num w:numId="20">
     <w:abstractNumId w:val="4"/>
@@ -4346,37 +5415,49 @@
     <w:abstractNumId w:val="3"/>
   </w:num>
   <w:num w:numId="22">
-    <w:abstractNumId w:val="13"/>
+    <w:abstractNumId w:val="16"/>
   </w:num>
   <w:num w:numId="23">
-    <w:abstractNumId w:val="23"/>
+    <w:abstractNumId w:val="27"/>
   </w:num>
   <w:num w:numId="24">
-    <w:abstractNumId w:val="12"/>
+    <w:abstractNumId w:val="15"/>
   </w:num>
   <w:num w:numId="25">
     <w:abstractNumId w:val="1"/>
   </w:num>
   <w:num w:numId="26">
-    <w:abstractNumId w:val="19"/>
+    <w:abstractNumId w:val="22"/>
   </w:num>
   <w:num w:numId="27">
+    <w:abstractNumId w:val="24"/>
+  </w:num>
+  <w:num w:numId="28">
+    <w:abstractNumId w:val="10"/>
+  </w:num>
+  <w:num w:numId="29">
+    <w:abstractNumId w:val="34"/>
+  </w:num>
+  <w:num w:numId="30">
+    <w:abstractNumId w:val="17"/>
+  </w:num>
+  <w:num w:numId="31">
     <w:abstractNumId w:val="21"/>
   </w:num>
-  <w:num w:numId="28">
+  <w:num w:numId="32">
+    <w:abstractNumId w:val="28"/>
+  </w:num>
+  <w:num w:numId="33">
+    <w:abstractNumId w:val="12"/>
+  </w:num>
+  <w:num w:numId="34">
     <w:abstractNumId w:val="9"/>
   </w:num>
-  <w:num w:numId="29">
-    <w:abstractNumId w:val="30"/>
+  <w:num w:numId="35">
+    <w:abstractNumId w:val="26"/>
   </w:num>
-  <w:num w:numId="30">
+  <w:num w:numId="36">
     <w:abstractNumId w:val="14"/>
-  </w:num>
-  <w:num w:numId="31">
-    <w:abstractNumId w:val="18"/>
-  </w:num>
-  <w:num w:numId="32">
-    <w:abstractNumId w:val="24"/>
   </w:num>
 </w:numbering>
 </file>
@@ -5281,7 +6362,7 @@
 </file>
 
 <file path=customXml/itemProps1.xml><?xml version="1.0" encoding="utf-8"?>
-<ds:datastoreItem xmlns:ds="http://schemas.openxmlformats.org/officeDocument/2006/customXml" ds:itemID="{0410D5FB-0A6C-4CE1-8950-59C5569163B9}">
+<ds:datastoreItem xmlns:ds="http://schemas.openxmlformats.org/officeDocument/2006/customXml" ds:itemID="{D1F45467-C526-481C-BEC8-9BC586FEC36F}">
   <ds:schemaRefs>
     <ds:schemaRef ds:uri="http://schemas.openxmlformats.org/officeDocument/2006/bibliography"/>
   </ds:schemaRefs>

</xml_diff>

<commit_message>
Corrected all previous parts
Added all the files for the cometition

Updated the dry part
</commit_message>
<xml_diff>
--- a/hw3/hw3.docx
+++ b/hw3/hw3.docx
@@ -92,6 +92,7 @@
         <w:bidi/>
         <w:jc w:val="center"/>
         <w:rPr>
+          <w:rFonts w:hint="cs"/>
           <w:sz w:val="52"/>
           <w:szCs w:val="52"/>
           <w:rtl/>
@@ -810,6 +811,12 @@
       <w:pPr>
         <w:pStyle w:val="a3"/>
         <w:bidi/>
+      </w:pPr>
+    </w:p>
+    <w:p>
+      <w:pPr>
+        <w:pStyle w:val="a3"/>
+        <w:bidi/>
         <w:jc w:val="center"/>
         <w:rPr>
           <w:rtl/>
@@ -820,10 +827,636 @@
           <w:noProof/>
         </w:rPr>
         <w:drawing>
-          <wp:inline distT="0" distB="0" distL="0" distR="0" wp14:anchorId="45CA7597" wp14:editId="6D7E483E">
-            <wp:extent cx="4163177" cy="3109374"/>
-            <wp:effectExtent l="0" t="0" r="8890" b="0"/>
-            <wp:docPr id="1" name="תמונה 1"/>
+          <wp:inline distT="0" distB="0" distL="0" distR="0" wp14:anchorId="3CD0D6CA" wp14:editId="32CCDB20">
+            <wp:extent cx="4572000" cy="2743200"/>
+            <wp:effectExtent l="0" t="0" r="0" b="0"/>
+            <wp:docPr id="2" name="תרשים 2">
+              <a:extLst xmlns:a="http://schemas.openxmlformats.org/drawingml/2006/main">
+                <a:ext uri="{FF2B5EF4-FFF2-40B4-BE49-F238E27FC236}">
+                  <a16:creationId xmlns:a16="http://schemas.microsoft.com/office/drawing/2014/main" id="{7BF75513-06CE-4196-8339-FBEB20054FA1}"/>
+                </a:ext>
+              </a:extLst>
+            </wp:docPr>
+            <wp:cNvGraphicFramePr/>
+            <a:graphic xmlns:a="http://schemas.openxmlformats.org/drawingml/2006/main">
+              <a:graphicData uri="http://schemas.openxmlformats.org/drawingml/2006/chart">
+                <c:chart xmlns:c="http://schemas.openxmlformats.org/drawingml/2006/chart" xmlns:r="http://schemas.openxmlformats.org/officeDocument/2006/relationships" r:id="rId10"/>
+              </a:graphicData>
+            </a:graphic>
+          </wp:inline>
+        </w:drawing>
+      </w:r>
+    </w:p>
+    <w:p>
+      <w:pPr>
+        <w:pStyle w:val="a3"/>
+        <w:bidi/>
+        <w:spacing w:line="480" w:lineRule="auto"/>
+      </w:pPr>
+    </w:p>
+    <w:p>
+      <w:pPr>
+        <w:pStyle w:val="a3"/>
+        <w:bidi/>
+        <w:spacing w:line="480" w:lineRule="auto"/>
+      </w:pPr>
+    </w:p>
+    <w:p>
+      <w:pPr>
+        <w:pStyle w:val="a3"/>
+        <w:bidi/>
+        <w:spacing w:line="480" w:lineRule="auto"/>
+      </w:pPr>
+    </w:p>
+    <w:p>
+      <w:pPr>
+        <w:pStyle w:val="a3"/>
+        <w:numPr>
+          <w:ilvl w:val="0"/>
+          <w:numId w:val="35"/>
+        </w:numPr>
+        <w:bidi/>
+        <w:spacing w:line="480" w:lineRule="auto"/>
+      </w:pPr>
+      <w:r>
+        <w:rPr>
+          <w:rFonts w:hint="cs"/>
+          <w:rtl/>
+        </w:rPr>
+        <w:t xml:space="preserve">ניתן לראות שהדיוק הגבוה ביותר </w:t>
+      </w:r>
+      <w:r>
+        <w:t>Accuracy = ~0.96</w:t>
+      </w:r>
+      <w:r>
+        <w:rPr>
+          <w:rFonts w:hint="cs"/>
+          <w:rtl/>
+        </w:rPr>
+        <w:t xml:space="preserve"> מתקבל דווקא עבור שכן קרוב יחיד </w:t>
+      </w:r>
+      <w:r>
+        <w:t>k=1</w:t>
+      </w:r>
+    </w:p>
+    <w:p>
+      <w:pPr>
+        <w:pStyle w:val="a3"/>
+        <w:numPr>
+          <w:ilvl w:val="0"/>
+          <w:numId w:val="35"/>
+        </w:numPr>
+        <w:bidi/>
+      </w:pPr>
+      <w:r>
+        <w:rPr>
+          <w:rFonts w:hint="cs"/>
+          <w:rtl/>
+        </w:rPr>
+        <w:t xml:space="preserve">ניתן לראות מגמה ברור של ירידה בביצועיי המסווג ככל שמספר השכנים גדל. הערך המינימלי מתקבל כאמור עבור מספר השכנים הגדול ביותר </w:t>
+      </w:r>
+      <w:r>
+        <w:rPr>
+          <w:rtl/>
+        </w:rPr>
+        <w:t>–</w:t>
+      </w:r>
+      <w:r>
+        <w:rPr>
+          <w:rFonts w:hint="cs"/>
+          <w:rtl/>
+        </w:rPr>
+        <w:t xml:space="preserve"> </w:t>
+      </w:r>
+      <w:r>
+        <w:t>accuracy=0.93</w:t>
+      </w:r>
+      <w:r>
+        <w:t>2</w:t>
+      </w:r>
+      <w:r>
+        <w:rPr>
+          <w:rFonts w:hint="cs"/>
+          <w:rtl/>
+        </w:rPr>
+        <w:t xml:space="preserve"> </w:t>
+      </w:r>
+      <w:r>
+        <w:rPr>
+          <w:rFonts w:hint="cs"/>
+          <w:rtl/>
+        </w:rPr>
+        <w:t>כאשר</w:t>
+      </w:r>
+      <w:r>
+        <w:rPr>
+          <w:rFonts w:hint="cs"/>
+          <w:rtl/>
+        </w:rPr>
+        <w:t xml:space="preserve"> </w:t>
+      </w:r>
+      <w:r>
+        <w:t>k=13</w:t>
+      </w:r>
+      <w:r>
+        <w:rPr>
+          <w:rFonts w:hint="cs"/>
+          <w:rtl/>
+        </w:rPr>
+        <w:t>.</w:t>
+      </w:r>
+    </w:p>
+    <w:p>
+      <w:pPr>
+        <w:pStyle w:val="a3"/>
+        <w:bidi/>
+        <w:rPr>
+          <w:rtl/>
+        </w:rPr>
+      </w:pPr>
+      <w:r>
+        <w:rPr>
+          <w:rFonts w:hint="cs"/>
+          <w:rtl/>
+        </w:rPr>
+        <w:t xml:space="preserve">הסבר לכך יכול להיות השימוש במדד המרחק </w:t>
+      </w:r>
+      <w:proofErr w:type="spellStart"/>
+      <w:r>
+        <w:rPr>
+          <w:rFonts w:hint="cs"/>
+          <w:rtl/>
+        </w:rPr>
+        <w:t>האוקלידי</w:t>
+      </w:r>
+      <w:proofErr w:type="spellEnd"/>
+      <w:r>
+        <w:rPr>
+          <w:rFonts w:hint="cs"/>
+          <w:rtl/>
+        </w:rPr>
+        <w:t xml:space="preserve"> לסיווג השכנים הקרובים ביותר </w:t>
+      </w:r>
+      <w:r>
+        <w:rPr>
+          <w:rtl/>
+        </w:rPr>
+        <w:t>–</w:t>
+      </w:r>
+      <w:r>
+        <w:rPr>
+          <w:rFonts w:hint="cs"/>
+          <w:rtl/>
+        </w:rPr>
+        <w:t xml:space="preserve"> מדד זה נותן משקל שווה לכל אחת מהתכונות</w:t>
+      </w:r>
+      <w:r>
+        <w:rPr>
+          <w:rFonts w:hint="cs"/>
+          <w:rtl/>
+        </w:rPr>
+        <w:t xml:space="preserve">. </w:t>
+      </w:r>
+      <w:r>
+        <w:rPr>
+          <w:rFonts w:hint="cs"/>
+          <w:rtl/>
+        </w:rPr>
+        <w:t xml:space="preserve">כאשר מדובר בשכן בודד, עובדה זו פחות מורגשת ולכן התוצאות טובות יחסית אך כאשר מספר השכנים גדל אנו מתרחקים יותר ויותר מהסיווג הקרוב ומתקרבים לסיווג רוב כך שרוב הדוגמאות </w:t>
+      </w:r>
+      <w:proofErr w:type="spellStart"/>
+      <w:r>
+        <w:rPr>
+          <w:rFonts w:hint="cs"/>
+          <w:rtl/>
+        </w:rPr>
+        <w:t>יתוייגו</w:t>
+      </w:r>
+      <w:proofErr w:type="spellEnd"/>
+      <w:r>
+        <w:rPr>
+          <w:rFonts w:hint="cs"/>
+          <w:rtl/>
+        </w:rPr>
+        <w:t xml:space="preserve"> 1 במקרה שלנו. אם נגדיל את מספר השכנים עוד ועוד, בגבול נסווג תמיד 1 (זה תיוג רוב הדוגמאות) ולכן הדיוק ישאף לאחוז הדוגמאות </w:t>
+      </w:r>
+      <w:proofErr w:type="spellStart"/>
+      <w:r>
+        <w:rPr>
+          <w:rFonts w:hint="cs"/>
+          <w:rtl/>
+        </w:rPr>
+        <w:t>המתוייגות</w:t>
+      </w:r>
+      <w:proofErr w:type="spellEnd"/>
+      <w:r>
+        <w:rPr>
+          <w:rFonts w:hint="cs"/>
+          <w:rtl/>
+        </w:rPr>
+        <w:t xml:space="preserve"> 1 (כ-</w:t>
+      </w:r>
+      <w:r>
+        <w:t>0.881</w:t>
+      </w:r>
+      <w:r>
+        <w:rPr>
+          <w:rFonts w:hint="cs"/>
+          <w:rtl/>
+        </w:rPr>
+        <w:t xml:space="preserve"> בסט האימון)</w:t>
+      </w:r>
+      <w:r>
+        <w:rPr>
+          <w:rFonts w:hint="cs"/>
+          <w:rtl/>
+        </w:rPr>
+        <w:t xml:space="preserve">. הסבר נוסף הוא שייתכן וסט האימון שלנו מכיל כפילויות (למעט רעש) ולכן מתייג נכון על סמך שכן קרוב יחיד אך עבור סט המבחן זה לא יעבוד באותה צורה. </w:t>
+      </w:r>
+    </w:p>
+    <w:p>
+      <w:pPr>
+        <w:pStyle w:val="1"/>
+        <w:bidi/>
+        <w:rPr>
+          <w:rFonts w:asciiTheme="majorBidi" w:hAnsiTheme="majorBidi"/>
+          <w:rtl/>
+        </w:rPr>
+      </w:pPr>
+      <w:r>
+        <w:rPr>
+          <w:rFonts w:asciiTheme="majorBidi" w:hAnsiTheme="majorBidi"/>
+          <w:rtl/>
+        </w:rPr>
+        <w:t xml:space="preserve">סעיף </w:t>
+      </w:r>
+      <w:r>
+        <w:rPr>
+          <w:rFonts w:asciiTheme="majorBidi" w:hAnsiTheme="majorBidi" w:hint="cs"/>
+          <w:rtl/>
+        </w:rPr>
+        <w:t>7</w:t>
+      </w:r>
+      <w:r>
+        <w:rPr>
+          <w:rFonts w:asciiTheme="majorBidi" w:hAnsiTheme="majorBidi"/>
+          <w:rtl/>
+        </w:rPr>
+        <w:t>:</w:t>
+      </w:r>
+    </w:p>
+    <w:p>
+      <w:pPr>
+        <w:pStyle w:val="a3"/>
+        <w:numPr>
+          <w:ilvl w:val="0"/>
+          <w:numId w:val="36"/>
+        </w:numPr>
+        <w:bidi/>
+        <w:spacing w:line="480" w:lineRule="auto"/>
+      </w:pPr>
+      <w:r>
+        <w:rPr>
+          <w:rFonts w:hint="cs"/>
+          <w:rtl/>
+        </w:rPr>
+        <w:t>בקוד</w:t>
+      </w:r>
+    </w:p>
+    <w:p>
+      <w:pPr>
+        <w:pStyle w:val="a3"/>
+        <w:numPr>
+          <w:ilvl w:val="0"/>
+          <w:numId w:val="36"/>
+        </w:numPr>
+        <w:bidi/>
+        <w:spacing w:line="480" w:lineRule="auto"/>
+      </w:pPr>
+      <w:r>
+        <w:rPr>
+          <w:rFonts w:hint="cs"/>
+          <w:rtl/>
+        </w:rPr>
+        <w:t>בקוד</w:t>
+      </w:r>
+    </w:p>
+    <w:p>
+      <w:pPr>
+        <w:pStyle w:val="a3"/>
+        <w:numPr>
+          <w:ilvl w:val="0"/>
+          <w:numId w:val="36"/>
+        </w:numPr>
+        <w:bidi/>
+        <w:spacing w:line="480" w:lineRule="auto"/>
+      </w:pPr>
+      <w:r>
+        <w:rPr>
+          <w:rFonts w:hint="cs"/>
+          <w:rtl/>
+        </w:rPr>
+        <w:t xml:space="preserve">מצורף קובץ </w:t>
+      </w:r>
+      <w:r>
+        <w:t>experiment12.csv</w:t>
+      </w:r>
+      <w:r>
+        <w:rPr>
+          <w:rFonts w:hint="cs"/>
+          <w:rtl/>
+        </w:rPr>
+        <w:t xml:space="preserve"> הכולל את מספר הניסוי, הדיוק והשגיאה עבור שני הניסויים.</w:t>
+      </w:r>
+    </w:p>
+    <w:p>
+      <w:pPr>
+        <w:pStyle w:val="a3"/>
+        <w:numPr>
+          <w:ilvl w:val="0"/>
+          <w:numId w:val="36"/>
+        </w:numPr>
+        <w:bidi/>
+      </w:pPr>
+      <w:r>
+        <w:rPr>
+          <w:rFonts w:hint="cs"/>
+          <w:rtl/>
+        </w:rPr>
+        <w:t xml:space="preserve">התוצאה הטובה ביותר מתקבלת עבור מסווג </w:t>
+      </w:r>
+      <w:r>
+        <w:t>KNN</w:t>
+      </w:r>
+      <w:r>
+        <w:rPr>
+          <w:rFonts w:hint="cs"/>
+          <w:rtl/>
+        </w:rPr>
+        <w:t xml:space="preserve"> עם שכן יחיד. </w:t>
+      </w:r>
+      <w:r>
+        <w:rPr>
+          <w:rFonts w:hint="cs"/>
+          <w:rtl/>
+        </w:rPr>
+        <w:t>ככל הנראה</w:t>
+      </w:r>
+      <w:r>
+        <w:rPr>
+          <w:rFonts w:hint="cs"/>
+          <w:rtl/>
+        </w:rPr>
+        <w:t xml:space="preserve"> ניתן לקבל תוצאות טובות יותר בכל אחד מהמסווגים במידה ונעבד את המידע (עיבוד מקדים) לפני השימוש במסווגים </w:t>
+      </w:r>
+      <w:r>
+        <w:rPr>
+          <w:rtl/>
+        </w:rPr>
+        <w:t>–</w:t>
+      </w:r>
+      <w:r>
+        <w:rPr>
+          <w:rFonts w:hint="cs"/>
+          <w:rtl/>
+        </w:rPr>
+        <w:t xml:space="preserve"> </w:t>
+      </w:r>
+      <w:r>
+        <w:rPr>
+          <w:rFonts w:hint="cs"/>
+          <w:rtl/>
+        </w:rPr>
+        <w:t>השערתנו היא שמסווג ה-</w:t>
+      </w:r>
+      <w:r>
+        <w:rPr>
+          <w:rFonts w:hint="cs"/>
+        </w:rPr>
+        <w:t>KNN</w:t>
+      </w:r>
+      <w:r>
+        <w:rPr>
+          <w:rFonts w:hint="cs"/>
+          <w:rtl/>
+        </w:rPr>
+        <w:t xml:space="preserve"> מתמודד עם </w:t>
+      </w:r>
+      <w:r>
+        <w:rPr>
+          <w:rFonts w:hint="cs"/>
+          <w:rtl/>
+        </w:rPr>
+        <w:t>סוג זה של ה</w:t>
+      </w:r>
+      <w:r>
+        <w:rPr>
+          <w:rFonts w:hint="cs"/>
+          <w:rtl/>
+        </w:rPr>
+        <w:t>מידע ל</w:t>
+      </w:r>
+      <w:r>
+        <w:rPr>
+          <w:rFonts w:hint="cs"/>
+          <w:rtl/>
+        </w:rPr>
+        <w:t>ל</w:t>
+      </w:r>
+      <w:r>
+        <w:rPr>
+          <w:rFonts w:hint="cs"/>
+          <w:rtl/>
+        </w:rPr>
+        <w:t xml:space="preserve">א </w:t>
+      </w:r>
+      <w:r>
+        <w:rPr>
+          <w:rFonts w:hint="cs"/>
+          <w:rtl/>
+        </w:rPr>
+        <w:t xml:space="preserve">עיבוד מקדים בצורה </w:t>
+      </w:r>
+      <w:r>
+        <w:rPr>
+          <w:rFonts w:hint="cs"/>
+          <w:rtl/>
+        </w:rPr>
+        <w:t>הטובה ביותר מבין שלושתם.</w:t>
+      </w:r>
+    </w:p>
+    <w:p>
+      <w:pPr>
+        <w:bidi/>
+      </w:pPr>
+    </w:p>
+    <w:p>
+      <w:pPr>
+        <w:pStyle w:val="1"/>
+        <w:bidi/>
+        <w:rPr>
+          <w:b/>
+          <w:bCs/>
+          <w:rtl/>
+        </w:rPr>
+      </w:pPr>
+      <w:r>
+        <w:rPr>
+          <w:rFonts w:hint="cs"/>
+          <w:b/>
+          <w:bCs/>
+          <w:rtl/>
+        </w:rPr>
+        <w:t>חלק ג'</w:t>
+      </w:r>
+    </w:p>
+    <w:p>
+      <w:pPr>
+        <w:bidi/>
+        <w:rPr>
+          <w:u w:val="single"/>
+          <w:rtl/>
+        </w:rPr>
+      </w:pPr>
+    </w:p>
+    <w:p>
+      <w:pPr>
+        <w:bidi/>
+        <w:rPr>
+          <w:u w:val="single"/>
+          <w:rtl/>
+        </w:rPr>
+      </w:pPr>
+      <w:r>
+        <w:rPr>
+          <w:rFonts w:hint="cs"/>
+          <w:u w:val="single"/>
+          <w:rtl/>
+        </w:rPr>
+        <w:t xml:space="preserve">שלב א' </w:t>
+      </w:r>
+      <w:r>
+        <w:rPr>
+          <w:u w:val="single"/>
+          <w:rtl/>
+        </w:rPr>
+        <w:t>–</w:t>
+      </w:r>
+      <w:r>
+        <w:rPr>
+          <w:rFonts w:hint="cs"/>
+          <w:u w:val="single"/>
+          <w:rtl/>
+        </w:rPr>
+        <w:t xml:space="preserve"> ניתוח המידע</w:t>
+      </w:r>
+    </w:p>
+    <w:p>
+      <w:pPr>
+        <w:bidi/>
+        <w:rPr>
+          <w:rtl/>
+        </w:rPr>
+      </w:pPr>
+      <w:r>
+        <w:rPr>
+          <w:rFonts w:hint="cs"/>
+          <w:rtl/>
+        </w:rPr>
+        <w:t xml:space="preserve">לצורך </w:t>
+      </w:r>
+      <w:r>
+        <w:rPr>
+          <w:rFonts w:hint="cs"/>
+          <w:rtl/>
+        </w:rPr>
+        <w:t>סיווג הדוגמאות ל</w:t>
+      </w:r>
+      <w:r>
+        <w:rPr>
+          <w:rFonts w:hint="cs"/>
+          <w:rtl/>
+        </w:rPr>
+        <w:t xml:space="preserve">תחרות </w:t>
+      </w:r>
+      <w:r>
+        <w:rPr>
+          <w:rFonts w:hint="cs"/>
+          <w:rtl/>
+        </w:rPr>
+        <w:t>התחלנו בלמידת ה-</w:t>
+      </w:r>
+      <w:r>
+        <w:t>data</w:t>
+      </w:r>
+      <w:r>
+        <w:rPr>
+          <w:rFonts w:hint="cs"/>
+          <w:rtl/>
+        </w:rPr>
+        <w:t xml:space="preserve"> שברשותנו. קראנו עליו ככל שניתן, הצגנו גרפית מספר דוגמאות חיוביות ומספר שליליות, בדקנו רעש, תחום דינאמי, תוחלת ושונות.</w:t>
+      </w:r>
+      <w:r>
+        <w:rPr>
+          <w:rFonts w:hint="cs"/>
+          <w:rtl/>
+        </w:rPr>
+        <w:t xml:space="preserve"> </w:t>
+      </w:r>
+      <w:r>
+        <w:rPr>
+          <w:rFonts w:hint="cs"/>
+          <w:rtl/>
+        </w:rPr>
+        <w:t>הבנו שהדוגמאות כולן בתחום דינאמי זהה 0-1 למעט רעש מפולג נורמלית עם תוחלת 0 ולכן אין צורך בנרמול. עוד ניתן היה להבחין ש</w:t>
+      </w:r>
+      <w:r>
+        <w:rPr>
+          <w:rFonts w:hint="cs"/>
+          <w:rtl/>
+        </w:rPr>
+        <w:t>מרבית</w:t>
+      </w:r>
+      <w:r>
+        <w:rPr>
+          <w:rFonts w:hint="cs"/>
+          <w:rtl/>
+        </w:rPr>
+        <w:t xml:space="preserve"> הדוגמאות (חיוביות ושליליות כאחד) כללו פיק במספר התכונות הראשונות</w:t>
+      </w:r>
+      <w:r>
+        <w:rPr>
+          <w:rFonts w:hint="cs"/>
+          <w:rtl/>
+        </w:rPr>
+        <w:t xml:space="preserve"> וירידה לערך 0 לקראת האחרונות</w:t>
+      </w:r>
+      <w:r>
+        <w:rPr>
+          <w:rFonts w:hint="cs"/>
+          <w:rtl/>
+        </w:rPr>
+        <w:t>. מצורף גרף של 2 דוגמאות חיוביות ו-2 שליליות לצורך המחשה.</w:t>
+      </w:r>
+    </w:p>
+    <w:p>
+      <w:pPr>
+        <w:bidi/>
+        <w:rPr>
+          <w:rtl/>
+        </w:rPr>
+      </w:pPr>
+      <w:r>
+        <w:rPr>
+          <w:noProof/>
+          <w:rtl/>
+          <w:lang w:val="he-IL"/>
+        </w:rPr>
+        <w:drawing>
+          <wp:inline distT="0" distB="0" distL="0" distR="0" wp14:anchorId="1866A455" wp14:editId="600AFC6E">
+            <wp:extent cx="6858000" cy="2274570"/>
+            <wp:effectExtent l="0" t="0" r="0" b="0"/>
+            <wp:docPr id="1" name="תמונה 1" descr="תמונה שמכילה טקסט&#10;&#10;התיאור נוצר באופן אוטומטי"/>
             <wp:cNvGraphicFramePr>
               <a:graphicFrameLocks xmlns:a="http://schemas.openxmlformats.org/drawingml/2006/main" noChangeAspect="1"/>
             </wp:cNvGraphicFramePr>
@@ -831,11 +1464,11 @@
               <a:graphicData uri="http://schemas.openxmlformats.org/drawingml/2006/picture">
                 <pic:pic xmlns:pic="http://schemas.openxmlformats.org/drawingml/2006/picture">
                   <pic:nvPicPr>
-                    <pic:cNvPr id="1" name="Accuracy_vs_K.png"/>
+                    <pic:cNvPr id="1" name="Figure_1.png"/>
                     <pic:cNvPicPr/>
                   </pic:nvPicPr>
                   <pic:blipFill>
-                    <a:blip r:embed="rId10">
+                    <a:blip r:embed="rId11">
                       <a:extLst>
                         <a:ext uri="{28A0092B-C50C-407E-A947-70E740481C1C}">
                           <a14:useLocalDpi xmlns:a14="http://schemas.microsoft.com/office/drawing/2010/main" val="0"/>
@@ -849,7 +1482,7 @@
                   <pic:spPr>
                     <a:xfrm>
                       <a:off x="0" y="0"/>
-                      <a:ext cx="4212935" cy="3146537"/>
+                      <a:ext cx="6858000" cy="2274570"/>
                     </a:xfrm>
                     <a:prstGeom prst="rect">
                       <a:avLst/>
@@ -864,37 +1497,39 @@
     </w:p>
     <w:p>
       <w:pPr>
-        <w:pStyle w:val="a3"/>
         <w:bidi/>
         <w:rPr>
-          <w:color w:val="FF0000"/>
-        </w:rPr>
-      </w:pPr>
-      <w:r>
-        <w:rPr>
-          <w:rFonts w:hint="cs"/>
-          <w:color w:val="FF0000"/>
-          <w:rtl/>
-        </w:rPr>
-        <w:t xml:space="preserve">השתמשתי בקובץ נוסף כדי לצייר את הגרף (כדי לא לכלול את </w:t>
-      </w:r>
-      <w:r>
-        <w:rPr>
-          <w:color w:val="FF0000"/>
-        </w:rPr>
-        <w:t>matplotlib</w:t>
-      </w:r>
-      <w:r>
-        <w:rPr>
-          <w:rFonts w:hint="cs"/>
-          <w:color w:val="FF0000"/>
-          <w:rtl/>
-        </w:rPr>
-        <w:t xml:space="preserve">) אפשר באקסל במקום </w:t>
-      </w:r>
-      <w:r>
-        <w:rPr>
-          <w:color w:val="FF0000"/>
+          <w:rtl/>
+        </w:rPr>
+      </w:pPr>
+    </w:p>
+    <w:p>
+      <w:pPr>
+        <w:bidi/>
+        <w:rPr>
+          <w:rtl/>
+        </w:rPr>
+      </w:pPr>
+    </w:p>
+    <w:p>
+      <w:pPr>
+        <w:bidi/>
+        <w:rPr>
+          <w:rtl/>
+        </w:rPr>
+      </w:pPr>
+      <w:r>
+        <w:rPr>
+          <w:rFonts w:hint="cs"/>
+          <w:u w:val="single"/>
+          <w:rtl/>
+        </w:rPr>
+        <w:lastRenderedPageBreak/>
+        <w:t xml:space="preserve">שלב ב' </w:t>
+      </w:r>
+      <w:r>
+        <w:rPr>
+          <w:u w:val="single"/>
           <w:rtl/>
         </w:rPr>
         <w:t>–</w:t>
@@ -902,10 +1537,894 @@
       <w:r>
         <w:rPr>
           <w:rFonts w:hint="cs"/>
-          <w:color w:val="FF0000"/>
-          <w:rtl/>
-        </w:rPr>
-        <w:t xml:space="preserve"> מה אומר?</w:t>
+          <w:u w:val="single"/>
+          <w:rtl/>
+        </w:rPr>
+        <w:t xml:space="preserve"> השוואת מסווגים</w:t>
+      </w:r>
+    </w:p>
+    <w:p>
+      <w:pPr>
+        <w:bidi/>
+        <w:rPr>
+          <w:rtl/>
+        </w:rPr>
+      </w:pPr>
+      <w:r>
+        <w:rPr>
+          <w:rFonts w:hint="cs"/>
+          <w:rtl/>
+        </w:rPr>
+        <w:t>חילקנו את בעיית הסיווג ל-4 חלקים עפ"י הטבלה הבאה:</w:t>
+      </w:r>
+    </w:p>
+    <w:tbl>
+      <w:tblPr>
+        <w:tblStyle w:val="4-1"/>
+        <w:bidiVisual/>
+        <w:tblW w:w="0" w:type="auto"/>
+        <w:tblInd w:w="2052" w:type="dxa"/>
+        <w:tblLook w:val="04A0" w:firstRow="1" w:lastRow="0" w:firstColumn="1" w:lastColumn="0" w:noHBand="0" w:noVBand="1"/>
+      </w:tblPr>
+      <w:tblGrid>
+        <w:gridCol w:w="1774"/>
+        <w:gridCol w:w="1774"/>
+        <w:gridCol w:w="1774"/>
+        <w:gridCol w:w="1774"/>
+      </w:tblGrid>
+      <w:tr>
+        <w:trPr>
+          <w:cnfStyle w:val="100000000000" w:firstRow="1" w:lastRow="0" w:firstColumn="0" w:lastColumn="0" w:oddVBand="0" w:evenVBand="0" w:oddHBand="0" w:evenHBand="0" w:firstRowFirstColumn="0" w:firstRowLastColumn="0" w:lastRowFirstColumn="0" w:lastRowLastColumn="0"/>
+          <w:trHeight w:val="304"/>
+        </w:trPr>
+        <w:tc>
+          <w:tcPr>
+            <w:cnfStyle w:val="001000000000" w:firstRow="0" w:lastRow="0" w:firstColumn="1" w:lastColumn="0" w:oddVBand="0" w:evenVBand="0" w:oddHBand="0" w:evenHBand="0" w:firstRowFirstColumn="0" w:firstRowLastColumn="0" w:lastRowFirstColumn="0" w:lastRowLastColumn="0"/>
+            <w:tcW w:w="1774" w:type="dxa"/>
+            <w:vAlign w:val="center"/>
+          </w:tcPr>
+          <w:p>
+            <w:pPr>
+              <w:bidi/>
+              <w:jc w:val="center"/>
+            </w:pPr>
+            <w:r>
+              <w:t>Performance boosting</w:t>
+            </w:r>
+          </w:p>
+        </w:tc>
+        <w:tc>
+          <w:tcPr>
+            <w:tcW w:w="1774" w:type="dxa"/>
+            <w:vAlign w:val="center"/>
+          </w:tcPr>
+          <w:p>
+            <w:pPr>
+              <w:bidi/>
+              <w:jc w:val="center"/>
+              <w:cnfStyle w:val="100000000000" w:firstRow="1" w:lastRow="0" w:firstColumn="0" w:lastColumn="0" w:oddVBand="0" w:evenVBand="0" w:oddHBand="0" w:evenHBand="0" w:firstRowFirstColumn="0" w:firstRowLastColumn="0" w:lastRowFirstColumn="0" w:lastRowLastColumn="0"/>
+              <w:rPr>
+                <w:rtl/>
+              </w:rPr>
+            </w:pPr>
+            <w:r>
+              <w:t>Classifier's parameters</w:t>
+            </w:r>
+            <w:r>
+              <w:t xml:space="preserve"> **</w:t>
+            </w:r>
+          </w:p>
+        </w:tc>
+        <w:tc>
+          <w:tcPr>
+            <w:tcW w:w="1774" w:type="dxa"/>
+            <w:vAlign w:val="center"/>
+          </w:tcPr>
+          <w:p>
+            <w:pPr>
+              <w:jc w:val="center"/>
+              <w:cnfStyle w:val="100000000000" w:firstRow="1" w:lastRow="0" w:firstColumn="0" w:lastColumn="0" w:oddVBand="0" w:evenVBand="0" w:oddHBand="0" w:evenHBand="0" w:firstRowFirstColumn="0" w:firstRowLastColumn="0" w:lastRowFirstColumn="0" w:lastRowLastColumn="0"/>
+            </w:pPr>
+            <w:r>
+              <w:t>Classifier type</w:t>
+            </w:r>
+          </w:p>
+        </w:tc>
+        <w:tc>
+          <w:tcPr>
+            <w:tcW w:w="1774" w:type="dxa"/>
+            <w:vAlign w:val="center"/>
+          </w:tcPr>
+          <w:p>
+            <w:pPr>
+              <w:jc w:val="center"/>
+              <w:cnfStyle w:val="100000000000" w:firstRow="1" w:lastRow="0" w:firstColumn="0" w:lastColumn="0" w:oddVBand="0" w:evenVBand="0" w:oddHBand="0" w:evenHBand="0" w:firstRowFirstColumn="0" w:firstRowLastColumn="0" w:lastRowFirstColumn="0" w:lastRowLastColumn="0"/>
+            </w:pPr>
+            <w:r>
+              <w:t>Pre-processing</w:t>
+            </w:r>
+          </w:p>
+        </w:tc>
+      </w:tr>
+      <w:tr>
+        <w:trPr>
+          <w:cnfStyle w:val="000000100000" w:firstRow="0" w:lastRow="0" w:firstColumn="0" w:lastColumn="0" w:oddVBand="0" w:evenVBand="0" w:oddHBand="1" w:evenHBand="0" w:firstRowFirstColumn="0" w:firstRowLastColumn="0" w:lastRowFirstColumn="0" w:lastRowLastColumn="0"/>
+          <w:trHeight w:val="286"/>
+        </w:trPr>
+        <w:tc>
+          <w:tcPr>
+            <w:cnfStyle w:val="001000000000" w:firstRow="0" w:lastRow="0" w:firstColumn="1" w:lastColumn="0" w:oddVBand="0" w:evenVBand="0" w:oddHBand="0" w:evenHBand="0" w:firstRowFirstColumn="0" w:firstRowLastColumn="0" w:lastRowFirstColumn="0" w:lastRowLastColumn="0"/>
+            <w:tcW w:w="1774" w:type="dxa"/>
+            <w:vAlign w:val="center"/>
+          </w:tcPr>
+          <w:p>
+            <w:pPr>
+              <w:bidi/>
+              <w:jc w:val="center"/>
+              <w:rPr>
+                <w:b w:val="0"/>
+                <w:bCs w:val="0"/>
+              </w:rPr>
+            </w:pPr>
+            <w:r>
+              <w:rPr>
+                <w:b w:val="0"/>
+                <w:bCs w:val="0"/>
+              </w:rPr>
+              <w:t>None</w:t>
+            </w:r>
+          </w:p>
+        </w:tc>
+        <w:tc>
+          <w:tcPr>
+            <w:tcW w:w="1774" w:type="dxa"/>
+            <w:vAlign w:val="center"/>
+          </w:tcPr>
+          <w:p>
+            <w:pPr>
+              <w:bidi/>
+              <w:jc w:val="center"/>
+              <w:cnfStyle w:val="000000100000" w:firstRow="0" w:lastRow="0" w:firstColumn="0" w:lastColumn="0" w:oddVBand="0" w:evenVBand="0" w:oddHBand="1" w:evenHBand="0" w:firstRowFirstColumn="0" w:firstRowLastColumn="0" w:lastRowFirstColumn="0" w:lastRowLastColumn="0"/>
+              <w:rPr>
+                <w:rtl/>
+              </w:rPr>
+            </w:pPr>
+            <w:r>
+              <w:t># neighbors</w:t>
+            </w:r>
+          </w:p>
+        </w:tc>
+        <w:tc>
+          <w:tcPr>
+            <w:tcW w:w="1774" w:type="dxa"/>
+            <w:vAlign w:val="center"/>
+          </w:tcPr>
+          <w:p>
+            <w:pPr>
+              <w:bidi/>
+              <w:jc w:val="center"/>
+              <w:cnfStyle w:val="000000100000" w:firstRow="0" w:lastRow="0" w:firstColumn="0" w:lastColumn="0" w:oddVBand="0" w:evenVBand="0" w:oddHBand="1" w:evenHBand="0" w:firstRowFirstColumn="0" w:firstRowLastColumn="0" w:lastRowFirstColumn="0" w:lastRowLastColumn="0"/>
+            </w:pPr>
+            <w:r>
+              <w:t>KNN</w:t>
+            </w:r>
+          </w:p>
+        </w:tc>
+        <w:tc>
+          <w:tcPr>
+            <w:tcW w:w="1774" w:type="dxa"/>
+            <w:vAlign w:val="center"/>
+          </w:tcPr>
+          <w:p>
+            <w:pPr>
+              <w:bidi/>
+              <w:jc w:val="center"/>
+              <w:cnfStyle w:val="000000100000" w:firstRow="0" w:lastRow="0" w:firstColumn="0" w:lastColumn="0" w:oddVBand="0" w:evenVBand="0" w:oddHBand="1" w:evenHBand="0" w:firstRowFirstColumn="0" w:firstRowLastColumn="0" w:lastRowFirstColumn="0" w:lastRowLastColumn="0"/>
+            </w:pPr>
+            <w:r>
+              <w:t>None</w:t>
+            </w:r>
+          </w:p>
+        </w:tc>
+      </w:tr>
+      <w:tr>
+        <w:trPr>
+          <w:trHeight w:val="304"/>
+        </w:trPr>
+        <w:tc>
+          <w:tcPr>
+            <w:cnfStyle w:val="001000000000" w:firstRow="0" w:lastRow="0" w:firstColumn="1" w:lastColumn="0" w:oddVBand="0" w:evenVBand="0" w:oddHBand="0" w:evenHBand="0" w:firstRowFirstColumn="0" w:firstRowLastColumn="0" w:lastRowFirstColumn="0" w:lastRowLastColumn="0"/>
+            <w:tcW w:w="1774" w:type="dxa"/>
+            <w:vAlign w:val="center"/>
+          </w:tcPr>
+          <w:p>
+            <w:pPr>
+              <w:bidi/>
+              <w:jc w:val="center"/>
+              <w:rPr>
+                <w:b w:val="0"/>
+                <w:bCs w:val="0"/>
+              </w:rPr>
+            </w:pPr>
+            <w:r>
+              <w:rPr>
+                <w:rFonts w:hint="cs"/>
+                <w:b w:val="0"/>
+                <w:bCs w:val="0"/>
+              </w:rPr>
+              <w:t>R</w:t>
+            </w:r>
+            <w:r>
+              <w:rPr>
+                <w:b w:val="0"/>
+                <w:bCs w:val="0"/>
+              </w:rPr>
+              <w:t>andom forest</w:t>
+            </w:r>
+          </w:p>
+        </w:tc>
+        <w:tc>
+          <w:tcPr>
+            <w:tcW w:w="1774" w:type="dxa"/>
+            <w:vAlign w:val="center"/>
+          </w:tcPr>
+          <w:p>
+            <w:pPr>
+              <w:bidi/>
+              <w:jc w:val="center"/>
+              <w:cnfStyle w:val="000000000000" w:firstRow="0" w:lastRow="0" w:firstColumn="0" w:lastColumn="0" w:oddVBand="0" w:evenVBand="0" w:oddHBand="0" w:evenHBand="0" w:firstRowFirstColumn="0" w:firstRowLastColumn="0" w:lastRowFirstColumn="0" w:lastRowLastColumn="0"/>
+            </w:pPr>
+            <w:r>
+              <w:t>Distance method</w:t>
+            </w:r>
+          </w:p>
+        </w:tc>
+        <w:tc>
+          <w:tcPr>
+            <w:tcW w:w="1774" w:type="dxa"/>
+            <w:vAlign w:val="center"/>
+          </w:tcPr>
+          <w:p>
+            <w:pPr>
+              <w:bidi/>
+              <w:jc w:val="center"/>
+              <w:cnfStyle w:val="000000000000" w:firstRow="0" w:lastRow="0" w:firstColumn="0" w:lastColumn="0" w:oddVBand="0" w:evenVBand="0" w:oddHBand="0" w:evenHBand="0" w:firstRowFirstColumn="0" w:firstRowLastColumn="0" w:lastRowFirstColumn="0" w:lastRowLastColumn="0"/>
+            </w:pPr>
+            <w:r>
+              <w:t>Linear (perceptron)</w:t>
+            </w:r>
+          </w:p>
+        </w:tc>
+        <w:tc>
+          <w:tcPr>
+            <w:tcW w:w="1774" w:type="dxa"/>
+            <w:vAlign w:val="center"/>
+          </w:tcPr>
+          <w:p>
+            <w:pPr>
+              <w:bidi/>
+              <w:jc w:val="center"/>
+              <w:cnfStyle w:val="000000000000" w:firstRow="0" w:lastRow="0" w:firstColumn="0" w:lastColumn="0" w:oddVBand="0" w:evenVBand="0" w:oddHBand="0" w:evenHBand="0" w:firstRowFirstColumn="0" w:firstRowLastColumn="0" w:lastRowFirstColumn="0" w:lastRowLastColumn="0"/>
+            </w:pPr>
+            <w:r>
+              <w:t>Feature selection</w:t>
+            </w:r>
+          </w:p>
+        </w:tc>
+      </w:tr>
+      <w:tr>
+        <w:trPr>
+          <w:cnfStyle w:val="000000100000" w:firstRow="0" w:lastRow="0" w:firstColumn="0" w:lastColumn="0" w:oddVBand="0" w:evenVBand="0" w:oddHBand="1" w:evenHBand="0" w:firstRowFirstColumn="0" w:firstRowLastColumn="0" w:lastRowFirstColumn="0" w:lastRowLastColumn="0"/>
+          <w:trHeight w:val="286"/>
+        </w:trPr>
+        <w:tc>
+          <w:tcPr>
+            <w:cnfStyle w:val="001000000000" w:firstRow="0" w:lastRow="0" w:firstColumn="1" w:lastColumn="0" w:oddVBand="0" w:evenVBand="0" w:oddHBand="0" w:evenHBand="0" w:firstRowFirstColumn="0" w:firstRowLastColumn="0" w:lastRowFirstColumn="0" w:lastRowLastColumn="0"/>
+            <w:tcW w:w="1774" w:type="dxa"/>
+            <w:vAlign w:val="center"/>
+          </w:tcPr>
+          <w:p>
+            <w:pPr>
+              <w:bidi/>
+              <w:jc w:val="center"/>
+              <w:rPr>
+                <w:b w:val="0"/>
+                <w:bCs w:val="0"/>
+              </w:rPr>
+            </w:pPr>
+            <w:r>
+              <w:rPr>
+                <w:b w:val="0"/>
+                <w:bCs w:val="0"/>
+              </w:rPr>
+              <w:t>Majority vote</w:t>
+            </w:r>
+          </w:p>
+        </w:tc>
+        <w:tc>
+          <w:tcPr>
+            <w:tcW w:w="1774" w:type="dxa"/>
+            <w:vAlign w:val="center"/>
+          </w:tcPr>
+          <w:p>
+            <w:pPr>
+              <w:bidi/>
+              <w:jc w:val="center"/>
+              <w:cnfStyle w:val="000000100000" w:firstRow="0" w:lastRow="0" w:firstColumn="0" w:lastColumn="0" w:oddVBand="0" w:evenVBand="0" w:oddHBand="1" w:evenHBand="0" w:firstRowFirstColumn="0" w:firstRowLastColumn="0" w:lastRowFirstColumn="0" w:lastRowLastColumn="0"/>
+            </w:pPr>
+            <w:r>
+              <w:t>Inequality method</w:t>
+            </w:r>
+          </w:p>
+        </w:tc>
+        <w:tc>
+          <w:tcPr>
+            <w:tcW w:w="1774" w:type="dxa"/>
+            <w:vAlign w:val="center"/>
+          </w:tcPr>
+          <w:p>
+            <w:pPr>
+              <w:bidi/>
+              <w:jc w:val="center"/>
+              <w:cnfStyle w:val="000000100000" w:firstRow="0" w:lastRow="0" w:firstColumn="0" w:lastColumn="0" w:oddVBand="0" w:evenVBand="0" w:oddHBand="1" w:evenHBand="0" w:firstRowFirstColumn="0" w:firstRowLastColumn="0" w:lastRowFirstColumn="0" w:lastRowLastColumn="0"/>
+            </w:pPr>
+            <w:r>
+              <w:t>Decision Tree</w:t>
+            </w:r>
+          </w:p>
+        </w:tc>
+        <w:tc>
+          <w:tcPr>
+            <w:tcW w:w="1774" w:type="dxa"/>
+            <w:vAlign w:val="center"/>
+          </w:tcPr>
+          <w:p>
+            <w:pPr>
+              <w:bidi/>
+              <w:jc w:val="center"/>
+              <w:cnfStyle w:val="000000100000" w:firstRow="0" w:lastRow="0" w:firstColumn="0" w:lastColumn="0" w:oddVBand="0" w:evenVBand="0" w:oddHBand="1" w:evenHBand="0" w:firstRowFirstColumn="0" w:firstRowLastColumn="0" w:lastRowFirstColumn="0" w:lastRowLastColumn="0"/>
+              <w:rPr>
+                <w:rtl/>
+              </w:rPr>
+            </w:pPr>
+          </w:p>
+        </w:tc>
+      </w:tr>
+      <w:tr>
+        <w:trPr>
+          <w:trHeight w:val="286"/>
+        </w:trPr>
+        <w:tc>
+          <w:tcPr>
+            <w:cnfStyle w:val="001000000000" w:firstRow="0" w:lastRow="0" w:firstColumn="1" w:lastColumn="0" w:oddVBand="0" w:evenVBand="0" w:oddHBand="0" w:evenHBand="0" w:firstRowFirstColumn="0" w:firstRowLastColumn="0" w:lastRowFirstColumn="0" w:lastRowLastColumn="0"/>
+            <w:tcW w:w="1774" w:type="dxa"/>
+            <w:vAlign w:val="center"/>
+          </w:tcPr>
+          <w:p>
+            <w:pPr>
+              <w:bidi/>
+              <w:jc w:val="center"/>
+              <w:rPr>
+                <w:b w:val="0"/>
+                <w:bCs w:val="0"/>
+                <w:rtl/>
+              </w:rPr>
+            </w:pPr>
+          </w:p>
+        </w:tc>
+        <w:tc>
+          <w:tcPr>
+            <w:tcW w:w="1774" w:type="dxa"/>
+            <w:vAlign w:val="center"/>
+          </w:tcPr>
+          <w:p>
+            <w:pPr>
+              <w:bidi/>
+              <w:jc w:val="center"/>
+              <w:cnfStyle w:val="000000000000" w:firstRow="0" w:lastRow="0" w:firstColumn="0" w:lastColumn="0" w:oddVBand="0" w:evenVBand="0" w:oddHBand="0" w:evenHBand="0" w:firstRowFirstColumn="0" w:firstRowLastColumn="0" w:lastRowFirstColumn="0" w:lastRowLastColumn="0"/>
+            </w:pPr>
+            <w:r>
+              <w:t>Kernel</w:t>
+            </w:r>
+          </w:p>
+        </w:tc>
+        <w:tc>
+          <w:tcPr>
+            <w:tcW w:w="1774" w:type="dxa"/>
+            <w:vAlign w:val="center"/>
+          </w:tcPr>
+          <w:p>
+            <w:pPr>
+              <w:bidi/>
+              <w:jc w:val="center"/>
+              <w:cnfStyle w:val="000000000000" w:firstRow="0" w:lastRow="0" w:firstColumn="0" w:lastColumn="0" w:oddVBand="0" w:evenVBand="0" w:oddHBand="0" w:evenHBand="0" w:firstRowFirstColumn="0" w:firstRowLastColumn="0" w:lastRowFirstColumn="0" w:lastRowLastColumn="0"/>
+              <w:rPr>
+                <w:rtl/>
+              </w:rPr>
+            </w:pPr>
+            <w:r>
+              <w:t>Naïve Bayes</w:t>
+            </w:r>
+          </w:p>
+        </w:tc>
+        <w:tc>
+          <w:tcPr>
+            <w:tcW w:w="1774" w:type="dxa"/>
+            <w:vAlign w:val="center"/>
+          </w:tcPr>
+          <w:p>
+            <w:pPr>
+              <w:bidi/>
+              <w:jc w:val="center"/>
+              <w:cnfStyle w:val="000000000000" w:firstRow="0" w:lastRow="0" w:firstColumn="0" w:lastColumn="0" w:oddVBand="0" w:evenVBand="0" w:oddHBand="0" w:evenHBand="0" w:firstRowFirstColumn="0" w:firstRowLastColumn="0" w:lastRowFirstColumn="0" w:lastRowLastColumn="0"/>
+              <w:rPr>
+                <w:rtl/>
+              </w:rPr>
+            </w:pPr>
+          </w:p>
+        </w:tc>
+      </w:tr>
+      <w:tr>
+        <w:trPr>
+          <w:cnfStyle w:val="000000100000" w:firstRow="0" w:lastRow="0" w:firstColumn="0" w:lastColumn="0" w:oddVBand="0" w:evenVBand="0" w:oddHBand="1" w:evenHBand="0" w:firstRowFirstColumn="0" w:firstRowLastColumn="0" w:lastRowFirstColumn="0" w:lastRowLastColumn="0"/>
+          <w:trHeight w:val="286"/>
+        </w:trPr>
+        <w:tc>
+          <w:tcPr>
+            <w:cnfStyle w:val="001000000000" w:firstRow="0" w:lastRow="0" w:firstColumn="1" w:lastColumn="0" w:oddVBand="0" w:evenVBand="0" w:oddHBand="0" w:evenHBand="0" w:firstRowFirstColumn="0" w:firstRowLastColumn="0" w:lastRowFirstColumn="0" w:lastRowLastColumn="0"/>
+            <w:tcW w:w="1774" w:type="dxa"/>
+            <w:vAlign w:val="center"/>
+          </w:tcPr>
+          <w:p>
+            <w:pPr>
+              <w:bidi/>
+              <w:jc w:val="center"/>
+              <w:rPr>
+                <w:b w:val="0"/>
+                <w:bCs w:val="0"/>
+                <w:rtl/>
+              </w:rPr>
+            </w:pPr>
+          </w:p>
+        </w:tc>
+        <w:tc>
+          <w:tcPr>
+            <w:tcW w:w="1774" w:type="dxa"/>
+            <w:vAlign w:val="center"/>
+          </w:tcPr>
+          <w:p>
+            <w:pPr>
+              <w:bidi/>
+              <w:jc w:val="center"/>
+              <w:cnfStyle w:val="000000100000" w:firstRow="0" w:lastRow="0" w:firstColumn="0" w:lastColumn="0" w:oddVBand="0" w:evenVBand="0" w:oddHBand="1" w:evenHBand="0" w:firstRowFirstColumn="0" w:firstRowLastColumn="0" w:lastRowFirstColumn="0" w:lastRowLastColumn="0"/>
+            </w:pPr>
+            <w:r>
+              <w:t>Polynomial degree</w:t>
+            </w:r>
+          </w:p>
+        </w:tc>
+        <w:tc>
+          <w:tcPr>
+            <w:tcW w:w="1774" w:type="dxa"/>
+            <w:vAlign w:val="center"/>
+          </w:tcPr>
+          <w:p>
+            <w:pPr>
+              <w:bidi/>
+              <w:jc w:val="center"/>
+              <w:cnfStyle w:val="000000100000" w:firstRow="0" w:lastRow="0" w:firstColumn="0" w:lastColumn="0" w:oddVBand="0" w:evenVBand="0" w:oddHBand="1" w:evenHBand="0" w:firstRowFirstColumn="0" w:firstRowLastColumn="0" w:lastRowFirstColumn="0" w:lastRowLastColumn="0"/>
+            </w:pPr>
+            <w:r>
+              <w:t>SVM</w:t>
+            </w:r>
+          </w:p>
+        </w:tc>
+        <w:tc>
+          <w:tcPr>
+            <w:tcW w:w="1774" w:type="dxa"/>
+            <w:vAlign w:val="center"/>
+          </w:tcPr>
+          <w:p>
+            <w:pPr>
+              <w:bidi/>
+              <w:jc w:val="center"/>
+              <w:cnfStyle w:val="000000100000" w:firstRow="0" w:lastRow="0" w:firstColumn="0" w:lastColumn="0" w:oddVBand="0" w:evenVBand="0" w:oddHBand="1" w:evenHBand="0" w:firstRowFirstColumn="0" w:firstRowLastColumn="0" w:lastRowFirstColumn="0" w:lastRowLastColumn="0"/>
+              <w:rPr>
+                <w:rtl/>
+              </w:rPr>
+            </w:pPr>
+          </w:p>
+        </w:tc>
+      </w:tr>
+      <w:tr>
+        <w:trPr>
+          <w:trHeight w:val="286"/>
+        </w:trPr>
+        <w:tc>
+          <w:tcPr>
+            <w:cnfStyle w:val="001000000000" w:firstRow="0" w:lastRow="0" w:firstColumn="1" w:lastColumn="0" w:oddVBand="0" w:evenVBand="0" w:oddHBand="0" w:evenHBand="0" w:firstRowFirstColumn="0" w:firstRowLastColumn="0" w:lastRowFirstColumn="0" w:lastRowLastColumn="0"/>
+            <w:tcW w:w="1774" w:type="dxa"/>
+            <w:vAlign w:val="center"/>
+          </w:tcPr>
+          <w:p>
+            <w:pPr>
+              <w:bidi/>
+              <w:jc w:val="center"/>
+            </w:pPr>
+          </w:p>
+        </w:tc>
+        <w:tc>
+          <w:tcPr>
+            <w:tcW w:w="1774" w:type="dxa"/>
+            <w:vAlign w:val="center"/>
+          </w:tcPr>
+          <w:p>
+            <w:pPr>
+              <w:bidi/>
+              <w:jc w:val="center"/>
+              <w:cnfStyle w:val="000000000000" w:firstRow="0" w:lastRow="0" w:firstColumn="0" w:lastColumn="0" w:oddVBand="0" w:evenVBand="0" w:oddHBand="0" w:evenHBand="0" w:firstRowFirstColumn="0" w:firstRowLastColumn="0" w:lastRowFirstColumn="0" w:lastRowLastColumn="0"/>
+            </w:pPr>
+            <w:r>
+              <w:t>Distribution</w:t>
+            </w:r>
+          </w:p>
+        </w:tc>
+        <w:tc>
+          <w:tcPr>
+            <w:tcW w:w="1774" w:type="dxa"/>
+            <w:vAlign w:val="center"/>
+          </w:tcPr>
+          <w:p>
+            <w:pPr>
+              <w:bidi/>
+              <w:jc w:val="center"/>
+              <w:cnfStyle w:val="000000000000" w:firstRow="0" w:lastRow="0" w:firstColumn="0" w:lastColumn="0" w:oddVBand="0" w:evenVBand="0" w:oddHBand="0" w:evenHBand="0" w:firstRowFirstColumn="0" w:firstRowLastColumn="0" w:lastRowFirstColumn="0" w:lastRowLastColumn="0"/>
+            </w:pPr>
+          </w:p>
+        </w:tc>
+        <w:tc>
+          <w:tcPr>
+            <w:tcW w:w="1774" w:type="dxa"/>
+            <w:vAlign w:val="center"/>
+          </w:tcPr>
+          <w:p>
+            <w:pPr>
+              <w:bidi/>
+              <w:jc w:val="center"/>
+              <w:cnfStyle w:val="000000000000" w:firstRow="0" w:lastRow="0" w:firstColumn="0" w:lastColumn="0" w:oddVBand="0" w:evenVBand="0" w:oddHBand="0" w:evenHBand="0" w:firstRowFirstColumn="0" w:firstRowLastColumn="0" w:lastRowFirstColumn="0" w:lastRowLastColumn="0"/>
+              <w:rPr>
+                <w:rtl/>
+              </w:rPr>
+            </w:pPr>
+          </w:p>
+        </w:tc>
+      </w:tr>
+      <w:tr>
+        <w:trPr>
+          <w:cnfStyle w:val="000000100000" w:firstRow="0" w:lastRow="0" w:firstColumn="0" w:lastColumn="0" w:oddVBand="0" w:evenVBand="0" w:oddHBand="1" w:evenHBand="0" w:firstRowFirstColumn="0" w:firstRowLastColumn="0" w:lastRowFirstColumn="0" w:lastRowLastColumn="0"/>
+          <w:trHeight w:val="286"/>
+        </w:trPr>
+        <w:tc>
+          <w:tcPr>
+            <w:cnfStyle w:val="001000000000" w:firstRow="0" w:lastRow="0" w:firstColumn="1" w:lastColumn="0" w:oddVBand="0" w:evenVBand="0" w:oddHBand="0" w:evenHBand="0" w:firstRowFirstColumn="0" w:firstRowLastColumn="0" w:lastRowFirstColumn="0" w:lastRowLastColumn="0"/>
+            <w:tcW w:w="1774" w:type="dxa"/>
+            <w:vAlign w:val="center"/>
+          </w:tcPr>
+          <w:p>
+            <w:pPr>
+              <w:bidi/>
+              <w:jc w:val="center"/>
+            </w:pPr>
+          </w:p>
+        </w:tc>
+        <w:tc>
+          <w:tcPr>
+            <w:tcW w:w="1774" w:type="dxa"/>
+            <w:vAlign w:val="center"/>
+          </w:tcPr>
+          <w:p>
+            <w:pPr>
+              <w:bidi/>
+              <w:jc w:val="center"/>
+              <w:cnfStyle w:val="000000100000" w:firstRow="0" w:lastRow="0" w:firstColumn="0" w:lastColumn="0" w:oddVBand="0" w:evenVBand="0" w:oddHBand="1" w:evenHBand="0" w:firstRowFirstColumn="0" w:firstRowLastColumn="0" w:lastRowFirstColumn="0" w:lastRowLastColumn="0"/>
+            </w:pPr>
+            <w:r>
+              <w:t>Weights</w:t>
+            </w:r>
+          </w:p>
+        </w:tc>
+        <w:tc>
+          <w:tcPr>
+            <w:tcW w:w="1774" w:type="dxa"/>
+            <w:vAlign w:val="center"/>
+          </w:tcPr>
+          <w:p>
+            <w:pPr>
+              <w:bidi/>
+              <w:jc w:val="center"/>
+              <w:cnfStyle w:val="000000100000" w:firstRow="0" w:lastRow="0" w:firstColumn="0" w:lastColumn="0" w:oddVBand="0" w:evenVBand="0" w:oddHBand="1" w:evenHBand="0" w:firstRowFirstColumn="0" w:firstRowLastColumn="0" w:lastRowFirstColumn="0" w:lastRowLastColumn="0"/>
+            </w:pPr>
+          </w:p>
+        </w:tc>
+        <w:tc>
+          <w:tcPr>
+            <w:tcW w:w="1774" w:type="dxa"/>
+            <w:vAlign w:val="center"/>
+          </w:tcPr>
+          <w:p>
+            <w:pPr>
+              <w:bidi/>
+              <w:jc w:val="center"/>
+              <w:cnfStyle w:val="000000100000" w:firstRow="0" w:lastRow="0" w:firstColumn="0" w:lastColumn="0" w:oddVBand="0" w:evenVBand="0" w:oddHBand="1" w:evenHBand="0" w:firstRowFirstColumn="0" w:firstRowLastColumn="0" w:lastRowFirstColumn="0" w:lastRowLastColumn="0"/>
+              <w:rPr>
+                <w:rtl/>
+              </w:rPr>
+            </w:pPr>
+          </w:p>
+        </w:tc>
+      </w:tr>
+    </w:tbl>
+    <w:p>
+      <w:pPr>
+        <w:bidi/>
+        <w:rPr>
+          <w:rtl/>
+        </w:rPr>
+      </w:pPr>
+    </w:p>
+    <w:p>
+      <w:pPr>
+        <w:bidi/>
+        <w:rPr>
+          <w:rtl/>
+        </w:rPr>
+      </w:pPr>
+      <w:r>
+        <w:rPr>
+          <w:rFonts w:hint="cs"/>
+          <w:rtl/>
+        </w:rPr>
+        <w:t>** הפרמטרים בטבלה הם רק קומץ דוגמאות מבין אלו ש</w:t>
+      </w:r>
+      <w:r>
+        <w:rPr>
+          <w:rFonts w:hint="cs"/>
+          <w:rtl/>
+        </w:rPr>
+        <w:t>נ</w:t>
+      </w:r>
+      <w:r>
+        <w:rPr>
+          <w:rFonts w:hint="cs"/>
+          <w:rtl/>
+        </w:rPr>
+        <w:t>בחנו והם אינדיבידואליים לכל מסווג.</w:t>
+      </w:r>
+    </w:p>
+    <w:p>
+      <w:pPr>
+        <w:bidi/>
+        <w:rPr>
+          <w:rtl/>
+        </w:rPr>
+      </w:pPr>
+      <w:r>
+        <w:rPr>
+          <w:rFonts w:hint="cs"/>
+          <w:rtl/>
+        </w:rPr>
+        <w:t>לצורך</w:t>
+      </w:r>
+      <w:r>
+        <w:rPr>
+          <w:rFonts w:hint="cs"/>
+          <w:rtl/>
+        </w:rPr>
+        <w:t xml:space="preserve"> אימון ובחינת</w:t>
+      </w:r>
+      <w:r>
+        <w:rPr>
+          <w:rFonts w:hint="cs"/>
+          <w:rtl/>
+        </w:rPr>
+        <w:t xml:space="preserve"> כל המסווגים השתמשנו בספרייה </w:t>
+      </w:r>
+      <w:proofErr w:type="spellStart"/>
+      <w:r>
+        <w:t>sklearn</w:t>
+      </w:r>
+      <w:proofErr w:type="spellEnd"/>
+      <w:r>
+        <w:rPr>
+          <w:rFonts w:hint="cs"/>
+          <w:rtl/>
+        </w:rPr>
+        <w:t xml:space="preserve"> וביצענו השוואה בין המסווגים השונים באמצעות </w:t>
+      </w:r>
+      <w:r>
+        <w:t>Cross-validation</w:t>
+      </w:r>
+      <w:r>
+        <w:rPr>
+          <w:rFonts w:hint="cs"/>
+          <w:rtl/>
+        </w:rPr>
+        <w:t xml:space="preserve"> בעל </w:t>
+      </w:r>
+      <w:r>
+        <w:t>3-folds</w:t>
+      </w:r>
+      <w:r>
+        <w:rPr>
+          <w:rFonts w:hint="cs"/>
+          <w:rtl/>
+        </w:rPr>
+        <w:t xml:space="preserve"> (תחת ההנחה שישנן 300 דוגמאות מבחן ו1000 אימון). ההשוואה בוצעה גם ללא עיבוד</w:t>
+      </w:r>
+      <w:r>
+        <w:rPr>
+          <w:rFonts w:hint="cs"/>
+          <w:rtl/>
+        </w:rPr>
+        <w:t xml:space="preserve"> / </w:t>
+      </w:r>
+      <w:r>
+        <w:rPr>
+          <w:rFonts w:hint="cs"/>
+          <w:rtl/>
+        </w:rPr>
+        <w:t>עם</w:t>
+      </w:r>
+      <w:r>
+        <w:rPr>
+          <w:rFonts w:hint="cs"/>
+          <w:rtl/>
+        </w:rPr>
+        <w:t>,</w:t>
+      </w:r>
+      <w:r>
+        <w:rPr>
+          <w:rFonts w:hint="cs"/>
+          <w:rtl/>
+        </w:rPr>
+        <w:t xml:space="preserve"> כאשר גם כמות התכונות ו</w:t>
+      </w:r>
+      <w:r>
+        <w:rPr>
+          <w:rFonts w:hint="cs"/>
+          <w:rtl/>
+        </w:rPr>
+        <w:t xml:space="preserve">גם </w:t>
+      </w:r>
+      <w:r>
+        <w:rPr>
+          <w:rFonts w:hint="cs"/>
+          <w:rtl/>
+        </w:rPr>
+        <w:t xml:space="preserve">פונקציית הבחירה שלהן </w:t>
+      </w:r>
+      <w:r>
+        <w:rPr>
+          <w:rFonts w:hint="cs"/>
+          <w:rtl/>
+        </w:rPr>
+        <w:t>עברו השוואה</w:t>
+      </w:r>
+      <w:r>
+        <w:rPr>
+          <w:rFonts w:hint="cs"/>
+          <w:rtl/>
+        </w:rPr>
+        <w:t>.</w:t>
+      </w:r>
+      <w:r>
+        <w:rPr>
+          <w:rFonts w:hint="cs"/>
+          <w:rtl/>
+        </w:rPr>
+        <w:t xml:space="preserve"> לבסוף, בדקנו האם השוואה בין מסווגים (ועדה) או בחירה רנדומלית של עצי החלטה ובחירה בין סיווג הרוב (</w:t>
+      </w:r>
+      <w:r>
+        <w:t>Random Forest</w:t>
+      </w:r>
+      <w:r>
+        <w:rPr>
+          <w:rFonts w:hint="cs"/>
+          <w:rtl/>
+        </w:rPr>
+        <w:t>) יביאו לשיפור הסיווג.</w:t>
+      </w:r>
+    </w:p>
+    <w:p>
+      <w:pPr>
+        <w:bidi/>
+        <w:rPr>
+          <w:rtl/>
+        </w:rPr>
+      </w:pPr>
+      <w:r>
+        <w:rPr>
+          <w:rFonts w:hint="cs"/>
+          <w:rtl/>
+        </w:rPr>
+        <w:t xml:space="preserve">את התוצאות שכללו את המסווג, הפרמטרים השונים, האם עבר עיבוד מקדים (ולכמה תכונות הופחת), </w:t>
+      </w:r>
+      <w:r>
+        <w:rPr>
+          <w:rFonts w:hint="cs"/>
+          <w:rtl/>
+        </w:rPr>
+        <w:t xml:space="preserve">הדיוק הממוצע והשונות בין </w:t>
+      </w:r>
+      <w:proofErr w:type="spellStart"/>
+      <w:r>
+        <w:rPr>
+          <w:rFonts w:hint="cs"/>
+          <w:rtl/>
+        </w:rPr>
+        <w:t>הפולדים</w:t>
+      </w:r>
+      <w:proofErr w:type="spellEnd"/>
+      <w:r>
+        <w:rPr>
+          <w:rFonts w:hint="cs"/>
+          <w:rtl/>
+        </w:rPr>
+        <w:t xml:space="preserve"> השונים </w:t>
+      </w:r>
+      <w:r>
+        <w:rPr>
+          <w:rFonts w:hint="cs"/>
+          <w:rtl/>
+        </w:rPr>
+        <w:t xml:space="preserve">שמרנו לקובץ </w:t>
+      </w:r>
+      <w:r>
+        <w:t>CSV</w:t>
+      </w:r>
+      <w:r>
+        <w:rPr>
+          <w:rFonts w:hint="cs"/>
+          <w:rtl/>
+        </w:rPr>
+        <w:t xml:space="preserve"> יחיד שבהמשך עבר מיון</w:t>
+      </w:r>
+      <w:r>
+        <w:rPr>
+          <w:rFonts w:hint="cs"/>
+          <w:rtl/>
+        </w:rPr>
+        <w:t xml:space="preserve"> עפ"י הדיוק על מנת לקבל תמונה ברורה ככל הניתן של האפשרות הטובה ביותר</w:t>
+      </w:r>
+      <w:r>
+        <w:rPr>
+          <w:rFonts w:hint="cs"/>
+          <w:rtl/>
+        </w:rPr>
+        <w:t xml:space="preserve"> (מצורף).</w:t>
+      </w:r>
+    </w:p>
+    <w:p>
+      <w:pPr>
+        <w:bidi/>
+        <w:rPr>
+          <w:rtl/>
+        </w:rPr>
+      </w:pPr>
+    </w:p>
+    <w:p>
+      <w:pPr>
+        <w:bidi/>
+        <w:rPr>
+          <w:rtl/>
+        </w:rPr>
+      </w:pPr>
+      <w:r>
+        <w:rPr>
+          <w:rFonts w:hint="cs"/>
+          <w:rtl/>
+        </w:rPr>
+        <w:t>לסיכום בחרנו במסווג הבא:</w:t>
       </w:r>
     </w:p>
     <w:p>
@@ -913,31 +2432,189 @@
         <w:pStyle w:val="a3"/>
         <w:numPr>
           <w:ilvl w:val="0"/>
-          <w:numId w:val="35"/>
+          <w:numId w:val="37"/>
         </w:numPr>
         <w:bidi/>
-        <w:spacing w:line="480" w:lineRule="auto"/>
-      </w:pPr>
-      <w:r>
-        <w:rPr>
-          <w:rFonts w:hint="cs"/>
-          <w:rtl/>
-        </w:rPr>
-        <w:lastRenderedPageBreak/>
-        <w:t xml:space="preserve">ניתן לראות שהדיוק הגבוה ביותר </w:t>
-      </w:r>
-      <w:r>
-        <w:t>accuracy = 0.957</w:t>
-      </w:r>
-      <w:r>
-        <w:rPr>
-          <w:rFonts w:hint="cs"/>
-          <w:rtl/>
-        </w:rPr>
-        <w:t xml:space="preserve"> מתקבל דווקא עבור שכן קרוב יחיד </w:t>
-      </w:r>
-      <w:r>
-        <w:t>k=1</w:t>
+      </w:pPr>
+      <w:r>
+        <w:rPr>
+          <w:rFonts w:hint="cs"/>
+          <w:b/>
+          <w:bCs/>
+          <w:rtl/>
+        </w:rPr>
+        <w:t>עיבוד מקדים</w:t>
+      </w:r>
+      <w:r>
+        <w:rPr>
+          <w:rFonts w:hint="cs"/>
+          <w:rtl/>
+        </w:rPr>
+        <w:t xml:space="preserve"> </w:t>
+      </w:r>
+    </w:p>
+    <w:p>
+      <w:pPr>
+        <w:pStyle w:val="a3"/>
+        <w:numPr>
+          <w:ilvl w:val="1"/>
+          <w:numId w:val="37"/>
+        </w:numPr>
+        <w:bidi/>
+      </w:pPr>
+      <w:r>
+        <w:rPr>
+          <w:rFonts w:hint="cs"/>
+          <w:rtl/>
+        </w:rPr>
+        <w:t>כד</w:t>
+      </w:r>
+      <w:r>
+        <w:rPr>
+          <w:rFonts w:hint="cs"/>
+          <w:rtl/>
+        </w:rPr>
+        <w:t>י להקטין את</w:t>
+      </w:r>
+      <w:r>
+        <w:rPr>
+          <w:rFonts w:hint="cs"/>
+          <w:rtl/>
+        </w:rPr>
+        <w:t xml:space="preserve"> הרעש</w:t>
+      </w:r>
+      <w:r>
+        <w:rPr>
+          <w:rFonts w:hint="cs"/>
+          <w:rtl/>
+        </w:rPr>
+        <w:t xml:space="preserve"> ולשמור על ערכים בתחום </w:t>
+      </w:r>
+      <w:r>
+        <w:rPr>
+          <w:rFonts w:hint="cs"/>
+          <w:rtl/>
+        </w:rPr>
+        <w:t>קבוע ו</w:t>
+      </w:r>
+      <w:r>
+        <w:rPr>
+          <w:rFonts w:hint="cs"/>
+          <w:rtl/>
+        </w:rPr>
+        <w:t>תקין</w:t>
+      </w:r>
+      <w:r>
+        <w:rPr>
+          <w:rFonts w:hint="cs"/>
+          <w:rtl/>
+        </w:rPr>
+        <w:t xml:space="preserve"> 0-1</w:t>
+      </w:r>
+      <w:r>
+        <w:rPr>
+          <w:rFonts w:hint="cs"/>
+          <w:rtl/>
+        </w:rPr>
+        <w:t xml:space="preserve"> ביצענו </w:t>
+      </w:r>
+      <w:r>
+        <w:t>Trim</w:t>
+      </w:r>
+      <w:r>
+        <w:rPr>
+          <w:rFonts w:hint="cs"/>
+          <w:rtl/>
+        </w:rPr>
+        <w:t xml:space="preserve"> (כל מה שגדול מ-1 קבענו 1 וכל מה שק</w:t>
+      </w:r>
+      <w:r>
+        <w:rPr>
+          <w:rFonts w:hint="cs"/>
+          <w:rtl/>
+        </w:rPr>
+        <w:t>ט</w:t>
+      </w:r>
+      <w:r>
+        <w:rPr>
+          <w:rFonts w:hint="cs"/>
+          <w:rtl/>
+        </w:rPr>
+        <w:t>ן מ-0 קבענו</w:t>
+      </w:r>
+      <w:r>
+        <w:rPr>
+          <w:rFonts w:hint="cs"/>
+          <w:rtl/>
+        </w:rPr>
+        <w:t xml:space="preserve"> להיות 0.</w:t>
+      </w:r>
+    </w:p>
+    <w:p>
+      <w:pPr>
+        <w:pStyle w:val="a3"/>
+        <w:numPr>
+          <w:ilvl w:val="1"/>
+          <w:numId w:val="37"/>
+        </w:numPr>
+        <w:bidi/>
+      </w:pPr>
+      <w:r>
+        <w:rPr>
+          <w:rFonts w:hint="cs"/>
+          <w:rtl/>
+        </w:rPr>
+        <w:t xml:space="preserve">בחרנו 70 תכונות מתוך 187 לכל דוגמא ע"י שימוש בפונקציה </w:t>
+      </w:r>
+      <w:r>
+        <w:t>select K best</w:t>
+      </w:r>
+      <w:r>
+        <w:rPr>
+          <w:rFonts w:hint="cs"/>
+          <w:rtl/>
+        </w:rPr>
+        <w:t xml:space="preserve"> </w:t>
+      </w:r>
+      <w:proofErr w:type="spellStart"/>
+      <w:r>
+        <w:rPr>
+          <w:rFonts w:hint="cs"/>
+          <w:rtl/>
+        </w:rPr>
+        <w:t>מהספריה</w:t>
+      </w:r>
+      <w:proofErr w:type="spellEnd"/>
+      <w:r>
+        <w:rPr>
+          <w:rFonts w:hint="cs"/>
+          <w:rtl/>
+        </w:rPr>
+        <w:t xml:space="preserve"> </w:t>
+      </w:r>
+      <w:proofErr w:type="spellStart"/>
+      <w:r>
+        <w:t>Sklearn</w:t>
+      </w:r>
+      <w:proofErr w:type="spellEnd"/>
+      <w:r>
+        <w:rPr>
+          <w:rFonts w:hint="cs"/>
+          <w:rtl/>
+        </w:rPr>
+        <w:t xml:space="preserve">. בחירת התכונות נעשתה באמצעות </w:t>
+      </w:r>
+      <w:proofErr w:type="spellStart"/>
+      <w:r>
+        <w:t>f_classif</w:t>
+      </w:r>
+      <w:proofErr w:type="spellEnd"/>
+      <w:r>
+        <w:rPr>
+          <w:rFonts w:hint="cs"/>
+          <w:rtl/>
+        </w:rPr>
+        <w:t xml:space="preserve"> לאחר שזו הראתה את התוצאות הטובות ביותר.</w:t>
       </w:r>
     </w:p>
     <w:p>
@@ -945,100 +2622,45 @@
         <w:pStyle w:val="a3"/>
         <w:numPr>
           <w:ilvl w:val="0"/>
-          <w:numId w:val="35"/>
+          <w:numId w:val="37"/>
         </w:numPr>
         <w:bidi/>
       </w:pPr>
       <w:r>
         <w:rPr>
           <w:rFonts w:hint="cs"/>
-          <w:rtl/>
-        </w:rPr>
-        <w:t xml:space="preserve">למעט עליה קלה עבור </w:t>
-      </w:r>
-      <w:r>
-        <w:t>K=7</w:t>
-      </w:r>
-      <w:r>
-        <w:rPr>
-          <w:rFonts w:hint="cs"/>
-          <w:rtl/>
-        </w:rPr>
-        <w:t xml:space="preserve"> ביחס ל- </w:t>
-      </w:r>
-      <w:r>
-        <w:t>k=5</w:t>
-      </w:r>
-      <w:r>
-        <w:rPr>
-          <w:rFonts w:hint="cs"/>
-          <w:rtl/>
-        </w:rPr>
-        <w:t xml:space="preserve"> ניתן לראות מגמה ברור של ירידה בביצועיי המסווג ככל שמספר השכנים גדל. הערך המינימלי מתקבל כאמור עבור מספר השכנים הגדול ביותר </w:t>
-      </w:r>
-      <w:r>
-        <w:rPr>
-          <w:rtl/>
-        </w:rPr>
-        <w:t>–</w:t>
-      </w:r>
-      <w:r>
-        <w:rPr>
-          <w:rFonts w:hint="cs"/>
-          <w:rtl/>
-        </w:rPr>
-        <w:t xml:space="preserve"> </w:t>
-      </w:r>
-      <w:r>
-        <w:t>accuracy=0.933</w:t>
-      </w:r>
-      <w:r>
-        <w:rPr>
-          <w:rFonts w:hint="cs"/>
-          <w:rtl/>
-        </w:rPr>
-        <w:t xml:space="preserve"> </w:t>
-      </w:r>
-      <w:r>
-        <w:rPr>
-          <w:rFonts w:hint="cs"/>
-          <w:rtl/>
-        </w:rPr>
-        <w:t>כאשר</w:t>
-      </w:r>
-      <w:r>
-        <w:rPr>
-          <w:rFonts w:hint="cs"/>
-          <w:rtl/>
-        </w:rPr>
-        <w:t xml:space="preserve"> </w:t>
-      </w:r>
-      <w:r>
-        <w:t>k=13</w:t>
-      </w:r>
-      <w:r>
-        <w:rPr>
-          <w:rFonts w:hint="cs"/>
-          <w:rtl/>
-        </w:rPr>
-        <w:t>.</w:t>
+          <w:b/>
+          <w:bCs/>
+          <w:rtl/>
+        </w:rPr>
+        <w:t>מסווגים</w:t>
       </w:r>
     </w:p>
     <w:p>
       <w:pPr>
         <w:pStyle w:val="a3"/>
+        <w:numPr>
+          <w:ilvl w:val="1"/>
+          <w:numId w:val="37"/>
+        </w:numPr>
         <w:bidi/>
-        <w:rPr>
-          <w:rFonts w:hint="cs"/>
-          <w:rtl/>
-        </w:rPr>
-      </w:pPr>
-      <w:r>
-        <w:rPr>
-          <w:rFonts w:hint="cs"/>
-          <w:rtl/>
-        </w:rPr>
-        <w:t xml:space="preserve">הסבר לכך יכול להיות השימוש במדד המרחק </w:t>
+      </w:pPr>
+      <w:r>
+        <w:rPr>
+          <w:rFonts w:hint="cs"/>
+          <w:rtl/>
+        </w:rPr>
+        <w:t xml:space="preserve">המסווג בעל התוצאות הטובות ביותר היה </w:t>
+      </w:r>
+      <w:r>
+        <w:t>KNN</w:t>
+      </w:r>
+      <w:r>
+        <w:rPr>
+          <w:rFonts w:hint="cs"/>
+          <w:rtl/>
+        </w:rPr>
+        <w:t xml:space="preserve"> כאשר הדיוק היה דומה עבור 1,3,5 שכנים קרובים. מדד המרחק (</w:t>
       </w:r>
       <w:proofErr w:type="spellStart"/>
       <w:r>
@@ -1046,7 +2668,7 @@
           <w:rFonts w:hint="cs"/>
           <w:rtl/>
         </w:rPr>
-        <w:t>האוקלידי</w:t>
+        <w:t>אוקלידי</w:t>
       </w:r>
       <w:proofErr w:type="spellEnd"/>
       <w:r>
@@ -1054,148 +2676,113 @@
           <w:rFonts w:hint="cs"/>
           <w:rtl/>
         </w:rPr>
-        <w:t xml:space="preserve"> לסיווג השכנים הקרובים ביותר </w:t>
-      </w:r>
-      <w:r>
-        <w:rPr>
-          <w:rtl/>
-        </w:rPr>
-        <w:t>–</w:t>
-      </w:r>
-      <w:r>
-        <w:rPr>
-          <w:rFonts w:hint="cs"/>
-          <w:rtl/>
-        </w:rPr>
-        <w:t xml:space="preserve"> מדד זה נותן משקל שווה לכל אחת מהתכונות בין אם מפולגת בתחום גדול מאוד ובין אם היא תכונה בינארית המקבלת ערכי 0/1. כאשר מדובר בשכן בודד, עובדה זו פחות מורגשת ולכן התוצאות טובות יחסית אך כאשר מספר השכנים גדל אנו מתרחקים יותר ויותר מהסיווג הקרוב ומתקרבים לסיווג רוב כך שרוב הדוגמאות </w:t>
-      </w:r>
-      <w:proofErr w:type="spellStart"/>
-      <w:r>
-        <w:rPr>
-          <w:rFonts w:hint="cs"/>
-          <w:rtl/>
-        </w:rPr>
-        <w:t>יתוייגו</w:t>
-      </w:r>
-      <w:proofErr w:type="spellEnd"/>
-      <w:r>
-        <w:rPr>
-          <w:rFonts w:hint="cs"/>
-          <w:rtl/>
-        </w:rPr>
-        <w:t xml:space="preserve"> 1 במקרה שלנו. אם נגדיל את מספר השכנים עוד ועוד, בגבול נסווג תמיד 1 (זה תיוג רוב הדוגמאות) ולכן הדיוק ישאף לאחוז הדוגמאות </w:t>
-      </w:r>
-      <w:proofErr w:type="spellStart"/>
-      <w:r>
-        <w:rPr>
-          <w:rFonts w:hint="cs"/>
-          <w:rtl/>
-        </w:rPr>
-        <w:t>המתוייגות</w:t>
-      </w:r>
-      <w:proofErr w:type="spellEnd"/>
-      <w:r>
-        <w:rPr>
-          <w:rFonts w:hint="cs"/>
-          <w:rtl/>
-        </w:rPr>
-        <w:t xml:space="preserve"> 1 (כ-</w:t>
-      </w:r>
-      <w:r>
-        <w:t>0.881</w:t>
-      </w:r>
-      <w:r>
-        <w:rPr>
-          <w:rFonts w:hint="cs"/>
-          <w:rtl/>
-        </w:rPr>
-        <w:t xml:space="preserve"> בסט האימון)</w:t>
+        <w:t>/מנהטן) נבחר כתלות במספר השכנים עפ"י התוצאות הטובות שהושגו.</w:t>
       </w:r>
     </w:p>
     <w:p>
       <w:pPr>
-        <w:pStyle w:val="1"/>
+        <w:pStyle w:val="a3"/>
+        <w:numPr>
+          <w:ilvl w:val="1"/>
+          <w:numId w:val="37"/>
+        </w:numPr>
         <w:bidi/>
-        <w:rPr>
-          <w:rFonts w:asciiTheme="majorBidi" w:hAnsiTheme="majorBidi"/>
-          <w:rtl/>
-        </w:rPr>
-      </w:pPr>
-      <w:r>
-        <w:rPr>
-          <w:rFonts w:asciiTheme="majorBidi" w:hAnsiTheme="majorBidi"/>
-          <w:rtl/>
-        </w:rPr>
-        <w:t xml:space="preserve">סעיף </w:t>
-      </w:r>
-      <w:r>
-        <w:rPr>
-          <w:rFonts w:asciiTheme="majorBidi" w:hAnsiTheme="majorBidi" w:hint="cs"/>
-          <w:rtl/>
-        </w:rPr>
-        <w:t>6</w:t>
-      </w:r>
-      <w:r>
-        <w:rPr>
-          <w:rFonts w:asciiTheme="majorBidi" w:hAnsiTheme="majorBidi"/>
-          <w:rtl/>
-        </w:rPr>
-        <w:t>:</w:t>
+      </w:pPr>
+      <w:r>
+        <w:rPr>
+          <w:rFonts w:hint="cs"/>
+          <w:rtl/>
+        </w:rPr>
+        <w:t xml:space="preserve">מסווג שני שנתן תוצאות טובות מאוד היה </w:t>
+      </w:r>
+      <w:r>
+        <w:t>SVM</w:t>
+      </w:r>
+      <w:r>
+        <w:rPr>
+          <w:rFonts w:hint="cs"/>
+          <w:rtl/>
+        </w:rPr>
+        <w:t xml:space="preserve"> </w:t>
+      </w:r>
+      <w:r>
+        <w:rPr>
+          <w:rFonts w:hint="cs"/>
+          <w:rtl/>
+        </w:rPr>
+        <w:t xml:space="preserve">עם גרעין </w:t>
+      </w:r>
+      <w:proofErr w:type="spellStart"/>
+      <w:r>
+        <w:rPr>
+          <w:rFonts w:hint="cs"/>
+          <w:rtl/>
+        </w:rPr>
+        <w:t>פולינומיאלי</w:t>
+      </w:r>
+      <w:proofErr w:type="spellEnd"/>
+      <w:r>
+        <w:rPr>
+          <w:rFonts w:hint="cs"/>
+          <w:rtl/>
+        </w:rPr>
+        <w:t xml:space="preserve"> ממעלה 11 ואיבר חופשי 2.</w:t>
       </w:r>
     </w:p>
     <w:p>
       <w:pPr>
+        <w:pStyle w:val="a3"/>
+        <w:numPr>
+          <w:ilvl w:val="1"/>
+          <w:numId w:val="37"/>
+        </w:numPr>
         <w:bidi/>
-        <w:rPr>
-          <w:color w:val="FF0000"/>
-        </w:rPr>
-      </w:pPr>
-      <w:r>
-        <w:rPr>
-          <w:rFonts w:hint="cs"/>
-          <w:color w:val="FF0000"/>
-          <w:rtl/>
-        </w:rPr>
-        <w:t xml:space="preserve">השאלה </w:t>
-      </w:r>
-      <w:r>
-        <w:rPr>
-          <w:rFonts w:hint="cs"/>
-          <w:color w:val="FF0000"/>
-          <w:rtl/>
-        </w:rPr>
-        <w:t>נעלמה..</w:t>
-      </w:r>
-    </w:p>
-    <w:p>
-      <w:pPr>
-        <w:pStyle w:val="1"/>
-        <w:bidi/>
-        <w:rPr>
-          <w:rFonts w:asciiTheme="majorBidi" w:hAnsiTheme="majorBidi"/>
-          <w:rtl/>
-        </w:rPr>
-      </w:pPr>
-      <w:r>
-        <w:rPr>
-          <w:rFonts w:asciiTheme="majorBidi" w:hAnsiTheme="majorBidi"/>
-          <w:rtl/>
-        </w:rPr>
-        <w:t xml:space="preserve">סעיף </w:t>
-      </w:r>
-      <w:r>
-        <w:rPr>
-          <w:rFonts w:asciiTheme="majorBidi" w:hAnsiTheme="majorBidi" w:hint="cs"/>
-          <w:rtl/>
-        </w:rPr>
-        <w:t>7</w:t>
-      </w:r>
-      <w:r>
-        <w:rPr>
-          <w:rFonts w:asciiTheme="majorBidi" w:hAnsiTheme="majorBidi"/>
-          <w:rtl/>
-        </w:rPr>
-        <w:t>:</w:t>
+      </w:pPr>
+      <w:r>
+        <w:rPr>
+          <w:rFonts w:hint="cs"/>
+          <w:rtl/>
+        </w:rPr>
+        <w:t xml:space="preserve">המסווג השלישי שתוצאותיו טובות מעט פחות מהקודמים היה למעשה אוסף מסווגים </w:t>
+      </w:r>
+      <w:r>
+        <w:rPr>
+          <w:rtl/>
+        </w:rPr>
+        <w:t>–</w:t>
+      </w:r>
+      <w:r>
+        <w:rPr>
+          <w:rFonts w:hint="cs"/>
+          <w:rtl/>
+        </w:rPr>
+        <w:t xml:space="preserve"> </w:t>
+      </w:r>
+      <w:r>
+        <w:t>Random Forest</w:t>
+      </w:r>
+      <w:r>
+        <w:rPr>
+          <w:rFonts w:hint="cs"/>
+          <w:rtl/>
+        </w:rPr>
+        <w:t xml:space="preserve"> בעל מדד אי-</w:t>
+      </w:r>
+      <w:proofErr w:type="spellStart"/>
+      <w:r>
+        <w:rPr>
+          <w:rFonts w:hint="cs"/>
+          <w:rtl/>
+        </w:rPr>
+        <w:t>שיוויון</w:t>
+      </w:r>
+      <w:proofErr w:type="spellEnd"/>
+      <w:r>
+        <w:rPr>
+          <w:rFonts w:hint="cs"/>
+          <w:rtl/>
+        </w:rPr>
+        <w:t xml:space="preserve"> אנטרופיה ו-200 עצים רנדומליים.</w:t>
       </w:r>
     </w:p>
     <w:p>
@@ -1203,456 +2790,82 @@
         <w:pStyle w:val="a3"/>
         <w:numPr>
           <w:ilvl w:val="0"/>
-          <w:numId w:val="36"/>
+          <w:numId w:val="37"/>
         </w:numPr>
         <w:bidi/>
       </w:pPr>
       <w:r>
         <w:rPr>
           <w:rFonts w:hint="cs"/>
-          <w:rtl/>
-        </w:rPr>
-        <w:t>בקוד</w:t>
+          <w:b/>
+          <w:bCs/>
+          <w:rtl/>
+        </w:rPr>
+        <w:t>הכרעה</w:t>
       </w:r>
     </w:p>
     <w:p>
       <w:pPr>
         <w:pStyle w:val="a3"/>
+        <w:numPr>
+          <w:ilvl w:val="1"/>
+          <w:numId w:val="37"/>
+        </w:numPr>
         <w:bidi/>
-        <w:spacing w:line="480" w:lineRule="auto"/>
-        <w:rPr>
-          <w:rFonts w:hint="cs"/>
-          <w:color w:val="FF0000"/>
-          <w:rtl/>
-        </w:rPr>
-      </w:pPr>
-      <w:r>
-        <w:rPr>
-          <w:rFonts w:hint="cs"/>
-          <w:color w:val="FF0000"/>
-          <w:rtl/>
-        </w:rPr>
-        <w:t xml:space="preserve">השתמשתי בעץ החלטה של </w:t>
-      </w:r>
-      <w:proofErr w:type="spellStart"/>
-      <w:r>
-        <w:rPr>
-          <w:color w:val="FF0000"/>
-        </w:rPr>
-        <w:t>sklearn</w:t>
-      </w:r>
-      <w:proofErr w:type="spellEnd"/>
-      <w:r>
-        <w:rPr>
-          <w:rFonts w:hint="cs"/>
-          <w:color w:val="FF0000"/>
-          <w:rtl/>
-        </w:rPr>
-        <w:t xml:space="preserve"> עם מדד אנטרופיה (למרות שהוא לא באמת משתמש ב</w:t>
-      </w:r>
-      <w:r>
-        <w:rPr>
-          <w:color w:val="FF0000"/>
-        </w:rPr>
-        <w:t>ID3</w:t>
-      </w:r>
-      <w:r>
-        <w:rPr>
-          <w:rFonts w:hint="cs"/>
-          <w:color w:val="FF0000"/>
-          <w:rtl/>
-        </w:rPr>
-        <w:t>) נדבר על זה</w:t>
+      </w:pPr>
+      <w:r>
+        <w:rPr>
+          <w:rFonts w:hint="cs"/>
+          <w:rtl/>
+        </w:rPr>
+        <w:t>ההחלטה הסופית לגבי סיווג הדוגמא נלקח ע"י החלטה רוב מבין חמשת המסווגים הנ"ל ביחס שווה.</w:t>
       </w:r>
     </w:p>
     <w:p>
       <w:pPr>
         <w:pStyle w:val="a3"/>
         <w:numPr>
-          <w:ilvl w:val="0"/>
-          <w:numId w:val="36"/>
+          <w:ilvl w:val="1"/>
+          <w:numId w:val="37"/>
         </w:numPr>
         <w:bidi/>
-        <w:spacing w:line="480" w:lineRule="auto"/>
-      </w:pPr>
-      <w:r>
-        <w:rPr>
-          <w:rFonts w:hint="cs"/>
-          <w:rtl/>
-        </w:rPr>
-        <w:t>בקוד</w:t>
+        <w:rPr>
+          <w:rtl/>
+        </w:rPr>
+      </w:pPr>
+      <w:r>
+        <w:rPr>
+          <w:rFonts w:hint="cs"/>
+          <w:rtl/>
+        </w:rPr>
+        <w:t xml:space="preserve">תוצאת הדיוק הממוצעת שהתקבלה למסווג הסופי על 3 </w:t>
+      </w:r>
+      <w:proofErr w:type="spellStart"/>
+      <w:r>
+        <w:rPr>
+          <w:rFonts w:hint="cs"/>
+          <w:rtl/>
+        </w:rPr>
+        <w:t>פולדים</w:t>
+      </w:r>
+      <w:proofErr w:type="spellEnd"/>
+      <w:r>
+        <w:rPr>
+          <w:rFonts w:hint="cs"/>
+          <w:rtl/>
+        </w:rPr>
+        <w:t xml:space="preserve"> היה: </w:t>
+      </w:r>
+      <w:r>
+        <w:t xml:space="preserve"> Accuracy = 0.971</w:t>
       </w:r>
     </w:p>
     <w:p>
       <w:pPr>
-        <w:pStyle w:val="a3"/>
-        <w:numPr>
-          <w:ilvl w:val="0"/>
-          <w:numId w:val="36"/>
-        </w:numPr>
         <w:bidi/>
-        <w:spacing w:line="480" w:lineRule="auto"/>
-      </w:pPr>
-      <w:r>
-        <w:rPr>
-          <w:rFonts w:hint="cs"/>
-          <w:rtl/>
-        </w:rPr>
-        <w:t xml:space="preserve">מצורף קובץ </w:t>
-      </w:r>
-      <w:r>
-        <w:t>experiment12.csv</w:t>
-      </w:r>
-      <w:r>
-        <w:rPr>
-          <w:rFonts w:hint="cs"/>
-          <w:rtl/>
-        </w:rPr>
-        <w:t xml:space="preserve"> הכולל את מספר הניסוי, הדיוק והשגיאה עבור שני הניסויים.</w:t>
-      </w:r>
-    </w:p>
-    <w:p>
-      <w:pPr>
-        <w:pStyle w:val="a3"/>
-        <w:numPr>
-          <w:ilvl w:val="0"/>
-          <w:numId w:val="36"/>
-        </w:numPr>
-        <w:bidi/>
-      </w:pPr>
-      <w:r>
-        <w:rPr>
-          <w:rFonts w:hint="cs"/>
-          <w:rtl/>
-        </w:rPr>
-        <w:t xml:space="preserve">התוצאה הטובה ביותר מתקבלת עבור מסווג </w:t>
-      </w:r>
-      <w:r>
-        <w:t>KNN</w:t>
-      </w:r>
-      <w:r>
-        <w:rPr>
-          <w:rFonts w:hint="cs"/>
-          <w:rtl/>
-        </w:rPr>
-        <w:t xml:space="preserve"> עם שכן יחיד. אני מניח שניתן לקבל תוצאות טובות יותר בכל אחד מהמסווגים במידה ונעבד את המידע (עיבוד מקדים) לפני השימוש במסווגים </w:t>
-      </w:r>
-      <w:r>
-        <w:rPr>
-          <w:rtl/>
-        </w:rPr>
-        <w:t>–</w:t>
-      </w:r>
-      <w:r>
-        <w:rPr>
-          <w:rFonts w:hint="cs"/>
-          <w:rtl/>
-        </w:rPr>
-        <w:t xml:space="preserve"> ככל הנראה </w:t>
-      </w:r>
-      <w:r>
-        <w:rPr>
-          <w:rFonts w:hint="cs"/>
-        </w:rPr>
-        <w:t>KNN</w:t>
-      </w:r>
-      <w:r>
-        <w:rPr>
-          <w:rFonts w:hint="cs"/>
-          <w:rtl/>
-        </w:rPr>
-        <w:t xml:space="preserve"> מתמודד עם מידע לא אחיד בצורה הטובה ביותר מבין שלושתם.</w:t>
-      </w:r>
-    </w:p>
-    <w:p>
-      <w:pPr>
-        <w:pStyle w:val="a3"/>
-        <w:bidi/>
-        <w:rPr>
-          <w:rFonts w:hint="cs"/>
-          <w:color w:val="FF0000"/>
-          <w:rtl/>
-        </w:rPr>
-      </w:pPr>
-      <w:r>
-        <w:rPr>
-          <w:rFonts w:hint="cs"/>
-          <w:color w:val="FF0000"/>
-          <w:rtl/>
-        </w:rPr>
-        <w:t xml:space="preserve">לא באמת </w:t>
-      </w:r>
+      </w:pPr>
       <w:bookmarkStart w:id="1" w:name="_GoBack"/>
       <w:bookmarkEnd w:id="1"/>
-      <w:r>
-        <w:rPr>
-          <w:rFonts w:hint="cs"/>
-          <w:color w:val="FF0000"/>
-          <w:rtl/>
-        </w:rPr>
-        <w:t xml:space="preserve">יודע להסביר את זה, בדרך כלל </w:t>
-      </w:r>
-      <w:proofErr w:type="spellStart"/>
-      <w:r>
-        <w:rPr>
-          <w:color w:val="FF0000"/>
-        </w:rPr>
-        <w:t>knn</w:t>
-      </w:r>
-      <w:proofErr w:type="spellEnd"/>
-      <w:r>
-        <w:rPr>
-          <w:rFonts w:hint="cs"/>
-          <w:color w:val="FF0000"/>
-          <w:rtl/>
-        </w:rPr>
-        <w:t xml:space="preserve"> זה דיי חרא (לפחות בלומדות הוא נתן תוצאות על הפרצוף)</w:t>
-      </w:r>
-    </w:p>
-    <w:p>
-      <w:pPr>
-        <w:bidi/>
-      </w:pPr>
-    </w:p>
-    <w:p>
-      <w:pPr>
-        <w:pStyle w:val="1"/>
-        <w:bidi/>
-        <w:rPr>
-          <w:b/>
-          <w:bCs/>
-          <w:rtl/>
-        </w:rPr>
-      </w:pPr>
-      <w:r>
-        <w:rPr>
-          <w:rFonts w:hint="cs"/>
-          <w:b/>
-          <w:bCs/>
-          <w:rtl/>
-        </w:rPr>
-        <w:t>חלק ג'</w:t>
-      </w:r>
-    </w:p>
-    <w:p>
-      <w:pPr>
-        <w:bidi/>
-        <w:rPr>
-          <w:rtl/>
-        </w:rPr>
-      </w:pPr>
-    </w:p>
-    <w:p>
-      <w:pPr>
-        <w:bidi/>
-        <w:rPr>
-          <w:rtl/>
-        </w:rPr>
-      </w:pPr>
-    </w:p>
-    <w:p>
-      <w:pPr>
-        <w:bidi/>
-        <w:rPr>
-          <w:rtl/>
-        </w:rPr>
-      </w:pPr>
-    </w:p>
-    <w:p>
-      <w:pPr>
-        <w:bidi/>
-        <w:rPr>
-          <w:rtl/>
-        </w:rPr>
-      </w:pPr>
-    </w:p>
-    <w:p>
-      <w:pPr>
-        <w:bidi/>
-        <w:rPr>
-          <w:rtl/>
-        </w:rPr>
-      </w:pPr>
-    </w:p>
-    <w:p>
-      <w:pPr>
-        <w:bidi/>
-        <w:spacing w:line="276" w:lineRule="auto"/>
-        <w:rPr>
-          <w:color w:val="FF0000"/>
-          <w:rtl/>
-        </w:rPr>
-      </w:pPr>
-      <w:r>
-        <w:rPr>
-          <w:rFonts w:hint="cs"/>
-          <w:color w:val="FF0000"/>
-          <w:rtl/>
-        </w:rPr>
-        <w:t xml:space="preserve">בינתיים משאיר את זה כאן אם ייזכרו אבל </w:t>
-      </w:r>
-      <w:r>
-        <w:rPr>
-          <w:rFonts w:hint="cs"/>
-          <w:color w:val="FF0000"/>
-          <w:rtl/>
-        </w:rPr>
-        <w:t xml:space="preserve">נראה כאילו הורידו את זה.. </w:t>
-      </w:r>
-      <w:r>
-        <w:rPr>
-          <mc:AlternateContent>
-            <mc:Choice Requires="w16se"/>
-            <mc:Fallback>
-              <w:rFonts w:ascii="Segoe UI Emoji" w:eastAsia="Segoe UI Emoji" w:hAnsi="Segoe UI Emoji" w:cs="Segoe UI Emoji"/>
-            </mc:Fallback>
-          </mc:AlternateContent>
-          <w:color w:val="FF0000"/>
-          <w:rtl/>
-        </w:rPr>
-        <mc:AlternateContent>
-          <mc:Choice Requires="w16se">
-            <w16se:symEx w16se:font="Segoe UI Emoji" w16se:char="2639"/>
-          </mc:Choice>
-          <mc:Fallback>
-            <w:t>☹</w:t>
-          </mc:Fallback>
-        </mc:AlternateContent>
-      </w:r>
-    </w:p>
-    <w:p>
-      <w:pPr>
-        <w:bidi/>
-        <w:spacing w:line="276" w:lineRule="auto"/>
-        <w:rPr>
-          <w:rtl/>
-        </w:rPr>
-      </w:pPr>
-      <w:r>
-        <w:rPr>
-          <w:rFonts w:hint="cs"/>
-          <w:highlight w:val="yellow"/>
-          <w:rtl/>
-        </w:rPr>
-        <w:t xml:space="preserve">מדד המרחק </w:t>
-      </w:r>
-      <w:proofErr w:type="spellStart"/>
-      <w:r>
-        <w:rPr>
-          <w:rFonts w:hint="cs"/>
-          <w:highlight w:val="yellow"/>
-          <w:rtl/>
-        </w:rPr>
-        <w:t>האוקלידי</w:t>
-      </w:r>
-      <w:proofErr w:type="spellEnd"/>
-      <w:r>
-        <w:rPr>
-          <w:rFonts w:hint="cs"/>
-          <w:highlight w:val="yellow"/>
-          <w:rtl/>
-        </w:rPr>
-        <w:t xml:space="preserve"> מתייחס לכל אחת מהתכונות בווקטו</w:t>
-      </w:r>
-      <w:r>
-        <w:rPr>
-          <w:rFonts w:hint="eastAsia"/>
-          <w:highlight w:val="yellow"/>
-          <w:rtl/>
-        </w:rPr>
-        <w:t>ר</w:t>
-      </w:r>
-      <w:r>
-        <w:rPr>
-          <w:rFonts w:hint="cs"/>
-          <w:highlight w:val="yellow"/>
-          <w:rtl/>
-        </w:rPr>
-        <w:t xml:space="preserve"> התכונות כעל ממד במרחב. כלומר, ההשפעה של כל אחת מהתכונות הללו שוות ערך לגודלה ביחס לאחרות גם אם בפועל היחס הפוך. למשל, בעיית סיווג קשה תיווצר אם הנתונים מכילים שתי תכונות: "מעשן" / "לא מעשן" </w:t>
-      </w:r>
-      <w:r>
-        <w:rPr>
-          <w:highlight w:val="yellow"/>
-          <w:rtl/>
-        </w:rPr>
-        <w:t>–</w:t>
-      </w:r>
-      <w:r>
-        <w:rPr>
-          <w:rFonts w:hint="cs"/>
-          <w:highlight w:val="yellow"/>
-          <w:rtl/>
-        </w:rPr>
-        <w:t xml:space="preserve"> </w:t>
-      </w:r>
-      <w:r>
-        <w:rPr>
-          <w:highlight w:val="yellow"/>
-        </w:rPr>
-        <w:t>{0,1}</w:t>
-      </w:r>
-      <w:r>
-        <w:rPr>
-          <w:rFonts w:hint="cs"/>
-          <w:highlight w:val="yellow"/>
-          <w:rtl/>
-        </w:rPr>
-        <w:t xml:space="preserve"> (לצורך הדוגמה תכונה מכרעת הקובעת כמעט לבדה את הסיווג), ו-"לחץ דם" של האדם </w:t>
-      </w:r>
-      <w:r>
-        <w:rPr>
-          <w:highlight w:val="yellow"/>
-        </w:rPr>
-        <w:t>{80-180}</w:t>
-      </w:r>
-      <w:r>
-        <w:rPr>
-          <w:rFonts w:hint="cs"/>
-          <w:highlight w:val="yellow"/>
-          <w:rtl/>
-        </w:rPr>
-        <w:t xml:space="preserve"> (לצורך הדוגמה בעל השפעה זניחה). במקרה זה מדד המרחק </w:t>
-      </w:r>
-      <w:proofErr w:type="spellStart"/>
-      <w:r>
-        <w:rPr>
-          <w:rFonts w:hint="cs"/>
-          <w:highlight w:val="yellow"/>
-          <w:rtl/>
-        </w:rPr>
-        <w:t>האוקלידי</w:t>
-      </w:r>
-      <w:proofErr w:type="spellEnd"/>
-      <w:r>
-        <w:rPr>
-          <w:rFonts w:hint="cs"/>
-          <w:highlight w:val="yellow"/>
-          <w:rtl/>
-        </w:rPr>
-        <w:t xml:space="preserve"> יסווג את האנשים כמעט אך ורק על פי לחץ הדם מה שבפועל יביא לסיווג שגוי. בעיה זו ממחישה את החשיבות העליונה של ביצוע עיבוד מקדים לכל </w:t>
-      </w:r>
-      <w:r>
-        <w:rPr>
-          <w:highlight w:val="yellow"/>
-        </w:rPr>
-        <w:t>dataset</w:t>
-      </w:r>
-      <w:r>
-        <w:rPr>
-          <w:rFonts w:hint="cs"/>
-          <w:highlight w:val="yellow"/>
-          <w:rtl/>
-        </w:rPr>
-        <w:t xml:space="preserve"> עליו עובדים.</w:t>
-      </w:r>
-    </w:p>
-    <w:p>
-      <w:pPr>
-        <w:bidi/>
-        <w:rPr>
-          <w:rtl/>
-        </w:rPr>
-      </w:pPr>
     </w:p>
     <w:sectPr>
       <w:pgSz w:w="12240" w:h="15840"/>
@@ -5262,6 +6475,95 @@
     </w:lvl>
   </w:abstractNum>
   <w:abstractNum w:abstractNumId="35" w15:restartNumberingAfterBreak="0">
+    <w:nsid w:val="79FA2D0A"/>
+    <w:multiLevelType w:val="hybridMultilevel"/>
+    <w:tmpl w:val="BBB6EDD4"/>
+    <w:lvl w:ilvl="0" w:tplc="0409000F">
+      <w:start w:val="1"/>
+      <w:numFmt w:val="decimal"/>
+      <w:lvlText w:val="%1."/>
+      <w:lvlJc w:val="left"/>
+      <w:pPr>
+        <w:ind w:left="720" w:hanging="360"/>
+      </w:pPr>
+      <w:rPr>
+        <w:rFonts w:hint="default"/>
+      </w:rPr>
+    </w:lvl>
+    <w:lvl w:ilvl="1" w:tplc="04090019">
+      <w:start w:val="1"/>
+      <w:numFmt w:val="lowerLetter"/>
+      <w:lvlText w:val="%2."/>
+      <w:lvlJc w:val="left"/>
+      <w:pPr>
+        <w:ind w:left="1440" w:hanging="360"/>
+      </w:pPr>
+    </w:lvl>
+    <w:lvl w:ilvl="2" w:tplc="0409001B" w:tentative="1">
+      <w:start w:val="1"/>
+      <w:numFmt w:val="lowerRoman"/>
+      <w:lvlText w:val="%3."/>
+      <w:lvlJc w:val="right"/>
+      <w:pPr>
+        <w:ind w:left="2160" w:hanging="180"/>
+      </w:pPr>
+    </w:lvl>
+    <w:lvl w:ilvl="3" w:tplc="0409000F" w:tentative="1">
+      <w:start w:val="1"/>
+      <w:numFmt w:val="decimal"/>
+      <w:lvlText w:val="%4."/>
+      <w:lvlJc w:val="left"/>
+      <w:pPr>
+        <w:ind w:left="2880" w:hanging="360"/>
+      </w:pPr>
+    </w:lvl>
+    <w:lvl w:ilvl="4" w:tplc="04090019" w:tentative="1">
+      <w:start w:val="1"/>
+      <w:numFmt w:val="lowerLetter"/>
+      <w:lvlText w:val="%5."/>
+      <w:lvlJc w:val="left"/>
+      <w:pPr>
+        <w:ind w:left="3600" w:hanging="360"/>
+      </w:pPr>
+    </w:lvl>
+    <w:lvl w:ilvl="5" w:tplc="0409001B" w:tentative="1">
+      <w:start w:val="1"/>
+      <w:numFmt w:val="lowerRoman"/>
+      <w:lvlText w:val="%6."/>
+      <w:lvlJc w:val="right"/>
+      <w:pPr>
+        <w:ind w:left="4320" w:hanging="180"/>
+      </w:pPr>
+    </w:lvl>
+    <w:lvl w:ilvl="6" w:tplc="0409000F" w:tentative="1">
+      <w:start w:val="1"/>
+      <w:numFmt w:val="decimal"/>
+      <w:lvlText w:val="%7."/>
+      <w:lvlJc w:val="left"/>
+      <w:pPr>
+        <w:ind w:left="5040" w:hanging="360"/>
+      </w:pPr>
+    </w:lvl>
+    <w:lvl w:ilvl="7" w:tplc="04090019" w:tentative="1">
+      <w:start w:val="1"/>
+      <w:numFmt w:val="lowerLetter"/>
+      <w:lvlText w:val="%8."/>
+      <w:lvlJc w:val="left"/>
+      <w:pPr>
+        <w:ind w:left="5760" w:hanging="360"/>
+      </w:pPr>
+    </w:lvl>
+    <w:lvl w:ilvl="8" w:tplc="0409001B" w:tentative="1">
+      <w:start w:val="1"/>
+      <w:numFmt w:val="lowerRoman"/>
+      <w:lvlText w:val="%9."/>
+      <w:lvlJc w:val="right"/>
+      <w:pPr>
+        <w:ind w:left="6480" w:hanging="180"/>
+      </w:pPr>
+    </w:lvl>
+  </w:abstractNum>
+  <w:abstractNum w:abstractNumId="36" w15:restartNumberingAfterBreak="0">
     <w:nsid w:val="7F0F317B"/>
     <w:multiLevelType w:val="hybridMultilevel"/>
     <w:tmpl w:val="35CA065C"/>
@@ -5355,7 +6657,7 @@
     <w:abstractNumId w:val="19"/>
   </w:num>
   <w:num w:numId="2">
-    <w:abstractNumId w:val="35"/>
+    <w:abstractNumId w:val="36"/>
   </w:num>
   <w:num w:numId="3">
     <w:abstractNumId w:val="6"/>
@@ -5458,6 +6760,9 @@
   </w:num>
   <w:num w:numId="36">
     <w:abstractNumId w:val="14"/>
+  </w:num>
+  <w:num w:numId="37">
+    <w:abstractNumId w:val="35"/>
   </w:num>
 </w:numbering>
 </file>
@@ -6059,7 +7364,1042 @@
     <w:uiPriority w:val="99"/>
     <w:rsid w:val="00A43C3F"/>
   </w:style>
+  <w:style w:type="table" w:styleId="1-5">
+    <w:name w:val="Grid Table 1 Light Accent 5"/>
+    <w:basedOn w:val="a1"/>
+    <w:uiPriority w:val="46"/>
+    <w:rsid w:val="00EA5DF4"/>
+    <w:pPr>
+      <w:spacing w:after="0" w:line="240" w:lineRule="auto"/>
+    </w:pPr>
+    <w:tblPr>
+      <w:tblStyleRowBandSize w:val="1"/>
+      <w:tblStyleColBandSize w:val="1"/>
+      <w:tblBorders>
+        <w:top w:val="single" w:sz="4" w:space="0" w:color="BDD6EE" w:themeColor="accent5" w:themeTint="66"/>
+        <w:left w:val="single" w:sz="4" w:space="0" w:color="BDD6EE" w:themeColor="accent5" w:themeTint="66"/>
+        <w:bottom w:val="single" w:sz="4" w:space="0" w:color="BDD6EE" w:themeColor="accent5" w:themeTint="66"/>
+        <w:right w:val="single" w:sz="4" w:space="0" w:color="BDD6EE" w:themeColor="accent5" w:themeTint="66"/>
+        <w:insideH w:val="single" w:sz="4" w:space="0" w:color="BDD6EE" w:themeColor="accent5" w:themeTint="66"/>
+        <w:insideV w:val="single" w:sz="4" w:space="0" w:color="BDD6EE" w:themeColor="accent5" w:themeTint="66"/>
+      </w:tblBorders>
+    </w:tblPr>
+    <w:tblStylePr w:type="firstRow">
+      <w:rPr>
+        <w:b/>
+        <w:bCs/>
+      </w:rPr>
+      <w:tblPr/>
+      <w:tcPr>
+        <w:tcBorders>
+          <w:bottom w:val="single" w:sz="12" w:space="0" w:color="9CC2E5" w:themeColor="accent5" w:themeTint="99"/>
+        </w:tcBorders>
+      </w:tcPr>
+    </w:tblStylePr>
+    <w:tblStylePr w:type="lastRow">
+      <w:rPr>
+        <w:b/>
+        <w:bCs/>
+      </w:rPr>
+      <w:tblPr/>
+      <w:tcPr>
+        <w:tcBorders>
+          <w:top w:val="double" w:sz="2" w:space="0" w:color="9CC2E5" w:themeColor="accent5" w:themeTint="99"/>
+        </w:tcBorders>
+      </w:tcPr>
+    </w:tblStylePr>
+    <w:tblStylePr w:type="firstCol">
+      <w:rPr>
+        <w:b/>
+        <w:bCs/>
+      </w:rPr>
+    </w:tblStylePr>
+    <w:tblStylePr w:type="lastCol">
+      <w:rPr>
+        <w:b/>
+        <w:bCs/>
+      </w:rPr>
+    </w:tblStylePr>
+  </w:style>
+  <w:style w:type="table" w:styleId="4-1">
+    <w:name w:val="Grid Table 4 Accent 1"/>
+    <w:basedOn w:val="a1"/>
+    <w:uiPriority w:val="49"/>
+    <w:rsid w:val="00EA5DF4"/>
+    <w:pPr>
+      <w:spacing w:after="0" w:line="240" w:lineRule="auto"/>
+    </w:pPr>
+    <w:tblPr>
+      <w:tblStyleRowBandSize w:val="1"/>
+      <w:tblStyleColBandSize w:val="1"/>
+      <w:tblBorders>
+        <w:top w:val="single" w:sz="4" w:space="0" w:color="8EAADB" w:themeColor="accent1" w:themeTint="99"/>
+        <w:left w:val="single" w:sz="4" w:space="0" w:color="8EAADB" w:themeColor="accent1" w:themeTint="99"/>
+        <w:bottom w:val="single" w:sz="4" w:space="0" w:color="8EAADB" w:themeColor="accent1" w:themeTint="99"/>
+        <w:right w:val="single" w:sz="4" w:space="0" w:color="8EAADB" w:themeColor="accent1" w:themeTint="99"/>
+        <w:insideH w:val="single" w:sz="4" w:space="0" w:color="8EAADB" w:themeColor="accent1" w:themeTint="99"/>
+        <w:insideV w:val="single" w:sz="4" w:space="0" w:color="8EAADB" w:themeColor="accent1" w:themeTint="99"/>
+      </w:tblBorders>
+    </w:tblPr>
+    <w:tblStylePr w:type="firstRow">
+      <w:rPr>
+        <w:b/>
+        <w:bCs/>
+        <w:color w:val="FFFFFF" w:themeColor="background1"/>
+      </w:rPr>
+      <w:tblPr/>
+      <w:tcPr>
+        <w:tcBorders>
+          <w:top w:val="single" w:sz="4" w:space="0" w:color="4472C4" w:themeColor="accent1"/>
+          <w:left w:val="single" w:sz="4" w:space="0" w:color="4472C4" w:themeColor="accent1"/>
+          <w:bottom w:val="single" w:sz="4" w:space="0" w:color="4472C4" w:themeColor="accent1"/>
+          <w:right w:val="single" w:sz="4" w:space="0" w:color="4472C4" w:themeColor="accent1"/>
+          <w:insideH w:val="nil"/>
+          <w:insideV w:val="nil"/>
+        </w:tcBorders>
+        <w:shd w:val="clear" w:color="auto" w:fill="4472C4" w:themeFill="accent1"/>
+      </w:tcPr>
+    </w:tblStylePr>
+    <w:tblStylePr w:type="lastRow">
+      <w:rPr>
+        <w:b/>
+        <w:bCs/>
+      </w:rPr>
+      <w:tblPr/>
+      <w:tcPr>
+        <w:tcBorders>
+          <w:top w:val="double" w:sz="4" w:space="0" w:color="4472C4" w:themeColor="accent1"/>
+        </w:tcBorders>
+      </w:tcPr>
+    </w:tblStylePr>
+    <w:tblStylePr w:type="firstCol">
+      <w:rPr>
+        <w:b/>
+        <w:bCs/>
+      </w:rPr>
+    </w:tblStylePr>
+    <w:tblStylePr w:type="lastCol">
+      <w:rPr>
+        <w:b/>
+        <w:bCs/>
+      </w:rPr>
+    </w:tblStylePr>
+    <w:tblStylePr w:type="band1Vert">
+      <w:tblPr/>
+      <w:tcPr>
+        <w:shd w:val="clear" w:color="auto" w:fill="D9E2F3" w:themeFill="accent1" w:themeFillTint="33"/>
+      </w:tcPr>
+    </w:tblStylePr>
+    <w:tblStylePr w:type="band1Horz">
+      <w:tblPr/>
+      <w:tcPr>
+        <w:shd w:val="clear" w:color="auto" w:fill="D9E2F3" w:themeFill="accent1" w:themeFillTint="33"/>
+      </w:tcPr>
+    </w:tblStylePr>
+  </w:style>
 </w:styles>
+</file>
+
+<file path=word/charts/chart1.xml><?xml version="1.0" encoding="utf-8"?>
+<c:chartSpace xmlns:c="http://schemas.openxmlformats.org/drawingml/2006/chart" xmlns:a="http://schemas.openxmlformats.org/drawingml/2006/main" xmlns:r="http://schemas.openxmlformats.org/officeDocument/2006/relationships" xmlns:c16r2="http://schemas.microsoft.com/office/drawing/2015/06/chart">
+  <c:date1904 val="0"/>
+  <c:lang val="he-IL"/>
+  <c:roundedCorners val="0"/>
+  <mc:AlternateContent xmlns:mc="http://schemas.openxmlformats.org/markup-compatibility/2006">
+    <mc:Choice xmlns:c14="http://schemas.microsoft.com/office/drawing/2007/8/2/chart" Requires="c14">
+      <c14:style val="102"/>
+    </mc:Choice>
+    <mc:Fallback>
+      <c:style val="2"/>
+    </mc:Fallback>
+  </mc:AlternateContent>
+  <c:chart>
+    <c:title>
+      <c:tx>
+        <c:rich>
+          <a:bodyPr rot="0" spcFirstLastPara="1" vertOverflow="ellipsis" vert="horz" wrap="square" anchor="ctr" anchorCtr="1"/>
+          <a:lstStyle/>
+          <a:p>
+            <a:pPr>
+              <a:defRPr sz="1400" b="0" i="0" u="none" strike="noStrike" kern="1200" spc="0" baseline="0">
+                <a:solidFill>
+                  <a:schemeClr val="tx1">
+                    <a:lumMod val="65000"/>
+                    <a:lumOff val="35000"/>
+                  </a:schemeClr>
+                </a:solidFill>
+                <a:latin typeface="+mn-lt"/>
+                <a:ea typeface="+mn-ea"/>
+                <a:cs typeface="+mn-cs"/>
+              </a:defRPr>
+            </a:pPr>
+            <a:r>
+              <a:rPr lang="en-US"/>
+              <a:t>Accuracy</a:t>
+            </a:r>
+            <a:r>
+              <a:rPr lang="en-US" baseline="0"/>
+              <a:t> vs. K</a:t>
+            </a:r>
+            <a:endParaRPr lang="en-US"/>
+          </a:p>
+        </c:rich>
+      </c:tx>
+      <c:overlay val="0"/>
+      <c:spPr>
+        <a:noFill/>
+        <a:ln>
+          <a:noFill/>
+        </a:ln>
+        <a:effectLst/>
+      </c:spPr>
+      <c:txPr>
+        <a:bodyPr rot="0" spcFirstLastPara="1" vertOverflow="ellipsis" vert="horz" wrap="square" anchor="ctr" anchorCtr="1"/>
+        <a:lstStyle/>
+        <a:p>
+          <a:pPr>
+            <a:defRPr sz="1400" b="0" i="0" u="none" strike="noStrike" kern="1200" spc="0" baseline="0">
+              <a:solidFill>
+                <a:schemeClr val="tx1">
+                  <a:lumMod val="65000"/>
+                  <a:lumOff val="35000"/>
+                </a:schemeClr>
+              </a:solidFill>
+              <a:latin typeface="+mn-lt"/>
+              <a:ea typeface="+mn-ea"/>
+              <a:cs typeface="+mn-cs"/>
+            </a:defRPr>
+          </a:pPr>
+          <a:endParaRPr lang="he-IL"/>
+        </a:p>
+      </c:txPr>
+    </c:title>
+    <c:autoTitleDeleted val="0"/>
+    <c:plotArea>
+      <c:layout/>
+      <c:scatterChart>
+        <c:scatterStyle val="lineMarker"/>
+        <c:varyColors val="0"/>
+        <c:ser>
+          <c:idx val="0"/>
+          <c:order val="0"/>
+          <c:spPr>
+            <a:ln w="19050" cap="rnd">
+              <a:noFill/>
+              <a:round/>
+            </a:ln>
+            <a:effectLst/>
+          </c:spPr>
+          <c:marker>
+            <c:symbol val="circle"/>
+            <c:size val="5"/>
+            <c:spPr>
+              <a:solidFill>
+                <a:schemeClr val="accent1"/>
+              </a:solidFill>
+              <a:ln w="9525">
+                <a:solidFill>
+                  <a:schemeClr val="accent1"/>
+                </a:solidFill>
+              </a:ln>
+              <a:effectLst/>
+            </c:spPr>
+          </c:marker>
+          <c:xVal>
+            <c:numRef>
+              <c:f>experiment6!$A$1:$A$5</c:f>
+              <c:numCache>
+                <c:formatCode>General</c:formatCode>
+                <c:ptCount val="5"/>
+                <c:pt idx="0">
+                  <c:v>1</c:v>
+                </c:pt>
+                <c:pt idx="1">
+                  <c:v>3</c:v>
+                </c:pt>
+                <c:pt idx="2">
+                  <c:v>5</c:v>
+                </c:pt>
+                <c:pt idx="3">
+                  <c:v>7</c:v>
+                </c:pt>
+                <c:pt idx="4">
+                  <c:v>13</c:v>
+                </c:pt>
+              </c:numCache>
+            </c:numRef>
+          </c:xVal>
+          <c:yVal>
+            <c:numRef>
+              <c:f>experiment6!$B$1:$B$5</c:f>
+              <c:numCache>
+                <c:formatCode>General</c:formatCode>
+                <c:ptCount val="5"/>
+                <c:pt idx="0">
+                  <c:v>0.96098984395937503</c:v>
+                </c:pt>
+                <c:pt idx="1">
+                  <c:v>0.956985827943311</c:v>
+                </c:pt>
+                <c:pt idx="2">
+                  <c:v>0.95197980791923098</c:v>
+                </c:pt>
+                <c:pt idx="3">
+                  <c:v>0.95298181192724696</c:v>
+                </c:pt>
+                <c:pt idx="4">
+                  <c:v>0.93298973195892698</c:v>
+                </c:pt>
+              </c:numCache>
+            </c:numRef>
+          </c:yVal>
+          <c:smooth val="0"/>
+          <c:extLst>
+            <c:ext xmlns:c16="http://schemas.microsoft.com/office/drawing/2014/chart" uri="{C3380CC4-5D6E-409C-BE32-E72D297353CC}">
+              <c16:uniqueId val="{00000000-1CBE-4E67-9951-664C880B7C99}"/>
+            </c:ext>
+          </c:extLst>
+        </c:ser>
+        <c:dLbls>
+          <c:showLegendKey val="0"/>
+          <c:showVal val="0"/>
+          <c:showCatName val="0"/>
+          <c:showSerName val="0"/>
+          <c:showPercent val="0"/>
+          <c:showBubbleSize val="0"/>
+        </c:dLbls>
+        <c:axId val="470669504"/>
+        <c:axId val="470671144"/>
+      </c:scatterChart>
+      <c:valAx>
+        <c:axId val="470669504"/>
+        <c:scaling>
+          <c:orientation val="minMax"/>
+          <c:min val="1"/>
+        </c:scaling>
+        <c:delete val="0"/>
+        <c:axPos val="b"/>
+        <c:majorGridlines>
+          <c:spPr>
+            <a:ln w="9525" cap="flat" cmpd="sng" algn="ctr">
+              <a:solidFill>
+                <a:schemeClr val="tx1">
+                  <a:lumMod val="15000"/>
+                  <a:lumOff val="85000"/>
+                </a:schemeClr>
+              </a:solidFill>
+              <a:round/>
+            </a:ln>
+            <a:effectLst/>
+          </c:spPr>
+        </c:majorGridlines>
+        <c:numFmt formatCode="General" sourceLinked="1"/>
+        <c:majorTickMark val="none"/>
+        <c:minorTickMark val="none"/>
+        <c:tickLblPos val="nextTo"/>
+        <c:spPr>
+          <a:noFill/>
+          <a:ln w="9525" cap="flat" cmpd="sng" algn="ctr">
+            <a:solidFill>
+              <a:schemeClr val="tx1">
+                <a:lumMod val="25000"/>
+                <a:lumOff val="75000"/>
+              </a:schemeClr>
+            </a:solidFill>
+            <a:round/>
+          </a:ln>
+          <a:effectLst/>
+        </c:spPr>
+        <c:txPr>
+          <a:bodyPr rot="-60000000" spcFirstLastPara="1" vertOverflow="ellipsis" vert="horz" wrap="square" anchor="ctr" anchorCtr="1"/>
+          <a:lstStyle/>
+          <a:p>
+            <a:pPr>
+              <a:defRPr sz="900" b="0" i="0" u="none" strike="noStrike" kern="1200" baseline="0">
+                <a:solidFill>
+                  <a:schemeClr val="tx1">
+                    <a:lumMod val="65000"/>
+                    <a:lumOff val="35000"/>
+                  </a:schemeClr>
+                </a:solidFill>
+                <a:latin typeface="+mn-lt"/>
+                <a:ea typeface="+mn-ea"/>
+                <a:cs typeface="+mn-cs"/>
+              </a:defRPr>
+            </a:pPr>
+            <a:endParaRPr lang="he-IL"/>
+          </a:p>
+        </c:txPr>
+        <c:crossAx val="470671144"/>
+        <c:crosses val="autoZero"/>
+        <c:crossBetween val="midCat"/>
+      </c:valAx>
+      <c:valAx>
+        <c:axId val="470671144"/>
+        <c:scaling>
+          <c:orientation val="minMax"/>
+        </c:scaling>
+        <c:delete val="0"/>
+        <c:axPos val="l"/>
+        <c:majorGridlines>
+          <c:spPr>
+            <a:ln w="9525" cap="flat" cmpd="sng" algn="ctr">
+              <a:solidFill>
+                <a:schemeClr val="tx1">
+                  <a:lumMod val="15000"/>
+                  <a:lumOff val="85000"/>
+                </a:schemeClr>
+              </a:solidFill>
+              <a:round/>
+            </a:ln>
+            <a:effectLst/>
+          </c:spPr>
+        </c:majorGridlines>
+        <c:numFmt formatCode="General" sourceLinked="1"/>
+        <c:majorTickMark val="none"/>
+        <c:minorTickMark val="none"/>
+        <c:tickLblPos val="nextTo"/>
+        <c:spPr>
+          <a:noFill/>
+          <a:ln w="9525" cap="flat" cmpd="sng" algn="ctr">
+            <a:solidFill>
+              <a:schemeClr val="tx1">
+                <a:lumMod val="25000"/>
+                <a:lumOff val="75000"/>
+              </a:schemeClr>
+            </a:solidFill>
+            <a:round/>
+          </a:ln>
+          <a:effectLst/>
+        </c:spPr>
+        <c:txPr>
+          <a:bodyPr rot="-60000000" spcFirstLastPara="1" vertOverflow="ellipsis" vert="horz" wrap="square" anchor="ctr" anchorCtr="1"/>
+          <a:lstStyle/>
+          <a:p>
+            <a:pPr>
+              <a:defRPr sz="900" b="0" i="0" u="none" strike="noStrike" kern="1200" baseline="0">
+                <a:solidFill>
+                  <a:schemeClr val="tx1">
+                    <a:lumMod val="65000"/>
+                    <a:lumOff val="35000"/>
+                  </a:schemeClr>
+                </a:solidFill>
+                <a:latin typeface="+mn-lt"/>
+                <a:ea typeface="+mn-ea"/>
+                <a:cs typeface="+mn-cs"/>
+              </a:defRPr>
+            </a:pPr>
+            <a:endParaRPr lang="he-IL"/>
+          </a:p>
+        </c:txPr>
+        <c:crossAx val="470669504"/>
+        <c:crosses val="autoZero"/>
+        <c:crossBetween val="midCat"/>
+      </c:valAx>
+      <c:spPr>
+        <a:noFill/>
+        <a:ln>
+          <a:noFill/>
+        </a:ln>
+        <a:effectLst/>
+      </c:spPr>
+    </c:plotArea>
+    <c:plotVisOnly val="1"/>
+    <c:dispBlanksAs val="gap"/>
+    <c:extLst>
+      <c:ext xmlns:c16r3="http://schemas.microsoft.com/office/drawing/2017/03/chart" uri="{56B9EC1D-385E-4148-901F-78D8002777C0}">
+        <c16r3:dataDisplayOptions16>
+          <c16r3:dispNaAsBlank val="1"/>
+        </c16r3:dataDisplayOptions16>
+      </c:ext>
+    </c:extLst>
+    <c:showDLblsOverMax val="0"/>
+  </c:chart>
+  <c:spPr>
+    <a:solidFill>
+      <a:schemeClr val="bg1"/>
+    </a:solidFill>
+    <a:ln w="9525" cap="flat" cmpd="sng" algn="ctr">
+      <a:solidFill>
+        <a:schemeClr val="tx1">
+          <a:lumMod val="15000"/>
+          <a:lumOff val="85000"/>
+        </a:schemeClr>
+      </a:solidFill>
+      <a:round/>
+    </a:ln>
+    <a:effectLst/>
+  </c:spPr>
+  <c:txPr>
+    <a:bodyPr/>
+    <a:lstStyle/>
+    <a:p>
+      <a:pPr>
+        <a:defRPr/>
+      </a:pPr>
+      <a:endParaRPr lang="he-IL"/>
+    </a:p>
+  </c:txPr>
+  <c:externalData r:id="rId3">
+    <c:autoUpdate val="0"/>
+  </c:externalData>
+</c:chartSpace>
+</file>
+
+<file path=word/charts/colors1.xml><?xml version="1.0" encoding="utf-8"?>
+<cs:colorStyle xmlns:cs="http://schemas.microsoft.com/office/drawing/2012/chartStyle" xmlns:a="http://schemas.openxmlformats.org/drawingml/2006/main" meth="cycle" id="10">
+  <a:schemeClr val="accent1"/>
+  <a:schemeClr val="accent2"/>
+  <a:schemeClr val="accent3"/>
+  <a:schemeClr val="accent4"/>
+  <a:schemeClr val="accent5"/>
+  <a:schemeClr val="accent6"/>
+  <cs:variation/>
+  <cs:variation>
+    <a:lumMod val="60000"/>
+  </cs:variation>
+  <cs:variation>
+    <a:lumMod val="80000"/>
+    <a:lumOff val="20000"/>
+  </cs:variation>
+  <cs:variation>
+    <a:lumMod val="80000"/>
+  </cs:variation>
+  <cs:variation>
+    <a:lumMod val="60000"/>
+    <a:lumOff val="40000"/>
+  </cs:variation>
+  <cs:variation>
+    <a:lumMod val="50000"/>
+  </cs:variation>
+  <cs:variation>
+    <a:lumMod val="70000"/>
+    <a:lumOff val="30000"/>
+  </cs:variation>
+  <cs:variation>
+    <a:lumMod val="70000"/>
+  </cs:variation>
+  <cs:variation>
+    <a:lumMod val="50000"/>
+    <a:lumOff val="50000"/>
+  </cs:variation>
+</cs:colorStyle>
+</file>
+
+<file path=word/charts/style1.xml><?xml version="1.0" encoding="utf-8"?>
+<cs:chartStyle xmlns:cs="http://schemas.microsoft.com/office/drawing/2012/chartStyle" xmlns:a="http://schemas.openxmlformats.org/drawingml/2006/main" id="240">
+  <cs:axisTitle>
+    <cs:lnRef idx="0"/>
+    <cs:fillRef idx="0"/>
+    <cs:effectRef idx="0"/>
+    <cs:fontRef idx="minor">
+      <a:schemeClr val="tx1">
+        <a:lumMod val="65000"/>
+        <a:lumOff val="35000"/>
+      </a:schemeClr>
+    </cs:fontRef>
+    <cs:defRPr sz="1000" kern="1200"/>
+  </cs:axisTitle>
+  <cs:categoryAxis>
+    <cs:lnRef idx="0"/>
+    <cs:fillRef idx="0"/>
+    <cs:effectRef idx="0"/>
+    <cs:fontRef idx="minor">
+      <a:schemeClr val="tx1">
+        <a:lumMod val="65000"/>
+        <a:lumOff val="35000"/>
+      </a:schemeClr>
+    </cs:fontRef>
+    <cs:spPr>
+      <a:ln w="9525" cap="flat" cmpd="sng" algn="ctr">
+        <a:solidFill>
+          <a:schemeClr val="tx1">
+            <a:lumMod val="25000"/>
+            <a:lumOff val="75000"/>
+          </a:schemeClr>
+        </a:solidFill>
+        <a:round/>
+      </a:ln>
+    </cs:spPr>
+    <cs:defRPr sz="900" kern="1200"/>
+  </cs:categoryAxis>
+  <cs:chartArea mods="allowNoFillOverride allowNoLineOverride">
+    <cs:lnRef idx="0"/>
+    <cs:fillRef idx="0"/>
+    <cs:effectRef idx="0"/>
+    <cs:fontRef idx="minor">
+      <a:schemeClr val="tx1"/>
+    </cs:fontRef>
+    <cs:spPr>
+      <a:solidFill>
+        <a:schemeClr val="bg1"/>
+      </a:solidFill>
+      <a:ln w="9525" cap="flat" cmpd="sng" algn="ctr">
+        <a:solidFill>
+          <a:schemeClr val="tx1">
+            <a:lumMod val="15000"/>
+            <a:lumOff val="85000"/>
+          </a:schemeClr>
+        </a:solidFill>
+        <a:round/>
+      </a:ln>
+    </cs:spPr>
+    <cs:defRPr sz="1000" kern="1200"/>
+  </cs:chartArea>
+  <cs:dataLabel>
+    <cs:lnRef idx="0"/>
+    <cs:fillRef idx="0"/>
+    <cs:effectRef idx="0"/>
+    <cs:fontRef idx="minor">
+      <a:schemeClr val="tx1">
+        <a:lumMod val="75000"/>
+        <a:lumOff val="25000"/>
+      </a:schemeClr>
+    </cs:fontRef>
+    <cs:defRPr sz="900" kern="1200"/>
+  </cs:dataLabel>
+  <cs:dataLabelCallout>
+    <cs:lnRef idx="0"/>
+    <cs:fillRef idx="0"/>
+    <cs:effectRef idx="0"/>
+    <cs:fontRef idx="minor">
+      <a:schemeClr val="dk1">
+        <a:lumMod val="65000"/>
+        <a:lumOff val="35000"/>
+      </a:schemeClr>
+    </cs:fontRef>
+    <cs:spPr>
+      <a:solidFill>
+        <a:schemeClr val="lt1"/>
+      </a:solidFill>
+      <a:ln>
+        <a:solidFill>
+          <a:schemeClr val="dk1">
+            <a:lumMod val="25000"/>
+            <a:lumOff val="75000"/>
+          </a:schemeClr>
+        </a:solidFill>
+      </a:ln>
+    </cs:spPr>
+    <cs:defRPr sz="900" kern="1200"/>
+    <cs:bodyPr rot="0" spcFirstLastPara="1" vertOverflow="clip" horzOverflow="clip" vert="horz" wrap="square" lIns="36576" tIns="18288" rIns="36576" bIns="18288" anchor="ctr" anchorCtr="1">
+      <a:spAutoFit/>
+    </cs:bodyPr>
+  </cs:dataLabelCallout>
+  <cs:dataPoint>
+    <cs:lnRef idx="0"/>
+    <cs:fillRef idx="1">
+      <cs:styleClr val="auto"/>
+    </cs:fillRef>
+    <cs:effectRef idx="0"/>
+    <cs:fontRef idx="minor">
+      <a:schemeClr val="tx1"/>
+    </cs:fontRef>
+  </cs:dataPoint>
+  <cs:dataPoint3D>
+    <cs:lnRef idx="0"/>
+    <cs:fillRef idx="1">
+      <cs:styleClr val="auto"/>
+    </cs:fillRef>
+    <cs:effectRef idx="0"/>
+    <cs:fontRef idx="minor">
+      <a:schemeClr val="tx1"/>
+    </cs:fontRef>
+  </cs:dataPoint3D>
+  <cs:dataPointLine>
+    <cs:lnRef idx="0">
+      <cs:styleClr val="auto"/>
+    </cs:lnRef>
+    <cs:fillRef idx="1"/>
+    <cs:effectRef idx="0"/>
+    <cs:fontRef idx="minor">
+      <a:schemeClr val="tx1"/>
+    </cs:fontRef>
+    <cs:spPr>
+      <a:ln w="19050" cap="rnd">
+        <a:solidFill>
+          <a:schemeClr val="phClr"/>
+        </a:solidFill>
+        <a:round/>
+      </a:ln>
+    </cs:spPr>
+  </cs:dataPointLine>
+  <cs:dataPointMarker>
+    <cs:lnRef idx="0">
+      <cs:styleClr val="auto"/>
+    </cs:lnRef>
+    <cs:fillRef idx="1">
+      <cs:styleClr val="auto"/>
+    </cs:fillRef>
+    <cs:effectRef idx="0"/>
+    <cs:fontRef idx="minor">
+      <a:schemeClr val="tx1"/>
+    </cs:fontRef>
+    <cs:spPr>
+      <a:ln w="9525">
+        <a:solidFill>
+          <a:schemeClr val="phClr"/>
+        </a:solidFill>
+      </a:ln>
+    </cs:spPr>
+  </cs:dataPointMarker>
+  <cs:dataPointMarkerLayout symbol="circle" size="5"/>
+  <cs:dataPointWireframe>
+    <cs:lnRef idx="0">
+      <cs:styleClr val="auto"/>
+    </cs:lnRef>
+    <cs:fillRef idx="0"/>
+    <cs:effectRef idx="0"/>
+    <cs:fontRef idx="minor">
+      <a:schemeClr val="dk1"/>
+    </cs:fontRef>
+    <cs:spPr>
+      <a:ln w="9525" cap="rnd">
+        <a:solidFill>
+          <a:schemeClr val="phClr"/>
+        </a:solidFill>
+        <a:round/>
+      </a:ln>
+    </cs:spPr>
+  </cs:dataPointWireframe>
+  <cs:dataTable>
+    <cs:lnRef idx="0"/>
+    <cs:fillRef idx="0"/>
+    <cs:effectRef idx="0"/>
+    <cs:fontRef idx="minor">
+      <a:schemeClr val="tx1">
+        <a:lumMod val="65000"/>
+        <a:lumOff val="35000"/>
+      </a:schemeClr>
+    </cs:fontRef>
+    <cs:spPr>
+      <a:noFill/>
+      <a:ln w="9525" cap="flat" cmpd="sng" algn="ctr">
+        <a:solidFill>
+          <a:schemeClr val="tx1">
+            <a:lumMod val="15000"/>
+            <a:lumOff val="85000"/>
+          </a:schemeClr>
+        </a:solidFill>
+        <a:round/>
+      </a:ln>
+    </cs:spPr>
+    <cs:defRPr sz="900" kern="1200"/>
+  </cs:dataTable>
+  <cs:downBar>
+    <cs:lnRef idx="0"/>
+    <cs:fillRef idx="0"/>
+    <cs:effectRef idx="0"/>
+    <cs:fontRef idx="minor">
+      <a:schemeClr val="tx1"/>
+    </cs:fontRef>
+    <cs:spPr>
+      <a:solidFill>
+        <a:schemeClr val="dk1">
+          <a:lumMod val="75000"/>
+          <a:lumOff val="25000"/>
+        </a:schemeClr>
+      </a:solidFill>
+      <a:ln w="9525" cap="flat" cmpd="sng" algn="ctr">
+        <a:solidFill>
+          <a:schemeClr val="tx1">
+            <a:lumMod val="65000"/>
+            <a:lumOff val="35000"/>
+          </a:schemeClr>
+        </a:solidFill>
+        <a:round/>
+      </a:ln>
+    </cs:spPr>
+  </cs:downBar>
+  <cs:dropLine>
+    <cs:lnRef idx="0"/>
+    <cs:fillRef idx="0"/>
+    <cs:effectRef idx="0"/>
+    <cs:fontRef idx="minor">
+      <a:schemeClr val="tx1"/>
+    </cs:fontRef>
+    <cs:spPr>
+      <a:ln w="9525" cap="flat" cmpd="sng" algn="ctr">
+        <a:solidFill>
+          <a:schemeClr val="tx1">
+            <a:lumMod val="35000"/>
+            <a:lumOff val="65000"/>
+          </a:schemeClr>
+        </a:solidFill>
+        <a:round/>
+      </a:ln>
+    </cs:spPr>
+  </cs:dropLine>
+  <cs:errorBar>
+    <cs:lnRef idx="0"/>
+    <cs:fillRef idx="0"/>
+    <cs:effectRef idx="0"/>
+    <cs:fontRef idx="minor">
+      <a:schemeClr val="tx1"/>
+    </cs:fontRef>
+    <cs:spPr>
+      <a:ln w="9525" cap="flat" cmpd="sng" algn="ctr">
+        <a:solidFill>
+          <a:schemeClr val="tx1">
+            <a:lumMod val="65000"/>
+            <a:lumOff val="35000"/>
+          </a:schemeClr>
+        </a:solidFill>
+        <a:round/>
+      </a:ln>
+    </cs:spPr>
+  </cs:errorBar>
+  <cs:floor>
+    <cs:lnRef idx="0"/>
+    <cs:fillRef idx="0"/>
+    <cs:effectRef idx="0"/>
+    <cs:fontRef idx="minor">
+      <a:schemeClr val="tx1"/>
+    </cs:fontRef>
+    <cs:spPr>
+      <a:noFill/>
+      <a:ln>
+        <a:noFill/>
+      </a:ln>
+    </cs:spPr>
+  </cs:floor>
+  <cs:gridlineMajor>
+    <cs:lnRef idx="0"/>
+    <cs:fillRef idx="0"/>
+    <cs:effectRef idx="0"/>
+    <cs:fontRef idx="minor">
+      <a:schemeClr val="tx1"/>
+    </cs:fontRef>
+    <cs:spPr>
+      <a:ln w="9525" cap="flat" cmpd="sng" algn="ctr">
+        <a:solidFill>
+          <a:schemeClr val="tx1">
+            <a:lumMod val="15000"/>
+            <a:lumOff val="85000"/>
+          </a:schemeClr>
+        </a:solidFill>
+        <a:round/>
+      </a:ln>
+    </cs:spPr>
+  </cs:gridlineMajor>
+  <cs:gridlineMinor>
+    <cs:lnRef idx="0"/>
+    <cs:fillRef idx="0"/>
+    <cs:effectRef idx="0"/>
+    <cs:fontRef idx="minor">
+      <a:schemeClr val="tx1"/>
+    </cs:fontRef>
+    <cs:spPr>
+      <a:ln w="9525" cap="flat" cmpd="sng" algn="ctr">
+        <a:solidFill>
+          <a:schemeClr val="tx1">
+            <a:lumMod val="5000"/>
+            <a:lumOff val="95000"/>
+          </a:schemeClr>
+        </a:solidFill>
+        <a:round/>
+      </a:ln>
+    </cs:spPr>
+  </cs:gridlineMinor>
+  <cs:hiLoLine>
+    <cs:lnRef idx="0"/>
+    <cs:fillRef idx="0"/>
+    <cs:effectRef idx="0"/>
+    <cs:fontRef idx="minor">
+      <a:schemeClr val="tx1"/>
+    </cs:fontRef>
+    <cs:spPr>
+      <a:ln w="9525" cap="flat" cmpd="sng" algn="ctr">
+        <a:solidFill>
+          <a:schemeClr val="tx1">
+            <a:lumMod val="50000"/>
+            <a:lumOff val="50000"/>
+          </a:schemeClr>
+        </a:solidFill>
+        <a:round/>
+      </a:ln>
+    </cs:spPr>
+  </cs:hiLoLine>
+  <cs:leaderLine>
+    <cs:lnRef idx="0"/>
+    <cs:fillRef idx="0"/>
+    <cs:effectRef idx="0"/>
+    <cs:fontRef idx="minor">
+      <a:schemeClr val="tx1"/>
+    </cs:fontRef>
+    <cs:spPr>
+      <a:ln w="9525" cap="flat" cmpd="sng" algn="ctr">
+        <a:solidFill>
+          <a:schemeClr val="tx1">
+            <a:lumMod val="35000"/>
+            <a:lumOff val="65000"/>
+          </a:schemeClr>
+        </a:solidFill>
+        <a:round/>
+      </a:ln>
+    </cs:spPr>
+  </cs:leaderLine>
+  <cs:legend>
+    <cs:lnRef idx="0"/>
+    <cs:fillRef idx="0"/>
+    <cs:effectRef idx="0"/>
+    <cs:fontRef idx="minor">
+      <a:schemeClr val="tx1">
+        <a:lumMod val="65000"/>
+        <a:lumOff val="35000"/>
+      </a:schemeClr>
+    </cs:fontRef>
+    <cs:defRPr sz="900" kern="1200"/>
+  </cs:legend>
+  <cs:plotArea mods="allowNoFillOverride allowNoLineOverride">
+    <cs:lnRef idx="0"/>
+    <cs:fillRef idx="0"/>
+    <cs:effectRef idx="0"/>
+    <cs:fontRef idx="minor">
+      <a:schemeClr val="tx1"/>
+    </cs:fontRef>
+  </cs:plotArea>
+  <cs:plotArea3D mods="allowNoFillOverride allowNoLineOverride">
+    <cs:lnRef idx="0"/>
+    <cs:fillRef idx="0"/>
+    <cs:effectRef idx="0"/>
+    <cs:fontRef idx="minor">
+      <a:schemeClr val="tx1"/>
+    </cs:fontRef>
+  </cs:plotArea3D>
+  <cs:seriesAxis>
+    <cs:lnRef idx="0"/>
+    <cs:fillRef idx="0"/>
+    <cs:effectRef idx="0"/>
+    <cs:fontRef idx="minor">
+      <a:schemeClr val="tx1">
+        <a:lumMod val="65000"/>
+        <a:lumOff val="35000"/>
+      </a:schemeClr>
+    </cs:fontRef>
+    <cs:defRPr sz="900" kern="1200"/>
+  </cs:seriesAxis>
+  <cs:seriesLine>
+    <cs:lnRef idx="0"/>
+    <cs:fillRef idx="0"/>
+    <cs:effectRef idx="0"/>
+    <cs:fontRef idx="minor">
+      <a:schemeClr val="tx1"/>
+    </cs:fontRef>
+    <cs:spPr>
+      <a:ln w="9525" cap="flat" cmpd="sng" algn="ctr">
+        <a:solidFill>
+          <a:schemeClr val="tx1">
+            <a:lumMod val="35000"/>
+            <a:lumOff val="65000"/>
+          </a:schemeClr>
+        </a:solidFill>
+        <a:round/>
+      </a:ln>
+    </cs:spPr>
+  </cs:seriesLine>
+  <cs:title>
+    <cs:lnRef idx="0"/>
+    <cs:fillRef idx="0"/>
+    <cs:effectRef idx="0"/>
+    <cs:fontRef idx="minor">
+      <a:schemeClr val="tx1">
+        <a:lumMod val="65000"/>
+        <a:lumOff val="35000"/>
+      </a:schemeClr>
+    </cs:fontRef>
+    <cs:defRPr sz="1400" b="0" kern="1200" spc="0" baseline="0"/>
+  </cs:title>
+  <cs:trendline>
+    <cs:lnRef idx="0">
+      <cs:styleClr val="auto"/>
+    </cs:lnRef>
+    <cs:fillRef idx="0"/>
+    <cs:effectRef idx="0"/>
+    <cs:fontRef idx="minor">
+      <a:schemeClr val="tx1"/>
+    </cs:fontRef>
+    <cs:spPr>
+      <a:ln w="19050" cap="rnd">
+        <a:solidFill>
+          <a:schemeClr val="phClr"/>
+        </a:solidFill>
+        <a:prstDash val="sysDot"/>
+      </a:ln>
+    </cs:spPr>
+  </cs:trendline>
+  <cs:trendlineLabel>
+    <cs:lnRef idx="0"/>
+    <cs:fillRef idx="0"/>
+    <cs:effectRef idx="0"/>
+    <cs:fontRef idx="minor">
+      <a:schemeClr val="tx1">
+        <a:lumMod val="65000"/>
+        <a:lumOff val="35000"/>
+      </a:schemeClr>
+    </cs:fontRef>
+    <cs:defRPr sz="900" kern="1200"/>
+  </cs:trendlineLabel>
+  <cs:upBar>
+    <cs:lnRef idx="0"/>
+    <cs:fillRef idx="0"/>
+    <cs:effectRef idx="0"/>
+    <cs:fontRef idx="minor">
+      <a:schemeClr val="tx1"/>
+    </cs:fontRef>
+    <cs:spPr>
+      <a:solidFill>
+        <a:schemeClr val="lt1"/>
+      </a:solidFill>
+      <a:ln w="9525" cap="flat" cmpd="sng" algn="ctr">
+        <a:solidFill>
+          <a:schemeClr val="tx1">
+            <a:lumMod val="65000"/>
+            <a:lumOff val="35000"/>
+          </a:schemeClr>
+        </a:solidFill>
+        <a:round/>
+      </a:ln>
+    </cs:spPr>
+  </cs:upBar>
+  <cs:valueAxis>
+    <cs:lnRef idx="0"/>
+    <cs:fillRef idx="0"/>
+    <cs:effectRef idx="0"/>
+    <cs:fontRef idx="minor">
+      <a:schemeClr val="tx1">
+        <a:lumMod val="65000"/>
+        <a:lumOff val="35000"/>
+      </a:schemeClr>
+    </cs:fontRef>
+    <cs:spPr>
+      <a:ln w="9525" cap="flat" cmpd="sng" algn="ctr">
+        <a:solidFill>
+          <a:schemeClr val="tx1">
+            <a:lumMod val="25000"/>
+            <a:lumOff val="75000"/>
+          </a:schemeClr>
+        </a:solidFill>
+        <a:round/>
+      </a:ln>
+    </cs:spPr>
+    <cs:defRPr sz="900" kern="1200"/>
+  </cs:valueAxis>
+  <cs:wall>
+    <cs:lnRef idx="0"/>
+    <cs:fillRef idx="0"/>
+    <cs:effectRef idx="0"/>
+    <cs:fontRef idx="minor">
+      <a:schemeClr val="tx1"/>
+    </cs:fontRef>
+    <cs:spPr>
+      <a:noFill/>
+      <a:ln>
+        <a:noFill/>
+      </a:ln>
+    </cs:spPr>
+  </cs:wall>
+</cs:chartStyle>
 </file>
 
 <file path=word/theme/theme1.xml><?xml version="1.0" encoding="utf-8"?>
@@ -6362,7 +8702,7 @@
 </file>
 
 <file path=customXml/itemProps1.xml><?xml version="1.0" encoding="utf-8"?>
-<ds:datastoreItem xmlns:ds="http://schemas.openxmlformats.org/officeDocument/2006/customXml" ds:itemID="{D1F45467-C526-481C-BEC8-9BC586FEC36F}">
+<ds:datastoreItem xmlns:ds="http://schemas.openxmlformats.org/officeDocument/2006/customXml" ds:itemID="{CD31BC8F-A282-4A24-A41C-6058B5797C08}">
   <ds:schemaRefs>
     <ds:schemaRef ds:uri="http://schemas.openxmlformats.org/officeDocument/2006/bibliography"/>
   </ds:schemaRefs>

</xml_diff>